<commit_message>
added few unit tests
</commit_message>
<xml_diff>
--- a/software-test-plan-project.docx
+++ b/software-test-plan-project.docx
@@ -125,9 +125,9 @@
               <mc:AlternateContent>
                 <mc:Choice Requires="wps">
                   <w:drawing>
-                    <wp:inline distT="0" distB="0" distL="0" distR="0" wp14:anchorId="06CC588F" wp14:editId="686E1886">
-                      <wp:extent cx="785611" cy="0"/>
-                      <wp:effectExtent l="0" t="38100" r="52705" b="38100"/>
+                    <wp:inline distT="0" distB="0" distL="0" distR="0" wp14:anchorId="06CC588F" wp14:editId="3EEE8D07">
+                      <wp:extent cx="4503420" cy="45720"/>
+                      <wp:effectExtent l="19050" t="38100" r="49530" b="49530"/>
                       <wp:docPr id="5" name="Straight Connector 5" descr="text divider"/>
                       <wp:cNvGraphicFramePr/>
                       <a:graphic xmlns:a="http://schemas.openxmlformats.org/drawingml/2006/main">
@@ -137,7 +137,7 @@
                             <wps:spPr>
                               <a:xfrm>
                                 <a:off x="0" y="0"/>
-                                <a:ext cx="785611" cy="0"/>
+                                <a:ext cx="4503420" cy="45720"/>
                               </a:xfrm>
                               <a:prstGeom prst="line">
                                 <a:avLst/>
@@ -171,7 +171,7 @@
                 </mc:Choice>
                 <mc:Fallback>
                   <w:pict>
-                    <v:line w14:anchorId="217E251A" id="Straight Connector 5" o:spid="_x0000_s1026" alt="text divider" style="visibility:visible;mso-wrap-style:square;mso-left-percent:-10001;mso-top-percent:-10001;mso-position-horizontal:absolute;mso-position-horizontal-relative:char;mso-position-vertical:absolute;mso-position-vertical-relative:line;mso-left-percent:-10001;mso-top-percent:-10001" from="0,0" to="61.85pt,0" o:gfxdata="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" strokecolor="white [3212]" strokeweight="6pt">
+                    <v:line w14:anchorId="6E0C062A" id="Straight Connector 5" o:spid="_x0000_s1026" alt="text divider" style="visibility:visible;mso-wrap-style:square;mso-left-percent:-10001;mso-top-percent:-10001;mso-position-horizontal:absolute;mso-position-horizontal-relative:char;mso-position-vertical:absolute;mso-position-vertical-relative:line;mso-left-percent:-10001;mso-top-percent:-10001" from="0,0" to="354.6pt,3.6pt" o:gfxdata="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" strokecolor="white [3212]" strokeweight="6pt">
                       <w10:anchorlock/>
                     </v:line>
                   </w:pict>
@@ -803,8 +803,13 @@
         <w:t xml:space="preserve"> </w:t>
       </w:r>
       <w:r>
-        <w:t>navigate progressively difficult levels with a wizard type character that uses magic a lá</w:t>
-      </w:r>
+        <w:t xml:space="preserve">navigate progressively difficult levels with a wizard type character that uses magic a </w:t>
+      </w:r>
+      <w:proofErr w:type="spellStart"/>
+      <w:r>
+        <w:t>lá</w:t>
+      </w:r>
+      <w:proofErr w:type="spellEnd"/>
       <w:r>
         <w:t xml:space="preserve"> </w:t>
       </w:r>
@@ -855,16 +860,7 @@
     </w:p>
     <w:p>
       <w:r>
-        <w:t>A</w:t>
-      </w:r>
-      <w:r>
-        <w:t xml:space="preserve">fter the game informs the player/user that there are no more waves of enemies, there should not be any more strains of </w:t>
-      </w:r>
-      <w:r>
-        <w:t>enemies</w:t>
-      </w:r>
-      <w:r>
-        <w:t xml:space="preserve"> coming to attack the player</w:t>
+        <w:t>After the game informs the player/user that there are no more waves of enemies, there should not be any more strains of enemies coming to attack the player</w:t>
       </w:r>
     </w:p>
     <w:p>
@@ -885,10 +881,7 @@
     </w:p>
     <w:p>
       <w:r>
-        <w:t>the player should only be able to “click on” certain elements in the user interface, with extraneous clicks not serving any purpose and performing no action</w:t>
-      </w:r>
-      <w:r>
-        <w:t>.</w:t>
+        <w:t>the player should only be able to “click on” certain elements in the user interface, with extraneous clicks not serving any purpose and performing no action.</w:t>
       </w:r>
     </w:p>
     <w:p>
@@ -949,10 +942,7 @@
         <w:t xml:space="preserve">c, </w:t>
       </w:r>
       <w:r>
-        <w:t xml:space="preserve">audio and the sound </w:t>
-      </w:r>
-      <w:r>
-        <w:t>effect</w:t>
+        <w:t>audio and the sound effect</w:t>
       </w:r>
       <w:r>
         <w:t>.</w:t>
@@ -1130,10 +1120,7 @@
         </w:numPr>
       </w:pPr>
       <w:r>
-        <w:t>the action properties</w:t>
-      </w:r>
-      <w:r>
-        <w:t>.</w:t>
+        <w:t>the action properties.</w:t>
       </w:r>
     </w:p>
     <w:p>
@@ -1145,10 +1132,7 @@
         </w:numPr>
       </w:pPr>
       <w:r>
-        <w:t>the player properties</w:t>
-      </w:r>
-      <w:r>
-        <w:t>.</w:t>
+        <w:t>the player properties.</w:t>
       </w:r>
     </w:p>
     <w:p>
@@ -1199,10 +1183,7 @@
         </w:numPr>
       </w:pPr>
       <w:r>
-        <w:t>the AI logic (for both offensive play and defensive play; player positioning and movement)</w:t>
-      </w:r>
-      <w:r>
-        <w:t>.</w:t>
+        <w:t>the AI logic (for both offensive play and defensive play; player positioning and movement).</w:t>
       </w:r>
     </w:p>
     <w:p>
@@ -1321,25 +1302,7 @@
         </w:numPr>
       </w:pPr>
       <w:r>
-        <w:t xml:space="preserve">Integration Testing on </w:t>
-      </w:r>
-      <w:r>
-        <w:t>Pause</w:t>
-      </w:r>
-      <w:r>
-        <w:t xml:space="preserve"> Menu and Gameplay assigned to (Team </w:t>
-      </w:r>
-      <w:r>
-        <w:t>2</w:t>
-      </w:r>
-      <w:r>
-        <w:t xml:space="preserve"> and Team </w:t>
-      </w:r>
-      <w:r>
-        <w:t>4</w:t>
-      </w:r>
-      <w:r>
-        <w:t>) to be completed by 26/05/2020.</w:t>
+        <w:t>Integration Testing on Pause Menu and Gameplay assigned to (Team 2 and Team 4) to be completed by 26/05/2020.</w:t>
       </w:r>
     </w:p>
     <w:p>
@@ -1352,38 +1315,379 @@
       </w:pPr>
       <w:r>
         <w:lastRenderedPageBreak/>
-        <w:t xml:space="preserve">Integration Testing on </w:t>
-      </w:r>
-      <w:r>
-        <w:t xml:space="preserve">Main Menu, </w:t>
-      </w:r>
-      <w:r>
-        <w:t xml:space="preserve">Pause Menu and Gameplay assigned to (Team </w:t>
-      </w:r>
-      <w:r>
-        <w:t>1, Team</w:t>
+        <w:t>Integration Testing on Main Menu, Pause Menu and Gameplay assigned to (Team 1, Team 2 and Team 3) to be completed by 28/05/2020.</w:t>
+      </w:r>
+    </w:p>
+    <w:p>
+      <w:pPr>
+        <w:pStyle w:val="ListParagraph"/>
+        <w:numPr>
+          <w:ilvl w:val="0"/>
+          <w:numId w:val="6"/>
+        </w:numPr>
+      </w:pPr>
+      <w:r>
+        <w:t>Performance and Stress Testing</w:t>
+      </w:r>
+      <w:r>
+        <w:t xml:space="preserve"> assigned to (Team 1) to be completed by 29/05/2020.</w:t>
+      </w:r>
+    </w:p>
+    <w:p>
+      <w:pPr>
+        <w:pStyle w:val="ListParagraph"/>
+        <w:numPr>
+          <w:ilvl w:val="0"/>
+          <w:numId w:val="6"/>
+        </w:numPr>
+      </w:pPr>
+      <w:r>
+        <w:t>User Acceptance Testing to be completed by 10/06/2020.</w:t>
+      </w:r>
+    </w:p>
+    <w:p>
+      <w:pPr>
+        <w:pStyle w:val="ListParagraph"/>
+        <w:numPr>
+          <w:ilvl w:val="0"/>
+          <w:numId w:val="6"/>
+        </w:numPr>
+      </w:pPr>
+      <w:r>
+        <w:br/>
+      </w:r>
+      <w:r>
+        <w:br/>
+      </w:r>
+    </w:p>
+    <w:p>
+      <w:pPr>
+        <w:spacing w:after="200"/>
+      </w:pPr>
+      <w:r>
+        <w:br w:type="page"/>
+      </w:r>
+    </w:p>
+    <w:p>
+      <w:pPr>
+        <w:pStyle w:val="Heading2"/>
+      </w:pPr>
+      <w:r>
+        <w:lastRenderedPageBreak/>
+        <w:t>TESTING STRATEGY</w:t>
+      </w:r>
+    </w:p>
+    <w:p>
+      <w:pPr>
+        <w:pStyle w:val="Heading4"/>
+      </w:pPr>
+      <w:r>
+        <w:t>Unit Testing</w:t>
+      </w:r>
+    </w:p>
+    <w:p>
+      <w:pPr>
+        <w:pStyle w:val="Heading4"/>
+      </w:pPr>
+      <w:r>
+        <w:t>TEST 1</w:t>
+      </w:r>
+    </w:p>
+    <w:p>
+      <w:r>
+        <w:rPr>
+          <w:b/>
+          <w:bCs/>
+        </w:rPr>
+        <w:t>Test Objective:</w:t>
+      </w:r>
+      <w:r>
+        <w:t xml:space="preserve">   </w:t>
+      </w:r>
+      <w:r>
+        <w:t>Test whether the "Play Game" button on the Main Menu functions appropriately</w:t>
+      </w:r>
+      <w:r>
+        <w:t>.</w:t>
+      </w:r>
+    </w:p>
+    <w:p>
+      <w:r>
+        <w:rPr>
+          <w:b/>
+          <w:bCs/>
+        </w:rPr>
+        <w:t>Test Description:</w:t>
+      </w:r>
+      <w:r>
+        <w:t xml:space="preserve">   The "</w:t>
+      </w:r>
+      <w:r>
+        <w:t>Play Game</w:t>
+      </w:r>
+      <w:r>
+        <w:t xml:space="preserve">" button will be clicked by the tester and they will assess whether it is behaving as well (also as fast) as it should behave, ensuring that the </w:t>
+      </w:r>
+      <w:r>
+        <w:t>Game</w:t>
+      </w:r>
+      <w:r>
+        <w:t xml:space="preserve"> has loaded appropriately</w:t>
+      </w:r>
+      <w:r>
+        <w:t>.</w:t>
+      </w:r>
+    </w:p>
+    <w:p>
+      <w:r>
+        <w:rPr>
+          <w:b/>
+          <w:bCs/>
+        </w:rPr>
+        <w:t>Expected Results:</w:t>
+      </w:r>
+      <w:r>
+        <w:t xml:space="preserve">   This test will show the </w:t>
+      </w:r>
+      <w:r>
+        <w:t>Game’s</w:t>
+      </w:r>
+      <w:r>
+        <w:t xml:space="preserve"> </w:t>
+      </w:r>
+      <w:r>
+        <w:t>first</w:t>
+      </w:r>
+      <w:r>
+        <w:t xml:space="preserve"> level on the screen</w:t>
+      </w:r>
+      <w:r>
+        <w:t>,</w:t>
+      </w:r>
+      <w:r>
+        <w:t xml:space="preserve"> </w:t>
+      </w:r>
+      <w:r>
+        <w:t xml:space="preserve">text will appear on-screen informing the player of the control </w:t>
+      </w:r>
+      <w:proofErr w:type="spellStart"/>
+      <w:r>
+        <w:t>screen.T</w:t>
+      </w:r>
+      <w:r>
+        <w:t>he</w:t>
+      </w:r>
+      <w:proofErr w:type="spellEnd"/>
+      <w:r>
+        <w:t xml:space="preserve"> proper number of </w:t>
+      </w:r>
+      <w:r>
+        <w:t>players</w:t>
+      </w:r>
+      <w:r>
+        <w:t xml:space="preserve"> lives and boss lives</w:t>
+      </w:r>
+      <w:r>
+        <w:t xml:space="preserve"> </w:t>
+      </w:r>
+      <w:r>
+        <w:t>displayed</w:t>
+      </w:r>
+      <w:r>
+        <w:t xml:space="preserve"> to the player at the start and the enemies will begin to assault the </w:t>
+      </w:r>
+      <w:r>
+        <w:t>player</w:t>
+      </w:r>
+      <w:r>
+        <w:t xml:space="preserve"> as normally</w:t>
+      </w:r>
+      <w:r>
+        <w:t>.</w:t>
+      </w:r>
+    </w:p>
+    <w:p/>
+    <w:p>
+      <w:pPr>
+        <w:pStyle w:val="Heading4"/>
+      </w:pPr>
+      <w:r>
+        <w:t>TEST 2</w:t>
+      </w:r>
+    </w:p>
+    <w:p>
+      <w:r>
+        <w:rPr>
+          <w:b/>
+          <w:bCs/>
+        </w:rPr>
+        <w:t>Test Objective:</w:t>
+      </w:r>
+      <w:r>
+        <w:t xml:space="preserve"> </w:t>
+      </w:r>
+      <w:r>
+        <w:t xml:space="preserve"> Test whether the "settings" button functions appropriately and that its contents function appropriately - i.e., the option to turn sounds/music on/off, the button that takes you to the high scores screen (which will tell the user their longest-lasting times from infinite mode), and the button that takes you to the achievements screen</w:t>
+      </w:r>
+    </w:p>
+    <w:p>
+      <w:r>
+        <w:rPr>
+          <w:b/>
+          <w:bCs/>
+        </w:rPr>
+        <w:t>T</w:t>
+      </w:r>
+      <w:r>
+        <w:rPr>
+          <w:b/>
+          <w:bCs/>
+        </w:rPr>
+        <w:t xml:space="preserve">est </w:t>
+      </w:r>
+      <w:r>
+        <w:rPr>
+          <w:b/>
+          <w:bCs/>
+        </w:rPr>
+        <w:t>D</w:t>
+      </w:r>
+      <w:r>
+        <w:rPr>
+          <w:b/>
+          <w:bCs/>
+        </w:rPr>
+        <w:t xml:space="preserve">escription: </w:t>
+      </w:r>
+      <w:r>
+        <w:t xml:space="preserve">  The "settings" button will be clicked by the tester and they will assess whether it is behaving as well (also as fast) as it should behave, ensuring that the settings screen appears and contains the proper buttons, allowing the player to edit game settings, such as sound level and music level and ensure they function as desired.</w:t>
+      </w:r>
+    </w:p>
+    <w:p>
+      <w:r>
+        <w:rPr>
+          <w:b/>
+          <w:bCs/>
+        </w:rPr>
+        <w:t xml:space="preserve">Expected </w:t>
+      </w:r>
+      <w:r>
+        <w:rPr>
+          <w:b/>
+          <w:bCs/>
+        </w:rPr>
+        <w:t>R</w:t>
+      </w:r>
+      <w:r>
+        <w:rPr>
+          <w:b/>
+          <w:bCs/>
+        </w:rPr>
+        <w:t>esults:</w:t>
+      </w:r>
+      <w:r>
+        <w:t xml:space="preserve">   This test will show the contents of the settings screen, the button for the option for controlling levels of the music and sound effects.  </w:t>
+      </w:r>
+    </w:p>
+    <w:p/>
+    <w:p/>
+    <w:p>
+      <w:pPr>
+        <w:rPr>
+          <w:b/>
+          <w:bCs/>
+        </w:rPr>
+      </w:pPr>
+      <w:r>
+        <w:rPr>
+          <w:b/>
+          <w:bCs/>
+        </w:rPr>
+        <w:t>TEST 3</w:t>
+      </w:r>
+    </w:p>
+    <w:p>
+      <w:r>
+        <w:rPr>
+          <w:b/>
+          <w:bCs/>
+        </w:rPr>
+        <w:t>Test Objective</w:t>
+      </w:r>
+      <w:r>
+        <w:t>:   Test whether the "</w:t>
+      </w:r>
+      <w:r>
+        <w:t>Load</w:t>
+      </w:r>
+      <w:r>
+        <w:t xml:space="preserve"> Game" button functions appropriately when no prior game exists</w:t>
+      </w:r>
+    </w:p>
+    <w:p>
+      <w:r>
+        <w:rPr>
+          <w:b/>
+          <w:bCs/>
+        </w:rPr>
+        <w:t>Test Description:</w:t>
+      </w:r>
+      <w:r>
+        <w:t xml:space="preserve">   When the "</w:t>
+      </w:r>
+      <w:r>
+        <w:t>Load Game</w:t>
+      </w:r>
+      <w:r>
+        <w:t>" button is clicked on the Main Menu, the tester will ensure that "</w:t>
+      </w:r>
+      <w:r>
+        <w:t xml:space="preserve"> </w:t>
+      </w:r>
+      <w:r>
+        <w:t xml:space="preserve">Load </w:t>
+      </w:r>
+      <w:r>
+        <w:t>Game" does nothing when there IS NO prior saved data and the button will be grayed out</w:t>
+      </w:r>
+      <w:r>
+        <w:t>.</w:t>
       </w:r>
       <w:bookmarkStart w:id="0" w:name="_GoBack"/>
       <w:bookmarkEnd w:id="0"/>
-      <w:r>
-        <w:t xml:space="preserve"> 2 and Team </w:t>
-      </w:r>
-      <w:r>
-        <w:t>3</w:t>
-      </w:r>
-      <w:r>
-        <w:t>) to be completed by 2</w:t>
-      </w:r>
-      <w:r>
-        <w:t>8</w:t>
-      </w:r>
-      <w:r>
-        <w:t>/05/2020.</w:t>
-      </w:r>
-    </w:p>
-    <w:p>
-      <w:pPr>
-        <w:ind w:left="360"/>
+    </w:p>
+    <w:p>
+      <w:r>
+        <w:rPr>
+          <w:b/>
+          <w:bCs/>
+        </w:rPr>
+        <w:lastRenderedPageBreak/>
+        <w:t>Expected Results:</w:t>
+      </w:r>
+      <w:r>
+        <w:t xml:space="preserve">   If no prior saved game data exists, then the "</w:t>
+      </w:r>
+      <w:r>
+        <w:t>Load</w:t>
+      </w:r>
+      <w:r>
+        <w:t xml:space="preserve"> Game" button will be grayed-out and the button should serve no real purpose other than to inform the player that no prior saved game data exists</w:t>
+      </w:r>
+      <w:r>
+        <w:t>.</w:t>
+      </w:r>
+    </w:p>
+    <w:p/>
+    <w:p/>
+    <w:p>
+      <w:pPr>
+        <w:pStyle w:val="Heading4"/>
+      </w:pPr>
+    </w:p>
+    <w:p>
+      <w:pPr>
+        <w:pStyle w:val="Heading4"/>
       </w:pPr>
     </w:p>
     <w:p>
@@ -2891,6 +3195,7 @@
   <w:style w:type="character" w:default="1" w:styleId="DefaultParagraphFont">
     <w:name w:val="Default Paragraph Font"/>
     <w:uiPriority w:val="1"/>
+    <w:semiHidden/>
     <w:unhideWhenUsed/>
   </w:style>
   <w:style w:type="table" w:default="1" w:styleId="TableNormal">

</xml_diff>

<commit_message>
added more detail about product to be tested
</commit_message>
<xml_diff>
--- a/software-test-plan-project.docx
+++ b/software-test-plan-project.docx
@@ -837,6 +837,536 @@
     </w:p>
     <w:p/>
     <w:p>
+      <w:r>
+        <w:t>The game will have three options on start-up: ‘Play’, ‘Settings’, and ‘Exit Game’.</w:t>
+      </w:r>
+    </w:p>
+    <w:p>
+      <w:r>
+        <w:t>Selecting ‘Play’ will take the player into the game and the player will begin at Level 1.</w:t>
+      </w:r>
+    </w:p>
+    <w:p>
+      <w:r>
+        <w:t xml:space="preserve">If a save system </w:t>
+      </w:r>
+      <w:r>
+        <w:t>can</w:t>
+      </w:r>
+      <w:r>
+        <w:t xml:space="preserve"> be implemented, the player will begin at their last saved</w:t>
+      </w:r>
+    </w:p>
+    <w:p>
+      <w:r>
+        <w:t>point. ‘Settings’ will allow the player to edit game settings, such as sound level and</w:t>
+      </w:r>
+    </w:p>
+    <w:p>
+      <w:r>
+        <w:t>music level. ‘Exit Game’ will quit the application’. OPTIONAL: Include a ‘Load Save’,</w:t>
+      </w:r>
+    </w:p>
+    <w:p>
+      <w:r>
+        <w:t>‘Save Game’, and ‘Delete Save’ option. This will allow the player to create multiple</w:t>
+      </w:r>
+    </w:p>
+    <w:p>
+      <w:r>
+        <w:t>save files and be able to choose which one to load.</w:t>
+      </w:r>
+    </w:p>
+    <w:p/>
+    <w:p>
+      <w:r>
+        <w:t xml:space="preserve">The game will include </w:t>
+      </w:r>
+      <w:r>
+        <w:t>several</w:t>
+      </w:r>
+      <w:r>
+        <w:t xml:space="preserve"> options when the game is paused, </w:t>
+      </w:r>
+      <w:proofErr w:type="gramStart"/>
+      <w:r>
+        <w:t>similar to</w:t>
+      </w:r>
+      <w:proofErr w:type="gramEnd"/>
+      <w:r>
+        <w:t xml:space="preserve"> those</w:t>
+      </w:r>
+    </w:p>
+    <w:p>
+      <w:r>
+        <w:t>available on start up. The player will be able to resume the game, access settings,</w:t>
+      </w:r>
+    </w:p>
+    <w:p>
+      <w:r>
+        <w:t xml:space="preserve">restart the </w:t>
+      </w:r>
+      <w:r>
+        <w:t>level and</w:t>
+      </w:r>
+      <w:r>
+        <w:t xml:space="preserve"> exit the game. The player can resume the game by selecting the</w:t>
+      </w:r>
+    </w:p>
+    <w:p>
+      <w:r>
+        <w:t>appropriate option or simply pressing the assigned button for pausing/resuming the</w:t>
+      </w:r>
+    </w:p>
+    <w:p>
+      <w:r>
+        <w:t>game. The player can access the settings and can adjust the sound level and music</w:t>
+      </w:r>
+    </w:p>
+    <w:p>
+      <w:r>
+        <w:lastRenderedPageBreak/>
+        <w:t xml:space="preserve">level, for example. Choosing to restart the level will reset the entire level. This entails </w:t>
+      </w:r>
+    </w:p>
+    <w:p>
+      <w:r>
+        <w:t>resetting the player’s position to where they were when they first started, resetting</w:t>
+      </w:r>
+    </w:p>
+    <w:p>
+      <w:r>
+        <w:t xml:space="preserve">the enemies’ </w:t>
+      </w:r>
+      <w:r>
+        <w:t>position and</w:t>
+      </w:r>
+      <w:r>
+        <w:t xml:space="preserve"> resetting any and all pickups.</w:t>
+      </w:r>
+    </w:p>
+    <w:p/>
+    <w:p>
+      <w:r>
+        <w:t>Basic controls:</w:t>
+      </w:r>
+    </w:p>
+    <w:tbl>
+      <w:tblPr>
+        <w:tblStyle w:val="TableGrid"/>
+        <w:tblW w:w="0" w:type="auto"/>
+        <w:tblLook w:val="04A0" w:firstRow="1" w:lastRow="0" w:firstColumn="1" w:lastColumn="0" w:noHBand="0" w:noVBand="1"/>
+      </w:tblPr>
+      <w:tblGrid>
+        <w:gridCol w:w="3308"/>
+        <w:gridCol w:w="3309"/>
+        <w:gridCol w:w="3309"/>
+      </w:tblGrid>
+      <w:tr>
+        <w:tc>
+          <w:tcPr>
+            <w:tcW w:w="3308" w:type="dxa"/>
+          </w:tcPr>
+          <w:p>
+            <w:pPr>
+              <w:rPr>
+                <w:b/>
+                <w:bCs/>
+              </w:rPr>
+            </w:pPr>
+            <w:r>
+              <w:rPr>
+                <w:b/>
+                <w:bCs/>
+              </w:rPr>
+              <w:t>Action</w:t>
+            </w:r>
+          </w:p>
+        </w:tc>
+        <w:tc>
+          <w:tcPr>
+            <w:tcW w:w="3309" w:type="dxa"/>
+          </w:tcPr>
+          <w:p>
+            <w:pPr>
+              <w:rPr>
+                <w:b/>
+                <w:bCs/>
+              </w:rPr>
+            </w:pPr>
+            <w:r>
+              <w:rPr>
+                <w:b/>
+                <w:bCs/>
+              </w:rPr>
+              <w:t>PC</w:t>
+            </w:r>
+          </w:p>
+        </w:tc>
+        <w:tc>
+          <w:tcPr>
+            <w:tcW w:w="3309" w:type="dxa"/>
+          </w:tcPr>
+          <w:p>
+            <w:pPr>
+              <w:rPr>
+                <w:b/>
+                <w:bCs/>
+              </w:rPr>
+            </w:pPr>
+            <w:r>
+              <w:rPr>
+                <w:b/>
+                <w:bCs/>
+              </w:rPr>
+              <w:t>Mobile</w:t>
+            </w:r>
+          </w:p>
+        </w:tc>
+      </w:tr>
+      <w:tr>
+        <w:tc>
+          <w:tcPr>
+            <w:tcW w:w="3308" w:type="dxa"/>
+          </w:tcPr>
+          <w:p>
+            <w:r>
+              <w:rPr>
+                <w:b/>
+                <w:bCs/>
+              </w:rPr>
+              <w:t>Move</w:t>
+            </w:r>
+            <w:r>
+              <w:t xml:space="preserve"> </w:t>
+            </w:r>
+            <w:r>
+              <w:rPr>
+                <w:b/>
+                <w:bCs/>
+              </w:rPr>
+              <w:t>Forward</w:t>
+            </w:r>
+          </w:p>
+        </w:tc>
+        <w:tc>
+          <w:tcPr>
+            <w:tcW w:w="3309" w:type="dxa"/>
+          </w:tcPr>
+          <w:p>
+            <w:r>
+              <w:t>Right arrow key/D</w:t>
+            </w:r>
+          </w:p>
+        </w:tc>
+        <w:tc>
+          <w:tcPr>
+            <w:tcW w:w="3309" w:type="dxa"/>
+          </w:tcPr>
+          <w:p>
+            <w:r>
+              <w:t>Arrow on screen</w:t>
+            </w:r>
+          </w:p>
+        </w:tc>
+      </w:tr>
+      <w:tr>
+        <w:tc>
+          <w:tcPr>
+            <w:tcW w:w="3308" w:type="dxa"/>
+          </w:tcPr>
+          <w:p>
+            <w:pPr>
+              <w:rPr>
+                <w:b/>
+                <w:bCs/>
+              </w:rPr>
+            </w:pPr>
+            <w:r>
+              <w:rPr>
+                <w:b/>
+                <w:bCs/>
+              </w:rPr>
+              <w:t>Move Backwards</w:t>
+            </w:r>
+          </w:p>
+        </w:tc>
+        <w:tc>
+          <w:tcPr>
+            <w:tcW w:w="3309" w:type="dxa"/>
+          </w:tcPr>
+          <w:p>
+            <w:r>
+              <w:t>Left arrow key/A</w:t>
+            </w:r>
+          </w:p>
+        </w:tc>
+        <w:tc>
+          <w:tcPr>
+            <w:tcW w:w="3309" w:type="dxa"/>
+          </w:tcPr>
+          <w:p>
+            <w:r>
+              <w:t>Arrow on screen</w:t>
+            </w:r>
+          </w:p>
+        </w:tc>
+      </w:tr>
+      <w:tr>
+        <w:tc>
+          <w:tcPr>
+            <w:tcW w:w="3308" w:type="dxa"/>
+          </w:tcPr>
+          <w:p>
+            <w:pPr>
+              <w:rPr>
+                <w:b/>
+                <w:bCs/>
+              </w:rPr>
+            </w:pPr>
+            <w:r>
+              <w:rPr>
+                <w:b/>
+                <w:bCs/>
+              </w:rPr>
+              <w:t>Jump</w:t>
+            </w:r>
+          </w:p>
+        </w:tc>
+        <w:tc>
+          <w:tcPr>
+            <w:tcW w:w="3309" w:type="dxa"/>
+          </w:tcPr>
+          <w:p>
+            <w:r>
+              <w:t>Up arrow key/W</w:t>
+            </w:r>
+          </w:p>
+        </w:tc>
+        <w:tc>
+          <w:tcPr>
+            <w:tcW w:w="3309" w:type="dxa"/>
+          </w:tcPr>
+          <w:p>
+            <w:r>
+              <w:t>Arrow on screen</w:t>
+            </w:r>
+          </w:p>
+        </w:tc>
+      </w:tr>
+      <w:tr>
+        <w:tc>
+          <w:tcPr>
+            <w:tcW w:w="3308" w:type="dxa"/>
+          </w:tcPr>
+          <w:p>
+            <w:pPr>
+              <w:rPr>
+                <w:b/>
+                <w:bCs/>
+              </w:rPr>
+            </w:pPr>
+            <w:r>
+              <w:rPr>
+                <w:b/>
+                <w:bCs/>
+              </w:rPr>
+              <w:t>Attack</w:t>
+            </w:r>
+          </w:p>
+        </w:tc>
+        <w:tc>
+          <w:tcPr>
+            <w:tcW w:w="3309" w:type="dxa"/>
+          </w:tcPr>
+          <w:p>
+            <w:r>
+              <w:t>Left mouse click/R</w:t>
+            </w:r>
+          </w:p>
+        </w:tc>
+        <w:tc>
+          <w:tcPr>
+            <w:tcW w:w="3309" w:type="dxa"/>
+          </w:tcPr>
+          <w:p>
+            <w:r>
+              <w:t>Dedicated button</w:t>
+            </w:r>
+          </w:p>
+        </w:tc>
+      </w:tr>
+      <w:tr>
+        <w:tc>
+          <w:tcPr>
+            <w:tcW w:w="3308" w:type="dxa"/>
+          </w:tcPr>
+          <w:p>
+            <w:r>
+              <w:rPr>
+                <w:b/>
+                <w:bCs/>
+              </w:rPr>
+              <w:t>Pause/Resume</w:t>
+            </w:r>
+          </w:p>
+        </w:tc>
+        <w:tc>
+          <w:tcPr>
+            <w:tcW w:w="3309" w:type="dxa"/>
+          </w:tcPr>
+          <w:p>
+            <w:r>
+              <w:t>Spacebar</w:t>
+            </w:r>
+          </w:p>
+        </w:tc>
+        <w:tc>
+          <w:tcPr>
+            <w:tcW w:w="3309" w:type="dxa"/>
+          </w:tcPr>
+          <w:p>
+            <w:r>
+              <w:t>Button in top right of screen</w:t>
+            </w:r>
+          </w:p>
+        </w:tc>
+      </w:tr>
+      <w:tr>
+        <w:tc>
+          <w:tcPr>
+            <w:tcW w:w="3308" w:type="dxa"/>
+          </w:tcPr>
+          <w:p>
+            <w:pPr>
+              <w:rPr>
+                <w:b/>
+                <w:bCs/>
+              </w:rPr>
+            </w:pPr>
+            <w:r>
+              <w:rPr>
+                <w:b/>
+                <w:bCs/>
+              </w:rPr>
+              <w:t>Crouch</w:t>
+            </w:r>
+          </w:p>
+        </w:tc>
+        <w:tc>
+          <w:tcPr>
+            <w:tcW w:w="3309" w:type="dxa"/>
+          </w:tcPr>
+          <w:p>
+            <w:r>
+              <w:t>C</w:t>
+            </w:r>
+          </w:p>
+        </w:tc>
+        <w:tc>
+          <w:tcPr>
+            <w:tcW w:w="3309" w:type="dxa"/>
+          </w:tcPr>
+          <w:p>
+            <w:r>
+              <w:t>Arrow on screen (hold)</w:t>
+            </w:r>
+          </w:p>
+        </w:tc>
+      </w:tr>
+    </w:tbl>
+    <w:p/>
+    <w:p>
+      <w:pPr>
+        <w:rPr>
+          <w:b/>
+          <w:bCs/>
+        </w:rPr>
+      </w:pPr>
+      <w:r>
+        <w:rPr>
+          <w:b/>
+          <w:bCs/>
+        </w:rPr>
+        <w:t>The Game</w:t>
+      </w:r>
+      <w:r>
+        <w:rPr>
+          <w:b/>
+          <w:bCs/>
+        </w:rPr>
+        <w:t>:</w:t>
+      </w:r>
+    </w:p>
+    <w:p>
+      <w:r>
+        <w:t>Once the player has opened the game, they will be presented with three options:</w:t>
+      </w:r>
+    </w:p>
+    <w:p>
+      <w:r>
+        <w:t>‘Play’, ‘Settings’, and ‘Exit Game’. Selecting ‘Play’ will take the player into the game</w:t>
+      </w:r>
+    </w:p>
+    <w:p>
+      <w:r>
+        <w:t>and load the first level. The game will start immediately. From here, the player can</w:t>
+      </w:r>
+    </w:p>
+    <w:p>
+      <w:r>
+        <w:t>progress through the level and once completed and once completed, the next level</w:t>
+      </w:r>
+    </w:p>
+    <w:p>
+      <w:r>
+        <w:t>will load. At the start of the first level, text will appear on-screen informing the player</w:t>
+      </w:r>
+    </w:p>
+    <w:p>
+      <w:r>
+        <w:t>of the control screen. The game will feature at least three levels, with each increasing</w:t>
+      </w:r>
+    </w:p>
+    <w:p>
+      <w:r>
+        <w:t>in difficulty. This could range from having more and more enemies in the progressive</w:t>
+      </w:r>
+    </w:p>
+    <w:p>
+      <w:r>
+        <w:t>levels, enemies having more health, the player character having less enemies, etc.</w:t>
+      </w:r>
+    </w:p>
+    <w:p>
+      <w:r>
+        <w:t>Once the player has completed all the levels, the player will be presented with the</w:t>
+      </w:r>
+    </w:p>
+    <w:p>
+      <w:r>
+        <w:t>option to either start again from the first level or quit the game. If the player chooses</w:t>
+      </w:r>
+      <w:r>
+        <w:t>.</w:t>
+      </w:r>
+    </w:p>
+    <w:p>
+      <w:r>
+        <w:lastRenderedPageBreak/>
+        <w:t xml:space="preserve">‘Settings’ instead, they can instead adjust the sound level or music level. ‘Exit Game’ will close the game. Once inside the game, the player can pause the game at any time. From here, they can access </w:t>
+      </w:r>
+      <w:proofErr w:type="gramStart"/>
+      <w:r>
+        <w:t>a number of</w:t>
+      </w:r>
+      <w:proofErr w:type="gramEnd"/>
+      <w:r>
+        <w:t xml:space="preserve"> options: resume the game, access settings, restart the level, or exit the game.</w:t>
+      </w:r>
+    </w:p>
+    <w:p/>
+    <w:p>
       <w:pPr>
         <w:pStyle w:val="Heading2"/>
       </w:pPr>
@@ -957,7 +1487,6 @@
         </w:numPr>
       </w:pPr>
       <w:r>
-        <w:lastRenderedPageBreak/>
         <w:t>title screens</w:t>
       </w:r>
       <w:r>
@@ -1078,6 +1607,7 @@
         </w:numPr>
       </w:pPr>
       <w:r>
+        <w:lastRenderedPageBreak/>
         <w:t>art (character model, terrain or world, texture, objects, etc.)</w:t>
       </w:r>
     </w:p>
@@ -1314,7 +1844,6 @@
         </w:numPr>
       </w:pPr>
       <w:r>
-        <w:lastRenderedPageBreak/>
         <w:t>Integration Testing on Main Menu, Pause Menu and Gameplay assigned to (Team 1, Team 2 and Team 3) to be completed by 28/05/2020.</w:t>
       </w:r>
     </w:p>
@@ -1653,8 +2182,6 @@
       <w:r>
         <w:t>.</w:t>
       </w:r>
-      <w:bookmarkStart w:id="0" w:name="_GoBack"/>
-      <w:bookmarkEnd w:id="0"/>
     </w:p>
     <w:p>
       <w:r>
@@ -1677,6 +2204,8 @@
       <w:r>
         <w:t>.</w:t>
       </w:r>
+      <w:bookmarkStart w:id="0" w:name="_GoBack"/>
+      <w:bookmarkEnd w:id="0"/>
     </w:p>
     <w:p/>
     <w:p/>
@@ -3455,6 +3984,25 @@
       <w:contextualSpacing/>
     </w:pPr>
   </w:style>
+  <w:style w:type="table" w:styleId="TableGrid">
+    <w:name w:val="Table Grid"/>
+    <w:basedOn w:val="TableNormal"/>
+    <w:uiPriority w:val="39"/>
+    <w:rsid w:val="003F0E64"/>
+    <w:pPr>
+      <w:spacing w:after="0" w:line="240" w:lineRule="auto"/>
+    </w:pPr>
+    <w:tblPr>
+      <w:tblBorders>
+        <w:top w:val="single" w:sz="4" w:space="0" w:color="auto"/>
+        <w:left w:val="single" w:sz="4" w:space="0" w:color="auto"/>
+        <w:bottom w:val="single" w:sz="4" w:space="0" w:color="auto"/>
+        <w:right w:val="single" w:sz="4" w:space="0" w:color="auto"/>
+        <w:insideH w:val="single" w:sz="4" w:space="0" w:color="auto"/>
+        <w:insideV w:val="single" w:sz="4" w:space="0" w:color="auto"/>
+      </w:tblBorders>
+    </w:tblPr>
+  </w:style>
 </w:styles>
 </file>
 

</xml_diff>

<commit_message>
completed main menu and pause menu tests
</commit_message>
<xml_diff>
--- a/software-test-plan-project.docx
+++ b/software-test-plan-project.docx
@@ -311,11 +311,42 @@
                               <w:txbxContent>
                                 <w:p>
                                   <w:pPr>
-                                    <w:pStyle w:val="Heading1"/>
+                                    <w:rPr>
+                                      <w:sz w:val="48"/>
+                                      <w:szCs w:val="48"/>
+                                    </w:rPr>
                                   </w:pPr>
+                                  <w:r>
+                                    <w:rPr>
+                                      <w:sz w:val="48"/>
+                                      <w:szCs w:val="48"/>
+                                    </w:rPr>
+                                    <w:t>GitHub Repository</w:t>
+                                  </w:r>
+                                </w:p>
+                                <w:p/>
+                                <w:p>
+                                  <w:bookmarkStart w:id="0" w:name="_Toc40308893"/>
                                   <w:r>
                                     <w:t>GitHub Repository</w:t>
                                   </w:r>
+                                  <w:bookmarkEnd w:id="0"/>
+                                </w:p>
+                                <w:p/>
+                                <w:p>
+                                  <w:bookmarkStart w:id="1" w:name="_Toc40308894"/>
+                                  <w:r>
+                                    <w:t>GitHub Repository</w:t>
+                                  </w:r>
+                                  <w:bookmarkEnd w:id="1"/>
+                                </w:p>
+                                <w:p/>
+                                <w:p>
+                                  <w:bookmarkStart w:id="2" w:name="_Toc40308895"/>
+                                  <w:r>
+                                    <w:t>GitHub Repository</w:t>
+                                  </w:r>
+                                  <w:bookmarkEnd w:id="2"/>
                                 </w:p>
                               </w:txbxContent>
                             </wps:txbx>
@@ -338,11 +369,42 @@
                         <w:txbxContent>
                           <w:p>
                             <w:pPr>
-                              <w:pStyle w:val="Heading1"/>
+                              <w:rPr>
+                                <w:sz w:val="48"/>
+                                <w:szCs w:val="48"/>
+                              </w:rPr>
                             </w:pPr>
+                            <w:r>
+                              <w:rPr>
+                                <w:sz w:val="48"/>
+                                <w:szCs w:val="48"/>
+                              </w:rPr>
+                              <w:t>GitHub Repository</w:t>
+                            </w:r>
+                          </w:p>
+                          <w:p/>
+                          <w:p>
+                            <w:bookmarkStart w:id="3" w:name="_Toc40308893"/>
                             <w:r>
                               <w:t>GitHub Repository</w:t>
                             </w:r>
+                            <w:bookmarkEnd w:id="3"/>
+                          </w:p>
+                          <w:p/>
+                          <w:p>
+                            <w:bookmarkStart w:id="4" w:name="_Toc40308894"/>
+                            <w:r>
+                              <w:t>GitHub Repository</w:t>
+                            </w:r>
+                            <w:bookmarkEnd w:id="4"/>
+                          </w:p>
+                          <w:p/>
+                          <w:p>
+                            <w:bookmarkStart w:id="5" w:name="_Toc40308895"/>
+                            <w:r>
+                              <w:t>GitHub Repository</w:t>
+                            </w:r>
+                            <w:bookmarkEnd w:id="5"/>
                           </w:p>
                         </w:txbxContent>
                       </v:textbox>
@@ -396,7 +458,58 @@
                                       <w:color w:val="FFFF00"/>
                                     </w:rPr>
                                   </w:pPr>
-                                  <w:hyperlink r:id="rId7" w:history="1">
+                                  <w:hyperlink r:id="rId8" w:history="1">
+                                    <w:r>
+                                      <w:rPr>
+                                        <w:rStyle w:val="Hyperlink"/>
+                                        <w:color w:val="FFFF00"/>
+                                      </w:rPr>
+                                      <w:t>https://github.com/LuqmanFarooq/Software-Testing-Test-Planning-Project</w:t>
+                                    </w:r>
+                                  </w:hyperlink>
+                                </w:p>
+                                <w:p/>
+                                <w:p>
+                                  <w:pPr>
+                                    <w:rPr>
+                                      <w:color w:val="FFFF00"/>
+                                    </w:rPr>
+                                  </w:pPr>
+                                  <w:hyperlink r:id="rId9" w:history="1">
+                                    <w:r>
+                                      <w:rPr>
+                                        <w:rStyle w:val="Hyperlink"/>
+                                        <w:color w:val="FFFF00"/>
+                                      </w:rPr>
+                                      <w:t>https://github.com/LuqmanFarooq/Software-Testing-Test-Planning-Project</w:t>
+                                    </w:r>
+                                  </w:hyperlink>
+                                </w:p>
+                                <w:p/>
+                                <w:p>
+                                  <w:pPr>
+                                    <w:rPr>
+                                      <w:color w:val="FFFF00"/>
+                                    </w:rPr>
+                                  </w:pPr>
+                                  <w:hyperlink r:id="rId10" w:history="1">
+                                    <w:r>
+                                      <w:rPr>
+                                        <w:rStyle w:val="Hyperlink"/>
+                                        <w:color w:val="FFFF00"/>
+                                      </w:rPr>
+                                      <w:t>https://github.com/LuqmanFarooq/Software-Testing-Test-Planning-Project</w:t>
+                                    </w:r>
+                                  </w:hyperlink>
+                                </w:p>
+                                <w:p/>
+                                <w:p>
+                                  <w:pPr>
+                                    <w:rPr>
+                                      <w:color w:val="FFFF00"/>
+                                    </w:rPr>
+                                  </w:pPr>
+                                  <w:hyperlink r:id="rId11" w:history="1">
                                     <w:r>
                                       <w:rPr>
                                         <w:rStyle w:val="Hyperlink"/>
@@ -431,7 +544,58 @@
                                 <w:color w:val="FFFF00"/>
                               </w:rPr>
                             </w:pPr>
-                            <w:hyperlink r:id="rId8" w:history="1">
+                            <w:hyperlink r:id="rId12" w:history="1">
+                              <w:r>
+                                <w:rPr>
+                                  <w:rStyle w:val="Hyperlink"/>
+                                  <w:color w:val="FFFF00"/>
+                                </w:rPr>
+                                <w:t>https://github.com/LuqmanFarooq/Software-Testing-Test-Planning-Project</w:t>
+                              </w:r>
+                            </w:hyperlink>
+                          </w:p>
+                          <w:p/>
+                          <w:p>
+                            <w:pPr>
+                              <w:rPr>
+                                <w:color w:val="FFFF00"/>
+                              </w:rPr>
+                            </w:pPr>
+                            <w:hyperlink r:id="rId13" w:history="1">
+                              <w:r>
+                                <w:rPr>
+                                  <w:rStyle w:val="Hyperlink"/>
+                                  <w:color w:val="FFFF00"/>
+                                </w:rPr>
+                                <w:t>https://github.com/LuqmanFarooq/Software-Testing-Test-Planning-Project</w:t>
+                              </w:r>
+                            </w:hyperlink>
+                          </w:p>
+                          <w:p/>
+                          <w:p>
+                            <w:pPr>
+                              <w:rPr>
+                                <w:color w:val="FFFF00"/>
+                              </w:rPr>
+                            </w:pPr>
+                            <w:hyperlink r:id="rId14" w:history="1">
+                              <w:r>
+                                <w:rPr>
+                                  <w:rStyle w:val="Hyperlink"/>
+                                  <w:color w:val="FFFF00"/>
+                                </w:rPr>
+                                <w:t>https://github.com/LuqmanFarooq/Software-Testing-Test-Planning-Project</w:t>
+                              </w:r>
+                            </w:hyperlink>
+                          </w:p>
+                          <w:p/>
+                          <w:p>
+                            <w:pPr>
+                              <w:rPr>
+                                <w:color w:val="FFFF00"/>
+                              </w:rPr>
+                            </w:pPr>
+                            <w:hyperlink r:id="rId15" w:history="1">
                               <w:r>
                                 <w:rPr>
                                   <w:rStyle w:val="Hyperlink"/>
@@ -480,6 +644,39 @@
                             </wps:spPr>
                             <wps:txbx>
                               <w:txbxContent>
+                                <w:p>
+                                  <w:r>
+                                    <w:t>Muhammad Luqman</w:t>
+                                  </w:r>
+                                </w:p>
+                                <w:p>
+                                  <w:r>
+                                    <w:t>G00353385</w:t>
+                                  </w:r>
+                                </w:p>
+                                <w:p/>
+                                <w:p>
+                                  <w:r>
+                                    <w:t>Muhammad Luqman</w:t>
+                                  </w:r>
+                                </w:p>
+                                <w:p>
+                                  <w:r>
+                                    <w:t>G00353385</w:t>
+                                  </w:r>
+                                </w:p>
+                                <w:p/>
+                                <w:p>
+                                  <w:r>
+                                    <w:t>Muhammad Luqman</w:t>
+                                  </w:r>
+                                </w:p>
+                                <w:p>
+                                  <w:r>
+                                    <w:t>G00353385</w:t>
+                                  </w:r>
+                                </w:p>
+                                <w:p/>
                                 <w:p>
                                   <w:r>
                                     <w:t>Muhammad Luqman</w:t>
@@ -519,6 +716,39 @@
                               <w:t>G00353385</w:t>
                             </w:r>
                           </w:p>
+                          <w:p/>
+                          <w:p>
+                            <w:r>
+                              <w:t>Muhammad Luqman</w:t>
+                            </w:r>
+                          </w:p>
+                          <w:p>
+                            <w:r>
+                              <w:t>G00353385</w:t>
+                            </w:r>
+                          </w:p>
+                          <w:p/>
+                          <w:p>
+                            <w:r>
+                              <w:t>Muhammad Luqman</w:t>
+                            </w:r>
+                          </w:p>
+                          <w:p>
+                            <w:r>
+                              <w:t>G00353385</w:t>
+                            </w:r>
+                          </w:p>
+                          <w:p/>
+                          <w:p>
+                            <w:r>
+                              <w:t>Muhammad Luqman</w:t>
+                            </w:r>
+                          </w:p>
+                          <w:p>
+                            <w:r>
+                              <w:t>G00353385</w:t>
+                            </w:r>
+                          </w:p>
                         </w:txbxContent>
                       </v:textbox>
                       <w10:anchorlock/>
@@ -560,7 +790,7 @@
                     <pic:cNvPicPr/>
                   </pic:nvPicPr>
                   <pic:blipFill>
-                    <a:blip r:embed="rId9" cstate="print">
+                    <a:blip r:embed="rId16" cstate="print">
                       <a:extLst>
                         <a:ext uri="{28A0092B-C50C-407E-A947-70E740481C1C}">
                           <a14:useLocalDpi xmlns:a14="http://schemas.microsoft.com/office/drawing/2010/main" val="0"/>
@@ -703,7 +933,7 @@
                     </pic:cNvPicPr>
                   </pic:nvPicPr>
                   <pic:blipFill>
-                    <a:blip r:embed="rId10" cstate="print">
+                    <a:blip r:embed="rId17" cstate="print">
                       <a:extLst>
                         <a:ext uri="{28A0092B-C50C-407E-A947-70E740481C1C}">
                           <a14:useLocalDpi xmlns:a14="http://schemas.microsoft.com/office/drawing/2010/main" val="0"/>
@@ -738,24 +968,646 @@
         <w:br w:type="page"/>
       </w:r>
     </w:p>
-    <w:p>
-      <w:pPr>
-        <w:pStyle w:val="Heading3"/>
-        <w:rPr>
-          <w:b/>
-          <w:i w:val="0"/>
+    <w:sdt>
+      <w:sdtPr>
+        <w:id w:val="-1736775868"/>
+        <w:docPartObj>
+          <w:docPartGallery w:val="Table of Contents"/>
+          <w:docPartUnique/>
+        </w:docPartObj>
+      </w:sdtPr>
+      <w:sdtEndPr>
+        <w:rPr>
+          <w:rFonts w:asciiTheme="minorHAnsi" w:eastAsiaTheme="minorEastAsia" w:hAnsiTheme="minorHAnsi" w:cstheme="minorBidi"/>
+          <w:b/>
+          <w:bCs/>
+          <w:noProof/>
+          <w:color w:val="auto"/>
+          <w:sz w:val="28"/>
+          <w:szCs w:val="22"/>
+        </w:rPr>
+      </w:sdtEndPr>
+      <w:sdtContent>
+        <w:p>
+          <w:pPr>
+            <w:pStyle w:val="TOCHeading"/>
+          </w:pPr>
+          <w:r>
+            <w:t>Table of Contents</w:t>
+          </w:r>
+        </w:p>
+        <w:p>
+          <w:pPr>
+            <w:pStyle w:val="TOC1"/>
+            <w:tabs>
+              <w:tab w:val="right" w:leader="dot" w:pos="9926"/>
+            </w:tabs>
+            <w:rPr>
+              <w:noProof/>
+              <w:sz w:val="22"/>
+              <w:lang w:val="en-GB" w:eastAsia="en-GB"/>
+            </w:rPr>
+          </w:pPr>
+          <w:r>
+            <w:fldChar w:fldCharType="begin"/>
+          </w:r>
+          <w:r>
+            <w:instrText xml:space="preserve"> TOC \o "1-3" \h \z \u </w:instrText>
+          </w:r>
+          <w:r>
+            <w:fldChar w:fldCharType="separate"/>
+          </w:r>
+          <w:hyperlink w:anchor="_Toc40309422" w:history="1">
+            <w:r>
+              <w:rPr>
+                <w:rStyle w:val="Hyperlink"/>
+                <w:noProof/>
+              </w:rPr>
+              <w:t>INTRODUCTION</w:t>
+            </w:r>
+            <w:r>
+              <w:rPr>
+                <w:noProof/>
+                <w:webHidden/>
+              </w:rPr>
+              <w:tab/>
+            </w:r>
+            <w:r>
+              <w:rPr>
+                <w:noProof/>
+                <w:webHidden/>
+              </w:rPr>
+              <w:fldChar w:fldCharType="begin"/>
+            </w:r>
+            <w:r>
+              <w:rPr>
+                <w:noProof/>
+                <w:webHidden/>
+              </w:rPr>
+              <w:instrText xml:space="preserve"> PAGEREF _Toc40309422 \h </w:instrText>
+            </w:r>
+            <w:r>
+              <w:rPr>
+                <w:noProof/>
+                <w:webHidden/>
+              </w:rPr>
+            </w:r>
+            <w:r>
+              <w:rPr>
+                <w:noProof/>
+                <w:webHidden/>
+              </w:rPr>
+              <w:fldChar w:fldCharType="separate"/>
+            </w:r>
+            <w:r>
+              <w:rPr>
+                <w:noProof/>
+                <w:webHidden/>
+              </w:rPr>
+              <w:t>3</w:t>
+            </w:r>
+            <w:r>
+              <w:rPr>
+                <w:noProof/>
+                <w:webHidden/>
+              </w:rPr>
+              <w:fldChar w:fldCharType="end"/>
+            </w:r>
+          </w:hyperlink>
+        </w:p>
+        <w:p>
+          <w:pPr>
+            <w:pStyle w:val="TOC1"/>
+            <w:tabs>
+              <w:tab w:val="right" w:leader="dot" w:pos="9926"/>
+            </w:tabs>
+            <w:rPr>
+              <w:noProof/>
+              <w:sz w:val="22"/>
+              <w:lang w:val="en-GB" w:eastAsia="en-GB"/>
+            </w:rPr>
+          </w:pPr>
+          <w:hyperlink w:anchor="_Toc40309423" w:history="1">
+            <w:r>
+              <w:rPr>
+                <w:rStyle w:val="Hyperlink"/>
+                <w:noProof/>
+              </w:rPr>
+              <w:t>Objectives and Tasks</w:t>
+            </w:r>
+            <w:r>
+              <w:rPr>
+                <w:noProof/>
+                <w:webHidden/>
+              </w:rPr>
+              <w:tab/>
+            </w:r>
+            <w:r>
+              <w:rPr>
+                <w:noProof/>
+                <w:webHidden/>
+              </w:rPr>
+              <w:fldChar w:fldCharType="begin"/>
+            </w:r>
+            <w:r>
+              <w:rPr>
+                <w:noProof/>
+                <w:webHidden/>
+              </w:rPr>
+              <w:instrText xml:space="preserve"> PAGEREF _Toc40309423 \h </w:instrText>
+            </w:r>
+            <w:r>
+              <w:rPr>
+                <w:noProof/>
+                <w:webHidden/>
+              </w:rPr>
+            </w:r>
+            <w:r>
+              <w:rPr>
+                <w:noProof/>
+                <w:webHidden/>
+              </w:rPr>
+              <w:fldChar w:fldCharType="separate"/>
+            </w:r>
+            <w:r>
+              <w:rPr>
+                <w:noProof/>
+                <w:webHidden/>
+              </w:rPr>
+              <w:t>5</w:t>
+            </w:r>
+            <w:r>
+              <w:rPr>
+                <w:noProof/>
+                <w:webHidden/>
+              </w:rPr>
+              <w:fldChar w:fldCharType="end"/>
+            </w:r>
+          </w:hyperlink>
+        </w:p>
+        <w:p>
+          <w:pPr>
+            <w:pStyle w:val="TOC1"/>
+            <w:tabs>
+              <w:tab w:val="right" w:leader="dot" w:pos="9926"/>
+            </w:tabs>
+            <w:rPr>
+              <w:noProof/>
+              <w:sz w:val="22"/>
+              <w:lang w:val="en-GB" w:eastAsia="en-GB"/>
+            </w:rPr>
+          </w:pPr>
+          <w:hyperlink w:anchor="_Toc40309424" w:history="1">
+            <w:r>
+              <w:rPr>
+                <w:rStyle w:val="Hyperlink"/>
+                <w:noProof/>
+              </w:rPr>
+              <w:t>Scope</w:t>
+            </w:r>
+            <w:r>
+              <w:rPr>
+                <w:noProof/>
+                <w:webHidden/>
+              </w:rPr>
+              <w:tab/>
+            </w:r>
+            <w:r>
+              <w:rPr>
+                <w:noProof/>
+                <w:webHidden/>
+              </w:rPr>
+              <w:fldChar w:fldCharType="begin"/>
+            </w:r>
+            <w:r>
+              <w:rPr>
+                <w:noProof/>
+                <w:webHidden/>
+              </w:rPr>
+              <w:instrText xml:space="preserve"> PAGEREF _Toc40309424 \h </w:instrText>
+            </w:r>
+            <w:r>
+              <w:rPr>
+                <w:noProof/>
+                <w:webHidden/>
+              </w:rPr>
+            </w:r>
+            <w:r>
+              <w:rPr>
+                <w:noProof/>
+                <w:webHidden/>
+              </w:rPr>
+              <w:fldChar w:fldCharType="separate"/>
+            </w:r>
+            <w:r>
+              <w:rPr>
+                <w:noProof/>
+                <w:webHidden/>
+              </w:rPr>
+              <w:t>5</w:t>
+            </w:r>
+            <w:r>
+              <w:rPr>
+                <w:noProof/>
+                <w:webHidden/>
+              </w:rPr>
+              <w:fldChar w:fldCharType="end"/>
+            </w:r>
+          </w:hyperlink>
+        </w:p>
+        <w:p>
+          <w:pPr>
+            <w:pStyle w:val="TOC1"/>
+            <w:tabs>
+              <w:tab w:val="right" w:leader="dot" w:pos="9926"/>
+            </w:tabs>
+            <w:rPr>
+              <w:noProof/>
+              <w:sz w:val="22"/>
+              <w:lang w:val="en-GB" w:eastAsia="en-GB"/>
+            </w:rPr>
+          </w:pPr>
+          <w:hyperlink w:anchor="_Toc40309425" w:history="1">
+            <w:r>
+              <w:rPr>
+                <w:rStyle w:val="Hyperlink"/>
+                <w:noProof/>
+              </w:rPr>
+              <w:t>TESTING STRATEGY</w:t>
+            </w:r>
+            <w:r>
+              <w:rPr>
+                <w:noProof/>
+                <w:webHidden/>
+              </w:rPr>
+              <w:tab/>
+            </w:r>
+            <w:r>
+              <w:rPr>
+                <w:noProof/>
+                <w:webHidden/>
+              </w:rPr>
+              <w:fldChar w:fldCharType="begin"/>
+            </w:r>
+            <w:r>
+              <w:rPr>
+                <w:noProof/>
+                <w:webHidden/>
+              </w:rPr>
+              <w:instrText xml:space="preserve"> PAGEREF _Toc40309425 \h </w:instrText>
+            </w:r>
+            <w:r>
+              <w:rPr>
+                <w:noProof/>
+                <w:webHidden/>
+              </w:rPr>
+            </w:r>
+            <w:r>
+              <w:rPr>
+                <w:noProof/>
+                <w:webHidden/>
+              </w:rPr>
+              <w:fldChar w:fldCharType="separate"/>
+            </w:r>
+            <w:r>
+              <w:rPr>
+                <w:noProof/>
+                <w:webHidden/>
+              </w:rPr>
+              <w:t>7</w:t>
+            </w:r>
+            <w:r>
+              <w:rPr>
+                <w:noProof/>
+                <w:webHidden/>
+              </w:rPr>
+              <w:fldChar w:fldCharType="end"/>
+            </w:r>
+          </w:hyperlink>
+        </w:p>
+        <w:p>
+          <w:pPr>
+            <w:pStyle w:val="TOC2"/>
+            <w:tabs>
+              <w:tab w:val="right" w:leader="dot" w:pos="9926"/>
+            </w:tabs>
+            <w:rPr>
+              <w:noProof/>
+              <w:sz w:val="22"/>
+              <w:lang w:val="en-GB" w:eastAsia="en-GB"/>
+            </w:rPr>
+          </w:pPr>
+          <w:hyperlink w:anchor="_Toc40309426" w:history="1">
+            <w:r>
+              <w:rPr>
+                <w:rStyle w:val="Hyperlink"/>
+                <w:noProof/>
+              </w:rPr>
+              <w:t>Description of Test Environment</w:t>
+            </w:r>
+            <w:r>
+              <w:rPr>
+                <w:noProof/>
+                <w:webHidden/>
+              </w:rPr>
+              <w:tab/>
+            </w:r>
+            <w:r>
+              <w:rPr>
+                <w:noProof/>
+                <w:webHidden/>
+              </w:rPr>
+              <w:fldChar w:fldCharType="begin"/>
+            </w:r>
+            <w:r>
+              <w:rPr>
+                <w:noProof/>
+                <w:webHidden/>
+              </w:rPr>
+              <w:instrText xml:space="preserve"> PAGEREF _Toc40309426 \h </w:instrText>
+            </w:r>
+            <w:r>
+              <w:rPr>
+                <w:noProof/>
+                <w:webHidden/>
+              </w:rPr>
+            </w:r>
+            <w:r>
+              <w:rPr>
+                <w:noProof/>
+                <w:webHidden/>
+              </w:rPr>
+              <w:fldChar w:fldCharType="separate"/>
+            </w:r>
+            <w:r>
+              <w:rPr>
+                <w:noProof/>
+                <w:webHidden/>
+              </w:rPr>
+              <w:t>7</w:t>
+            </w:r>
+            <w:r>
+              <w:rPr>
+                <w:noProof/>
+                <w:webHidden/>
+              </w:rPr>
+              <w:fldChar w:fldCharType="end"/>
+            </w:r>
+          </w:hyperlink>
+        </w:p>
+        <w:p>
+          <w:pPr>
+            <w:pStyle w:val="TOC2"/>
+            <w:tabs>
+              <w:tab w:val="right" w:leader="dot" w:pos="9926"/>
+            </w:tabs>
+            <w:rPr>
+              <w:noProof/>
+              <w:sz w:val="22"/>
+              <w:lang w:val="en-GB" w:eastAsia="en-GB"/>
+            </w:rPr>
+          </w:pPr>
+          <w:hyperlink w:anchor="_Toc40309427" w:history="1">
+            <w:r>
+              <w:rPr>
+                <w:rStyle w:val="Hyperlink"/>
+                <w:noProof/>
+              </w:rPr>
+              <w:t>Unit Testing</w:t>
+            </w:r>
+            <w:r>
+              <w:rPr>
+                <w:noProof/>
+                <w:webHidden/>
+              </w:rPr>
+              <w:tab/>
+            </w:r>
+            <w:r>
+              <w:rPr>
+                <w:noProof/>
+                <w:webHidden/>
+              </w:rPr>
+              <w:fldChar w:fldCharType="begin"/>
+            </w:r>
+            <w:r>
+              <w:rPr>
+                <w:noProof/>
+                <w:webHidden/>
+              </w:rPr>
+              <w:instrText xml:space="preserve"> PAGEREF _Toc40309427 \h </w:instrText>
+            </w:r>
+            <w:r>
+              <w:rPr>
+                <w:noProof/>
+                <w:webHidden/>
+              </w:rPr>
+            </w:r>
+            <w:r>
+              <w:rPr>
+                <w:noProof/>
+                <w:webHidden/>
+              </w:rPr>
+              <w:fldChar w:fldCharType="separate"/>
+            </w:r>
+            <w:r>
+              <w:rPr>
+                <w:noProof/>
+                <w:webHidden/>
+              </w:rPr>
+              <w:t>7</w:t>
+            </w:r>
+            <w:r>
+              <w:rPr>
+                <w:noProof/>
+                <w:webHidden/>
+              </w:rPr>
+              <w:fldChar w:fldCharType="end"/>
+            </w:r>
+          </w:hyperlink>
+        </w:p>
+        <w:p>
+          <w:pPr>
+            <w:pStyle w:val="TOC3"/>
+            <w:tabs>
+              <w:tab w:val="right" w:leader="dot" w:pos="9926"/>
+            </w:tabs>
+            <w:rPr>
+              <w:noProof/>
+              <w:sz w:val="22"/>
+              <w:lang w:val="en-GB" w:eastAsia="en-GB"/>
+            </w:rPr>
+          </w:pPr>
+          <w:hyperlink w:anchor="_Toc40309428" w:history="1">
+            <w:r>
+              <w:rPr>
+                <w:rStyle w:val="Hyperlink"/>
+                <w:noProof/>
+              </w:rPr>
+              <w:t>Main Menu Unit Tests</w:t>
+            </w:r>
+            <w:r>
+              <w:rPr>
+                <w:noProof/>
+                <w:webHidden/>
+              </w:rPr>
+              <w:tab/>
+            </w:r>
+            <w:r>
+              <w:rPr>
+                <w:noProof/>
+                <w:webHidden/>
+              </w:rPr>
+              <w:fldChar w:fldCharType="begin"/>
+            </w:r>
+            <w:r>
+              <w:rPr>
+                <w:noProof/>
+                <w:webHidden/>
+              </w:rPr>
+              <w:instrText xml:space="preserve"> PAGEREF _Toc40309428 \h </w:instrText>
+            </w:r>
+            <w:r>
+              <w:rPr>
+                <w:noProof/>
+                <w:webHidden/>
+              </w:rPr>
+            </w:r>
+            <w:r>
+              <w:rPr>
+                <w:noProof/>
+                <w:webHidden/>
+              </w:rPr>
+              <w:fldChar w:fldCharType="separate"/>
+            </w:r>
+            <w:r>
+              <w:rPr>
+                <w:noProof/>
+                <w:webHidden/>
+              </w:rPr>
+              <w:t>7</w:t>
+            </w:r>
+            <w:r>
+              <w:rPr>
+                <w:noProof/>
+                <w:webHidden/>
+              </w:rPr>
+              <w:fldChar w:fldCharType="end"/>
+            </w:r>
+          </w:hyperlink>
+        </w:p>
+        <w:p>
+          <w:pPr>
+            <w:pStyle w:val="TOC3"/>
+            <w:tabs>
+              <w:tab w:val="right" w:leader="dot" w:pos="9926"/>
+            </w:tabs>
+            <w:rPr>
+              <w:noProof/>
+              <w:sz w:val="22"/>
+              <w:lang w:val="en-GB" w:eastAsia="en-GB"/>
+            </w:rPr>
+          </w:pPr>
+          <w:hyperlink w:anchor="_Toc40309429" w:history="1">
+            <w:r>
+              <w:rPr>
+                <w:rStyle w:val="Hyperlink"/>
+                <w:noProof/>
+              </w:rPr>
+              <w:t>Pause Menu Unit Tests:</w:t>
+            </w:r>
+            <w:r>
+              <w:rPr>
+                <w:noProof/>
+                <w:webHidden/>
+              </w:rPr>
+              <w:tab/>
+            </w:r>
+            <w:r>
+              <w:rPr>
+                <w:noProof/>
+                <w:webHidden/>
+              </w:rPr>
+              <w:fldChar w:fldCharType="begin"/>
+            </w:r>
+            <w:r>
+              <w:rPr>
+                <w:noProof/>
+                <w:webHidden/>
+              </w:rPr>
+              <w:instrText xml:space="preserve"> PAGEREF _Toc40309429 \h </w:instrText>
+            </w:r>
+            <w:r>
+              <w:rPr>
+                <w:noProof/>
+                <w:webHidden/>
+              </w:rPr>
+            </w:r>
+            <w:r>
+              <w:rPr>
+                <w:noProof/>
+                <w:webHidden/>
+              </w:rPr>
+              <w:fldChar w:fldCharType="separate"/>
+            </w:r>
+            <w:r>
+              <w:rPr>
+                <w:noProof/>
+                <w:webHidden/>
+              </w:rPr>
+              <w:t>10</w:t>
+            </w:r>
+            <w:r>
+              <w:rPr>
+                <w:noProof/>
+                <w:webHidden/>
+              </w:rPr>
+              <w:fldChar w:fldCharType="end"/>
+            </w:r>
+          </w:hyperlink>
+        </w:p>
+        <w:p>
+          <w:r>
+            <w:rPr>
+              <w:b/>
+              <w:bCs/>
+              <w:noProof/>
+            </w:rPr>
+            <w:fldChar w:fldCharType="end"/>
+          </w:r>
+        </w:p>
+      </w:sdtContent>
+    </w:sdt>
+    <w:p>
+      <w:pPr>
+        <w:spacing w:after="200"/>
+        <w:rPr>
+          <w:rFonts w:asciiTheme="majorHAnsi" w:eastAsia="Times New Roman" w:hAnsiTheme="majorHAnsi" w:cs="Times New Roman"/>
+          <w:b/>
           <w:sz w:val="52"/>
         </w:rPr>
       </w:pPr>
       <w:r>
         <w:rPr>
           <w:b/>
-          <w:i w:val="0"/>
+          <w:i/>
           <w:sz w:val="52"/>
         </w:rPr>
+        <w:br w:type="page"/>
+      </w:r>
+    </w:p>
+    <w:p>
+      <w:pPr>
+        <w:pStyle w:val="Heading1"/>
+        <w:rPr>
+          <w:i/>
+        </w:rPr>
+      </w:pPr>
+      <w:bookmarkStart w:id="6" w:name="_Toc40309422"/>
+      <w:r>
         <w:lastRenderedPageBreak/>
         <w:t>INTRODUCTION</w:t>
       </w:r>
+      <w:bookmarkEnd w:id="6"/>
     </w:p>
     <w:p>
       <w:pPr>
@@ -848,13 +1700,7 @@
     </w:p>
     <w:p>
       <w:r>
-        <w:t xml:space="preserve">If a save system </w:t>
-      </w:r>
-      <w:r>
-        <w:t>can</w:t>
-      </w:r>
-      <w:r>
-        <w:t xml:space="preserve"> be implemented, the player will begin at their last saved</w:t>
+        <w:t>If a save system can be implemented, the player will begin at their last saved</w:t>
       </w:r>
     </w:p>
     <w:p>
@@ -880,13 +1726,7 @@
     <w:p/>
     <w:p>
       <w:r>
-        <w:t xml:space="preserve">The game will include </w:t>
-      </w:r>
-      <w:r>
-        <w:t>several</w:t>
-      </w:r>
-      <w:r>
-        <w:t xml:space="preserve"> options when the game is paused, </w:t>
+        <w:t xml:space="preserve">The game will include several options when the game is paused, </w:t>
       </w:r>
       <w:proofErr w:type="gramStart"/>
       <w:r>
@@ -904,13 +1744,7 @@
     </w:p>
     <w:p>
       <w:r>
-        <w:t xml:space="preserve">restart the </w:t>
-      </w:r>
-      <w:r>
-        <w:t>level and</w:t>
-      </w:r>
-      <w:r>
-        <w:t xml:space="preserve"> exit the game. The player can resume the game by selecting the</w:t>
+        <w:t>restart the level and exit the game. The player can resume the game by selecting the</w:t>
       </w:r>
     </w:p>
     <w:p>
@@ -936,13 +1770,7 @@
     </w:p>
     <w:p>
       <w:r>
-        <w:t xml:space="preserve">the enemies’ </w:t>
-      </w:r>
-      <w:r>
-        <w:t>position and</w:t>
-      </w:r>
-      <w:r>
-        <w:t xml:space="preserve"> resetting any and all pickups.</w:t>
+        <w:t>the enemies’ position and resetting any and all pickups.</w:t>
       </w:r>
     </w:p>
     <w:p/>
@@ -1345,10 +2173,7 @@
     </w:p>
     <w:p>
       <w:r>
-        <w:t>option to either start again from the first level or quit the game. If the player chooses</w:t>
-      </w:r>
-      <w:r>
-        <w:t>.</w:t>
+        <w:t>option to either start again from the first level or quit the game. If the player chooses.</w:t>
       </w:r>
     </w:p>
     <w:p>
@@ -1368,11 +2193,13 @@
     <w:p/>
     <w:p>
       <w:pPr>
-        <w:pStyle w:val="Heading2"/>
-      </w:pPr>
+        <w:pStyle w:val="Heading1"/>
+      </w:pPr>
+      <w:bookmarkStart w:id="7" w:name="_Toc40309423"/>
       <w:r>
         <w:t>Objectives and Tasks</w:t>
       </w:r>
+      <w:bookmarkEnd w:id="7"/>
     </w:p>
     <w:p>
       <w:pPr>
@@ -1416,11 +2243,13 @@
     </w:p>
     <w:p>
       <w:pPr>
-        <w:pStyle w:val="Heading2"/>
-      </w:pPr>
+        <w:pStyle w:val="Heading1"/>
+      </w:pPr>
+      <w:bookmarkStart w:id="8" w:name="_Toc40309424"/>
       <w:r>
         <w:t>Scope</w:t>
       </w:r>
+      <w:bookmarkEnd w:id="8"/>
     </w:p>
     <w:p>
       <w:pPr>
@@ -1899,28 +2728,292 @@
     </w:p>
     <w:p>
       <w:pPr>
-        <w:pStyle w:val="Heading2"/>
-      </w:pPr>
+        <w:pStyle w:val="Heading1"/>
+      </w:pPr>
+      <w:bookmarkStart w:id="9" w:name="_Toc40309425"/>
       <w:r>
         <w:lastRenderedPageBreak/>
         <w:t>TESTING STRATEGY</w:t>
       </w:r>
+      <w:bookmarkEnd w:id="9"/>
+    </w:p>
+    <w:p>
+      <w:pPr>
+        <w:pStyle w:val="Heading2"/>
+      </w:pPr>
+    </w:p>
+    <w:p>
+      <w:pPr>
+        <w:pStyle w:val="Heading2"/>
+        <w:rPr>
+          <w:sz w:val="36"/>
+          <w:szCs w:val="36"/>
+        </w:rPr>
+      </w:pPr>
+      <w:bookmarkStart w:id="10" w:name="_Toc40309426"/>
+      <w:r>
+        <w:rPr>
+          <w:sz w:val="36"/>
+          <w:szCs w:val="36"/>
+        </w:rPr>
+        <w:t>Description of Test Environment</w:t>
+      </w:r>
+      <w:bookmarkEnd w:id="10"/>
+    </w:p>
+    <w:p/>
+    <w:p>
+      <w:r>
+        <w:t xml:space="preserve">The program will be compiled and tested on a PC with the Windows </w:t>
+      </w:r>
+      <w:r>
+        <w:t>10</w:t>
+      </w:r>
+      <w:r>
+        <w:t xml:space="preserve"> Operating System as well as a </w:t>
+      </w:r>
+      <w:r>
+        <w:t>Mobile</w:t>
+      </w:r>
+      <w:r>
+        <w:t xml:space="preserve"> running </w:t>
+      </w:r>
+      <w:r>
+        <w:t>android</w:t>
+      </w:r>
+      <w:r>
+        <w:t xml:space="preserve">.  The compiler used will be the compiler included in the </w:t>
+      </w:r>
+      <w:r>
+        <w:t>Unity</w:t>
+      </w:r>
+      <w:r>
+        <w:t xml:space="preserve"> </w:t>
+      </w:r>
+      <w:r>
+        <w:t>cross-platform game engine</w:t>
+      </w:r>
+      <w:r>
+        <w:t>.</w:t>
+      </w:r>
+      <w:r>
+        <w:t xml:space="preserve">  The test environment will be the same environment in which the software is guaranteed to operate - the only slight difference is that the end user will not need to compile and run their game out of </w:t>
+      </w:r>
+      <w:r>
+        <w:t>Unity.</w:t>
+      </w:r>
+    </w:p>
+    <w:p/>
+    <w:p>
+      <w:pPr>
+        <w:pStyle w:val="Heading2"/>
+        <w:rPr>
+          <w:sz w:val="36"/>
+          <w:szCs w:val="36"/>
+        </w:rPr>
+      </w:pPr>
+      <w:bookmarkStart w:id="11" w:name="_Toc40309427"/>
+      <w:r>
+        <w:rPr>
+          <w:sz w:val="36"/>
+          <w:szCs w:val="36"/>
+        </w:rPr>
+        <w:t>Unit Testing</w:t>
+      </w:r>
+      <w:bookmarkEnd w:id="11"/>
+    </w:p>
+    <w:p/>
+    <w:p>
+      <w:pPr>
+        <w:pStyle w:val="Heading3"/>
+      </w:pPr>
+      <w:bookmarkStart w:id="12" w:name="_Toc40309428"/>
+      <w:r>
+        <w:t>Main Menu Unit Tests</w:t>
+      </w:r>
+      <w:bookmarkEnd w:id="12"/>
     </w:p>
     <w:p>
       <w:pPr>
         <w:pStyle w:val="Heading4"/>
       </w:pPr>
       <w:r>
-        <w:t>Unit Testing</w:t>
-      </w:r>
-    </w:p>
+        <w:t>TEST 1</w:t>
+      </w:r>
+    </w:p>
+    <w:p>
+      <w:pPr>
+        <w:rPr>
+          <w:b/>
+          <w:bCs/>
+        </w:rPr>
+      </w:pPr>
+    </w:p>
+    <w:p>
+      <w:r>
+        <w:rPr>
+          <w:b/>
+          <w:bCs/>
+        </w:rPr>
+        <w:t>Test Objective:</w:t>
+      </w:r>
+      <w:r>
+        <w:t xml:space="preserve">   </w:t>
+      </w:r>
+      <w:r>
+        <w:t>Test whether the "Play Game" button on the Main Menu functions appropriately</w:t>
+      </w:r>
+      <w:r>
+        <w:t>.</w:t>
+      </w:r>
+    </w:p>
+    <w:p>
+      <w:pPr>
+        <w:rPr>
+          <w:b/>
+          <w:bCs/>
+        </w:rPr>
+      </w:pPr>
+    </w:p>
+    <w:p>
+      <w:r>
+        <w:rPr>
+          <w:b/>
+          <w:bCs/>
+        </w:rPr>
+        <w:t>Test Description:</w:t>
+      </w:r>
+      <w:r>
+        <w:t xml:space="preserve">   The "</w:t>
+      </w:r>
+      <w:r>
+        <w:t>Play Game</w:t>
+      </w:r>
+      <w:r>
+        <w:t xml:space="preserve">" button will be clicked by the tester and they will assess whether it is behaving as well (also as fast) as it should behave, ensuring that the </w:t>
+      </w:r>
+      <w:r>
+        <w:t>Game</w:t>
+      </w:r>
+      <w:r>
+        <w:t xml:space="preserve"> has loaded appropriately</w:t>
+      </w:r>
+      <w:r>
+        <w:t>.</w:t>
+      </w:r>
+    </w:p>
+    <w:p>
+      <w:pPr>
+        <w:rPr>
+          <w:b/>
+          <w:bCs/>
+        </w:rPr>
+      </w:pPr>
+    </w:p>
+    <w:p>
+      <w:r>
+        <w:rPr>
+          <w:b/>
+          <w:bCs/>
+        </w:rPr>
+        <w:t>Test conditions:</w:t>
+      </w:r>
+      <w:r>
+        <w:t xml:space="preserve">   see test environment</w:t>
+      </w:r>
+    </w:p>
+    <w:p>
+      <w:pPr>
+        <w:rPr>
+          <w:b/>
+          <w:bCs/>
+        </w:rPr>
+      </w:pPr>
+    </w:p>
+    <w:p>
+      <w:r>
+        <w:rPr>
+          <w:b/>
+          <w:bCs/>
+        </w:rPr>
+        <w:t>Expected Results:</w:t>
+      </w:r>
+      <w:r>
+        <w:t xml:space="preserve">   This test will show the </w:t>
+      </w:r>
+      <w:r>
+        <w:t>Game’s</w:t>
+      </w:r>
+      <w:r>
+        <w:t xml:space="preserve"> </w:t>
+      </w:r>
+      <w:r>
+        <w:t>first</w:t>
+      </w:r>
+      <w:r>
+        <w:t xml:space="preserve"> level on the screen</w:t>
+      </w:r>
+      <w:r>
+        <w:t>,</w:t>
+      </w:r>
+      <w:r>
+        <w:t xml:space="preserve"> </w:t>
+      </w:r>
+      <w:r>
+        <w:t xml:space="preserve">text will appear on-screen informing the player of the control </w:t>
+      </w:r>
+      <w:r>
+        <w:t>screen. The</w:t>
+      </w:r>
+      <w:r>
+        <w:t xml:space="preserve"> proper number of </w:t>
+      </w:r>
+      <w:r>
+        <w:t>players</w:t>
+      </w:r>
+      <w:r>
+        <w:t xml:space="preserve"> </w:t>
+      </w:r>
+      <w:r>
+        <w:t>lives,</w:t>
+      </w:r>
+      <w:r>
+        <w:t xml:space="preserve"> and boss lives</w:t>
+      </w:r>
+      <w:r>
+        <w:t xml:space="preserve"> </w:t>
+      </w:r>
+      <w:r>
+        <w:t>displayed</w:t>
+      </w:r>
+      <w:r>
+        <w:t xml:space="preserve"> to the player at the start and the enemies will begin to assault the </w:t>
+      </w:r>
+      <w:r>
+        <w:t>player</w:t>
+      </w:r>
+      <w:r>
+        <w:t xml:space="preserve"> as normally</w:t>
+      </w:r>
+      <w:r>
+        <w:t>.</w:t>
+      </w:r>
+    </w:p>
+    <w:p/>
     <w:p>
       <w:pPr>
         <w:pStyle w:val="Heading4"/>
       </w:pPr>
       <w:r>
-        <w:t>TEST 1</w:t>
-      </w:r>
+        <w:t>TEST 2</w:t>
+      </w:r>
+    </w:p>
+    <w:p>
+      <w:pPr>
+        <w:rPr>
+          <w:b/>
+          <w:bCs/>
+        </w:rPr>
+      </w:pPr>
     </w:p>
     <w:p>
       <w:r>
@@ -1931,10 +3024,16 @@
         <w:t>Test Objective:</w:t>
       </w:r>
       <w:r>
-        <w:t xml:space="preserve">   </w:t>
-      </w:r>
-      <w:r>
-        <w:t>Test whether the "Play Game" button on the Main Menu functions appropriately</w:t>
+        <w:t xml:space="preserve"> </w:t>
+      </w:r>
+      <w:r>
+        <w:t xml:space="preserve"> Test whether the "settings" button functions appropriately and that its contents function appropriately - i.e., the option to </w:t>
+      </w:r>
+      <w:r>
+        <w:t>Control levels of</w:t>
+      </w:r>
+      <w:r>
+        <w:t xml:space="preserve"> sounds/music</w:t>
       </w:r>
       <w:r>
         <w:t>.</w:t>
@@ -1946,125 +3045,7 @@
           <w:b/>
           <w:bCs/>
         </w:rPr>
-        <w:t>Test Description:</w:t>
-      </w:r>
-      <w:r>
-        <w:t xml:space="preserve">   The "</w:t>
-      </w:r>
-      <w:r>
-        <w:t>Play Game</w:t>
-      </w:r>
-      <w:r>
-        <w:t xml:space="preserve">" button will be clicked by the tester and they will assess whether it is behaving as well (also as fast) as it should behave, ensuring that the </w:t>
-      </w:r>
-      <w:r>
-        <w:t>Game</w:t>
-      </w:r>
-      <w:r>
-        <w:t xml:space="preserve"> has loaded appropriately</w:t>
-      </w:r>
-      <w:r>
-        <w:t>.</w:t>
-      </w:r>
-    </w:p>
-    <w:p>
-      <w:r>
-        <w:rPr>
-          <w:b/>
-          <w:bCs/>
-        </w:rPr>
-        <w:t>Expected Results:</w:t>
-      </w:r>
-      <w:r>
-        <w:t xml:space="preserve">   This test will show the </w:t>
-      </w:r>
-      <w:r>
-        <w:t>Game’s</w:t>
-      </w:r>
-      <w:r>
-        <w:t xml:space="preserve"> </w:t>
-      </w:r>
-      <w:r>
-        <w:t>first</w:t>
-      </w:r>
-      <w:r>
-        <w:t xml:space="preserve"> level on the screen</w:t>
-      </w:r>
-      <w:r>
-        <w:t>,</w:t>
-      </w:r>
-      <w:r>
-        <w:t xml:space="preserve"> </w:t>
-      </w:r>
-      <w:r>
-        <w:t xml:space="preserve">text will appear on-screen informing the player of the control </w:t>
-      </w:r>
-      <w:proofErr w:type="spellStart"/>
-      <w:r>
-        <w:t>screen.T</w:t>
-      </w:r>
-      <w:r>
-        <w:t>he</w:t>
-      </w:r>
-      <w:proofErr w:type="spellEnd"/>
-      <w:r>
-        <w:t xml:space="preserve"> proper number of </w:t>
-      </w:r>
-      <w:r>
-        <w:t>players</w:t>
-      </w:r>
-      <w:r>
-        <w:t xml:space="preserve"> lives and boss lives</w:t>
-      </w:r>
-      <w:r>
-        <w:t xml:space="preserve"> </w:t>
-      </w:r>
-      <w:r>
-        <w:t>displayed</w:t>
-      </w:r>
-      <w:r>
-        <w:t xml:space="preserve"> to the player at the start and the enemies will begin to assault the </w:t>
-      </w:r>
-      <w:r>
-        <w:t>player</w:t>
-      </w:r>
-      <w:r>
-        <w:t xml:space="preserve"> as normally</w:t>
-      </w:r>
-      <w:r>
-        <w:t>.</w:t>
-      </w:r>
-    </w:p>
-    <w:p/>
-    <w:p>
-      <w:pPr>
-        <w:pStyle w:val="Heading4"/>
-      </w:pPr>
-      <w:r>
-        <w:t>TEST 2</w:t>
-      </w:r>
-    </w:p>
-    <w:p>
-      <w:r>
-        <w:rPr>
-          <w:b/>
-          <w:bCs/>
-        </w:rPr>
-        <w:t>Test Objective:</w:t>
-      </w:r>
-      <w:r>
-        <w:t xml:space="preserve"> </w:t>
-      </w:r>
-      <w:r>
-        <w:t xml:space="preserve"> Test whether the "settings" button functions appropriately and that its contents function appropriately - i.e., the option to turn sounds/music on/off, the button that takes you to the high scores screen (which will tell the user their longest-lasting times from infinite mode), and the button that takes you to the achievements screen</w:t>
-      </w:r>
-    </w:p>
-    <w:p>
-      <w:r>
-        <w:rPr>
-          <w:b/>
-          <w:bCs/>
-        </w:rPr>
+        <w:lastRenderedPageBreak/>
         <w:t>T</w:t>
       </w:r>
       <w:r>
@@ -2091,6 +3072,34 @@
       <w:r>
         <w:t xml:space="preserve">  The "settings" button will be clicked by the tester and they will assess whether it is behaving as well (also as fast) as it should behave, ensuring that the settings screen appears and contains the proper buttons, allowing the player to edit game settings, such as sound level and music level and ensure they function as desired.</w:t>
       </w:r>
+    </w:p>
+    <w:p>
+      <w:pPr>
+        <w:rPr>
+          <w:b/>
+          <w:bCs/>
+        </w:rPr>
+      </w:pPr>
+    </w:p>
+    <w:p>
+      <w:r>
+        <w:rPr>
+          <w:b/>
+          <w:bCs/>
+        </w:rPr>
+        <w:t>Test conditions:</w:t>
+      </w:r>
+      <w:r>
+        <w:t xml:space="preserve">   see test environment</w:t>
+      </w:r>
+    </w:p>
+    <w:p>
+      <w:pPr>
+        <w:rPr>
+          <w:b/>
+          <w:bCs/>
+        </w:rPr>
+      </w:pPr>
     </w:p>
     <w:p>
       <w:r>
@@ -2136,6 +3145,14 @@
       </w:r>
     </w:p>
     <w:p>
+      <w:pPr>
+        <w:rPr>
+          <w:b/>
+          <w:bCs/>
+        </w:rPr>
+      </w:pPr>
+    </w:p>
+    <w:p>
       <w:r>
         <w:rPr>
           <w:b/>
@@ -2154,6 +3171,14 @@
       </w:r>
     </w:p>
     <w:p>
+      <w:pPr>
+        <w:rPr>
+          <w:b/>
+          <w:bCs/>
+        </w:rPr>
+      </w:pPr>
+    </w:p>
+    <w:p>
       <w:r>
         <w:rPr>
           <w:b/>
@@ -2184,31 +3209,937 @@
       </w:r>
     </w:p>
     <w:p>
-      <w:r>
-        <w:rPr>
-          <w:b/>
-          <w:bCs/>
-        </w:rPr>
+      <w:pPr>
+        <w:rPr>
+          <w:b/>
+          <w:bCs/>
+        </w:rPr>
+      </w:pPr>
+    </w:p>
+    <w:p>
+      <w:r>
+        <w:rPr>
+          <w:b/>
+          <w:bCs/>
+        </w:rPr>
+        <w:t>Test conditions:</w:t>
+      </w:r>
+      <w:r>
+        <w:t xml:space="preserve">   see test environment</w:t>
+      </w:r>
+    </w:p>
+    <w:p>
+      <w:pPr>
+        <w:rPr>
+          <w:b/>
+          <w:bCs/>
+        </w:rPr>
+      </w:pPr>
+    </w:p>
+    <w:p>
+      <w:r>
+        <w:rPr>
+          <w:b/>
+          <w:bCs/>
+        </w:rPr>
+        <w:t>Expected Results:</w:t>
+      </w:r>
+      <w:r>
+        <w:t xml:space="preserve">   If no prior saved game data exists, then the "</w:t>
+      </w:r>
+      <w:r>
+        <w:t>Load</w:t>
+      </w:r>
+      <w:r>
+        <w:t xml:space="preserve"> Game" button will be grayed-out and the button should serve no real purpose other than to inform the player that no prior saved game data exists</w:t>
+      </w:r>
+      <w:r>
+        <w:t>.</w:t>
+      </w:r>
+    </w:p>
+    <w:p/>
+    <w:p>
+      <w:pPr>
+        <w:pStyle w:val="Heading4"/>
+      </w:pPr>
+      <w:bookmarkStart w:id="13" w:name="_Hlk40307408"/>
+      <w:r>
+        <w:t>TEST 4</w:t>
+      </w:r>
+    </w:p>
+    <w:p>
+      <w:pPr>
+        <w:rPr>
+          <w:b/>
+          <w:bCs/>
+        </w:rPr>
+      </w:pPr>
+    </w:p>
+    <w:p>
+      <w:r>
+        <w:rPr>
+          <w:b/>
+          <w:bCs/>
+        </w:rPr>
+        <w:t>T</w:t>
+      </w:r>
+      <w:r>
+        <w:rPr>
+          <w:b/>
+          <w:bCs/>
+        </w:rPr>
+        <w:t xml:space="preserve">est </w:t>
+      </w:r>
+      <w:r>
+        <w:rPr>
+          <w:b/>
+          <w:bCs/>
+        </w:rPr>
+        <w:t>O</w:t>
+      </w:r>
+      <w:r>
+        <w:rPr>
+          <w:b/>
+          <w:bCs/>
+        </w:rPr>
+        <w:t>bjective:</w:t>
+      </w:r>
+      <w:r>
+        <w:t xml:space="preserve">   Test whether the "load game" button functions appropriately when prior saved game data does exist</w:t>
+      </w:r>
+    </w:p>
+    <w:p>
+      <w:pPr>
+        <w:rPr>
+          <w:b/>
+          <w:bCs/>
+        </w:rPr>
+      </w:pPr>
+    </w:p>
+    <w:p>
+      <w:r>
+        <w:rPr>
+          <w:b/>
+          <w:bCs/>
+        </w:rPr>
+        <w:t>Test Description:</w:t>
+      </w:r>
+      <w:r>
+        <w:t xml:space="preserve"> The "Load game" button will be clicked by the tester and they will assess whether it is behaving as well (also as fast) as it should behave, ensuring that the level that is presented will be the appropriate level as per the saved game data; note: this will vary depending on when the user's game is saved, so no game data is currently available.  for this test, the user will first play </w:t>
+      </w:r>
+      <w:r>
         <w:lastRenderedPageBreak/>
+        <w:t>the game, then have the game save her progress to the data file, and then engage in this test, test 4</w:t>
+      </w:r>
+    </w:p>
+    <w:p>
+      <w:pPr>
+        <w:rPr>
+          <w:b/>
+          <w:bCs/>
+        </w:rPr>
+      </w:pPr>
+    </w:p>
+    <w:p>
+      <w:r>
+        <w:rPr>
+          <w:b/>
+          <w:bCs/>
+        </w:rPr>
+        <w:t>Test conditions:</w:t>
+      </w:r>
+      <w:r>
+        <w:t xml:space="preserve">   see test environment</w:t>
+      </w:r>
+    </w:p>
+    <w:p>
+      <w:pPr>
+        <w:rPr>
+          <w:b/>
+          <w:bCs/>
+        </w:rPr>
+      </w:pPr>
+    </w:p>
+    <w:p>
+      <w:r>
+        <w:rPr>
+          <w:b/>
+          <w:bCs/>
+        </w:rPr>
         <w:t>Expected Results:</w:t>
       </w:r>
       <w:r>
+        <w:t xml:space="preserve"> This test will show the appropriate level on the screen with the proper number of lives available to the player at the start and the enemies will begin to assault the kingdom as normally. the level is dependent upon the saved game data that is available at the time of this test.</w:t>
+      </w:r>
+    </w:p>
+    <w:bookmarkEnd w:id="13"/>
+    <w:p>
+      <w:pPr>
+        <w:pStyle w:val="Heading4"/>
+      </w:pPr>
+      <w:r>
+        <w:t>Test 5</w:t>
+      </w:r>
+    </w:p>
+    <w:p>
+      <w:pPr>
+        <w:rPr>
+          <w:b/>
+          <w:bCs/>
+        </w:rPr>
+      </w:pPr>
+    </w:p>
+    <w:p>
+      <w:r>
+        <w:rPr>
+          <w:b/>
+          <w:bCs/>
+        </w:rPr>
+        <w:t>Test objective:</w:t>
+      </w:r>
+      <w:r>
+        <w:t xml:space="preserve"> Test that the “Exit Game” button on the main menu exits the game properly</w:t>
+      </w:r>
+    </w:p>
+    <w:p/>
+    <w:p>
+      <w:r>
+        <w:rPr>
+          <w:b/>
+          <w:bCs/>
+        </w:rPr>
+        <w:t>Test Description:</w:t>
+      </w:r>
+      <w:r>
+        <w:t xml:space="preserve"> The tester will click the “</w:t>
+      </w:r>
+      <w:r>
+        <w:t>Exit Game</w:t>
+      </w:r>
+      <w:r>
+        <w:t>” button on the main menu and the game will exit without any errors</w:t>
+      </w:r>
+    </w:p>
+    <w:p/>
+    <w:p>
+      <w:r>
+        <w:rPr>
+          <w:b/>
+          <w:bCs/>
+        </w:rPr>
+        <w:t>T</w:t>
+      </w:r>
+      <w:r>
+        <w:rPr>
+          <w:b/>
+          <w:bCs/>
+        </w:rPr>
+        <w:t>est conditions:</w:t>
+      </w:r>
+      <w:r>
+        <w:t xml:space="preserve">   see test environment</w:t>
+      </w:r>
+    </w:p>
+    <w:p/>
+    <w:p>
+      <w:r>
+        <w:rPr>
+          <w:b/>
+          <w:bCs/>
+        </w:rPr>
+        <w:t>E</w:t>
+      </w:r>
+      <w:r>
+        <w:rPr>
+          <w:b/>
+          <w:bCs/>
+        </w:rPr>
+        <w:t xml:space="preserve">xpected </w:t>
+      </w:r>
+      <w:r>
+        <w:rPr>
+          <w:b/>
+          <w:bCs/>
+        </w:rPr>
+        <w:t>R</w:t>
+      </w:r>
+      <w:r>
+        <w:rPr>
+          <w:b/>
+          <w:bCs/>
+        </w:rPr>
+        <w:t>esults:</w:t>
+      </w:r>
+      <w:r>
+        <w:t xml:space="preserve">  </w:t>
+      </w:r>
+      <w:r>
+        <w:t>C</w:t>
+      </w:r>
+      <w:r>
+        <w:t>ommand will return once more to the operating system and the game will have exited with no errors</w:t>
+      </w:r>
+      <w:r>
+        <w:t>.</w:t>
+      </w:r>
+    </w:p>
+    <w:p/>
+    <w:p>
+      <w:pPr>
+        <w:rPr>
+          <w:b/>
+          <w:bCs/>
+        </w:rPr>
+      </w:pPr>
+      <w:r>
+        <w:rPr>
+          <w:b/>
+          <w:bCs/>
+        </w:rPr>
+        <w:t xml:space="preserve">TEST </w:t>
+      </w:r>
+      <w:r>
+        <w:rPr>
+          <w:b/>
+          <w:bCs/>
+        </w:rPr>
+        <w:t>6</w:t>
+      </w:r>
+    </w:p>
+    <w:p>
+      <w:pPr>
+        <w:rPr>
+          <w:b/>
+          <w:bCs/>
+        </w:rPr>
+      </w:pPr>
+    </w:p>
+    <w:p>
+      <w:r>
+        <w:rPr>
+          <w:b/>
+          <w:bCs/>
+        </w:rPr>
+        <w:t>Test Objective</w:t>
+      </w:r>
+      <w:r>
+        <w:t>:   Test whether the "</w:t>
+      </w:r>
+      <w:r>
+        <w:t>Delete</w:t>
+      </w:r>
+      <w:r>
+        <w:t xml:space="preserve"> Game" button functions appropriately when no prior game exists</w:t>
+      </w:r>
+    </w:p>
+    <w:p>
+      <w:pPr>
+        <w:rPr>
+          <w:b/>
+          <w:bCs/>
+        </w:rPr>
+      </w:pPr>
+    </w:p>
+    <w:p>
+      <w:r>
+        <w:rPr>
+          <w:b/>
+          <w:bCs/>
+        </w:rPr>
+        <w:t>Test Description:</w:t>
+      </w:r>
+      <w:r>
+        <w:t xml:space="preserve">   When the "</w:t>
+      </w:r>
+      <w:r>
+        <w:t xml:space="preserve"> </w:t>
+      </w:r>
+      <w:r>
+        <w:t>Delete Game" button is clicked on the Main Menu, the tester will ensure that "</w:t>
+      </w:r>
+      <w:r>
+        <w:t xml:space="preserve"> </w:t>
+      </w:r>
+      <w:r>
+        <w:t>Delete Game" does nothing when there IS NO prior saved data and the button will be grayed out.</w:t>
+      </w:r>
+    </w:p>
+    <w:p>
+      <w:pPr>
+        <w:rPr>
+          <w:b/>
+          <w:bCs/>
+        </w:rPr>
+      </w:pPr>
+    </w:p>
+    <w:p>
+      <w:r>
+        <w:rPr>
+          <w:b/>
+          <w:bCs/>
+        </w:rPr>
+        <w:t>Test conditions:</w:t>
+      </w:r>
+      <w:r>
+        <w:t xml:space="preserve">   see test environment</w:t>
+      </w:r>
+    </w:p>
+    <w:p>
+      <w:pPr>
+        <w:rPr>
+          <w:b/>
+          <w:bCs/>
+        </w:rPr>
+      </w:pPr>
+    </w:p>
+    <w:p>
+      <w:r>
+        <w:rPr>
+          <w:b/>
+          <w:bCs/>
+        </w:rPr>
+        <w:t>Expected Results:</w:t>
+      </w:r>
+      <w:r>
         <w:t xml:space="preserve">   If no prior saved game data exists, then the "</w:t>
       </w:r>
       <w:r>
+        <w:t xml:space="preserve"> </w:t>
+      </w:r>
+      <w:r>
+        <w:t>Delete Game" button will be grayed-out and the button should serve no real purpose other than to inform the player that no prior saved game data exists.</w:t>
+      </w:r>
+    </w:p>
+    <w:p/>
+    <w:p>
+      <w:pPr>
+        <w:pStyle w:val="Heading4"/>
+      </w:pPr>
+      <w:r>
+        <w:lastRenderedPageBreak/>
+        <w:t xml:space="preserve">TEST </w:t>
+      </w:r>
+      <w:r>
+        <w:t>7</w:t>
+      </w:r>
+    </w:p>
+    <w:p>
+      <w:pPr>
+        <w:rPr>
+          <w:b/>
+          <w:bCs/>
+        </w:rPr>
+      </w:pPr>
+    </w:p>
+    <w:p>
+      <w:r>
+        <w:rPr>
+          <w:b/>
+          <w:bCs/>
+        </w:rPr>
+        <w:t>T</w:t>
+      </w:r>
+      <w:r>
+        <w:rPr>
+          <w:b/>
+          <w:bCs/>
+        </w:rPr>
+        <w:t xml:space="preserve">est </w:t>
+      </w:r>
+      <w:r>
+        <w:rPr>
+          <w:b/>
+          <w:bCs/>
+        </w:rPr>
+        <w:t>O</w:t>
+      </w:r>
+      <w:r>
+        <w:rPr>
+          <w:b/>
+          <w:bCs/>
+        </w:rPr>
+        <w:t>bjective:</w:t>
+      </w:r>
+      <w:r>
+        <w:t xml:space="preserve">  Test whether the "</w:t>
+      </w:r>
+      <w:r>
+        <w:t xml:space="preserve"> </w:t>
+      </w:r>
+      <w:r>
+        <w:t>Delete Game</w:t>
+      </w:r>
+      <w:r>
+        <w:t xml:space="preserve"> </w:t>
+      </w:r>
+      <w:r>
+        <w:t>" button functions appropriately when prior saved game data does exist</w:t>
+      </w:r>
+    </w:p>
+    <w:p>
+      <w:pPr>
+        <w:rPr>
+          <w:b/>
+          <w:bCs/>
+        </w:rPr>
+      </w:pPr>
+    </w:p>
+    <w:p>
+      <w:r>
+        <w:rPr>
+          <w:b/>
+          <w:bCs/>
+        </w:rPr>
+        <w:t>Test Description:</w:t>
+      </w:r>
+      <w:r>
+        <w:t xml:space="preserve"> The "</w:t>
+      </w:r>
+      <w:r>
+        <w:t xml:space="preserve"> </w:t>
+      </w:r>
+      <w:r>
+        <w:t>Delete Game</w:t>
+      </w:r>
+      <w:r>
+        <w:t xml:space="preserve"> </w:t>
+      </w:r>
+      <w:r>
+        <w:t xml:space="preserve">" button will be clicked by the tester and they will assess whether it is behaving as well (also as fast) as it should behave, ensuring that the level that is </w:t>
+      </w:r>
+      <w:r>
+        <w:t>selected is deleted</w:t>
+      </w:r>
+      <w:r>
+        <w:t>, so no game data is currently available.  for this test, the user will first play the game, then have the game save her progress to the data file, and then engage in this test</w:t>
+      </w:r>
+      <w:r>
+        <w:t>.</w:t>
+      </w:r>
+    </w:p>
+    <w:p>
+      <w:pPr>
+        <w:rPr>
+          <w:b/>
+          <w:bCs/>
+        </w:rPr>
+      </w:pPr>
+    </w:p>
+    <w:p>
+      <w:r>
+        <w:rPr>
+          <w:b/>
+          <w:bCs/>
+        </w:rPr>
+        <w:t>Test conditions:</w:t>
+      </w:r>
+      <w:r>
+        <w:t xml:space="preserve">   see test environment</w:t>
+      </w:r>
+    </w:p>
+    <w:p>
+      <w:pPr>
+        <w:rPr>
+          <w:b/>
+          <w:bCs/>
+        </w:rPr>
+      </w:pPr>
+    </w:p>
+    <w:p>
+      <w:r>
+        <w:rPr>
+          <w:b/>
+          <w:bCs/>
+        </w:rPr>
+        <w:t>Expected Results:</w:t>
+      </w:r>
+      <w:r>
+        <w:t xml:space="preserve"> This test will </w:t>
+      </w:r>
+      <w:r>
+        <w:t>Delete</w:t>
+      </w:r>
+      <w:r>
+        <w:t xml:space="preserve"> saved game data that is available at the time of this test.</w:t>
+      </w:r>
+    </w:p>
+    <w:p/>
+    <w:p>
+      <w:pPr>
+        <w:pStyle w:val="Heading3"/>
+      </w:pPr>
+      <w:bookmarkStart w:id="14" w:name="_Toc40309429"/>
+      <w:r>
+        <w:t>Pause Menu Unit Tests:</w:t>
+      </w:r>
+      <w:bookmarkEnd w:id="14"/>
+    </w:p>
+    <w:p/>
+    <w:p>
+      <w:pPr>
+        <w:rPr>
+          <w:b/>
+          <w:bCs/>
+        </w:rPr>
+      </w:pPr>
+      <w:r>
+        <w:rPr>
+          <w:b/>
+          <w:bCs/>
+        </w:rPr>
+        <w:t xml:space="preserve">TEST </w:t>
+      </w:r>
+      <w:r>
+        <w:rPr>
+          <w:b/>
+          <w:bCs/>
+        </w:rPr>
+        <w:t>1</w:t>
+      </w:r>
+    </w:p>
+    <w:p>
+      <w:r>
+        <w:rPr>
+          <w:b/>
+          <w:bCs/>
+        </w:rPr>
+        <w:t>Test Objective:</w:t>
+      </w:r>
+      <w:r>
+        <w:t xml:space="preserve">  </w:t>
+      </w:r>
+      <w:r>
+        <w:t>Test whether the "</w:t>
+      </w:r>
+      <w:r>
+        <w:t xml:space="preserve"> </w:t>
+      </w:r>
+      <w:r>
+        <w:t>Save</w:t>
+      </w:r>
+      <w:r>
+        <w:t xml:space="preserve"> Game " button functions appropriately</w:t>
+      </w:r>
+      <w:r>
+        <w:t>.</w:t>
+      </w:r>
+    </w:p>
+    <w:p/>
+    <w:p>
+      <w:r>
+        <w:rPr>
+          <w:b/>
+          <w:bCs/>
+        </w:rPr>
+        <w:t>Test Description:</w:t>
+      </w:r>
+      <w:r>
+        <w:t xml:space="preserve"> The tester will ensure the game saves the player's progress correctly by playing the game's level, going back to the main menu, and selecting "Load game" button</w:t>
+      </w:r>
+    </w:p>
+    <w:p/>
+    <w:p>
+      <w:r>
+        <w:rPr>
+          <w:b/>
+          <w:bCs/>
+        </w:rPr>
+        <w:t>T</w:t>
+      </w:r>
+      <w:r>
+        <w:rPr>
+          <w:b/>
+          <w:bCs/>
+        </w:rPr>
+        <w:t xml:space="preserve">est </w:t>
+      </w:r>
+      <w:r>
+        <w:rPr>
+          <w:b/>
+          <w:bCs/>
+        </w:rPr>
+        <w:t>C</w:t>
+      </w:r>
+      <w:r>
+        <w:rPr>
+          <w:b/>
+          <w:bCs/>
+        </w:rPr>
+        <w:t>onditions:</w:t>
+      </w:r>
+      <w:r>
+        <w:t xml:space="preserve"> see test environment</w:t>
+      </w:r>
+    </w:p>
+    <w:p/>
+    <w:p>
+      <w:r>
+        <w:rPr>
+          <w:b/>
+          <w:bCs/>
+        </w:rPr>
+        <w:t>E</w:t>
+      </w:r>
+      <w:r>
+        <w:rPr>
+          <w:b/>
+          <w:bCs/>
+        </w:rPr>
+        <w:t xml:space="preserve">xpected </w:t>
+      </w:r>
+      <w:r>
+        <w:rPr>
+          <w:b/>
+          <w:bCs/>
+        </w:rPr>
+        <w:t>R</w:t>
+      </w:r>
+      <w:r>
+        <w:rPr>
+          <w:b/>
+          <w:bCs/>
+        </w:rPr>
+        <w:t>esults:</w:t>
+      </w:r>
+      <w:r>
+        <w:t xml:space="preserve"> </w:t>
+      </w:r>
+      <w:r>
+        <w:t>T</w:t>
+      </w:r>
+      <w:r>
+        <w:t>he game data loaded when the player selects "</w:t>
+      </w:r>
+      <w:r>
         <w:t>Load</w:t>
       </w:r>
       <w:r>
-        <w:t xml:space="preserve"> Game" button will be grayed-out and the button should serve no real purpose other than to inform the player that no prior saved game data exists</w:t>
+        <w:t xml:space="preserve"> </w:t>
+      </w:r>
+      <w:r>
+        <w:t>G</w:t>
+      </w:r>
+      <w:r>
+        <w:t>ame" from the main menu will be the same game data (and the game will have been saved in the correct spot) that the player saved several moments earlier after selecting "</w:t>
+      </w:r>
+      <w:r>
+        <w:t>Exit Game</w:t>
+      </w:r>
+      <w:r>
+        <w:t>" from within the game's pause screen.  this test will also be performed after the game has been shut off and then turned back on</w:t>
       </w:r>
       <w:r>
         <w:t>.</w:t>
       </w:r>
-      <w:bookmarkStart w:id="0" w:name="_GoBack"/>
-      <w:bookmarkEnd w:id="0"/>
+    </w:p>
+    <w:p>
+      <w:pPr>
+        <w:pStyle w:val="Heading4"/>
+      </w:pPr>
+      <w:r>
+        <w:t>TEST 2</w:t>
+      </w:r>
+    </w:p>
+    <w:p>
+      <w:pPr>
+        <w:rPr>
+          <w:b/>
+          <w:bCs/>
+        </w:rPr>
+      </w:pPr>
+    </w:p>
+    <w:p>
+      <w:r>
+        <w:rPr>
+          <w:b/>
+          <w:bCs/>
+        </w:rPr>
+        <w:t>Test Objective:</w:t>
+      </w:r>
+      <w:r>
+        <w:t xml:space="preserve">  Test whether the "settings" button functions appropriately and that its contents function appropriately - i.e., the option to Control levels of sounds/music.</w:t>
+      </w:r>
+    </w:p>
+    <w:p>
+      <w:r>
+        <w:rPr>
+          <w:b/>
+          <w:bCs/>
+        </w:rPr>
+        <w:lastRenderedPageBreak/>
+        <w:t>T</w:t>
+      </w:r>
+      <w:r>
+        <w:rPr>
+          <w:b/>
+          <w:bCs/>
+        </w:rPr>
+        <w:t xml:space="preserve">est </w:t>
+      </w:r>
+      <w:r>
+        <w:rPr>
+          <w:b/>
+          <w:bCs/>
+        </w:rPr>
+        <w:t>D</w:t>
+      </w:r>
+      <w:r>
+        <w:rPr>
+          <w:b/>
+          <w:bCs/>
+        </w:rPr>
+        <w:t xml:space="preserve">escription: </w:t>
+      </w:r>
+      <w:r>
+        <w:t xml:space="preserve">  The "settings" button will be clicked by the tester and they will assess whether it is behaving as well (also as fast) as it should behave, ensuring that the settings screen appears and contains the proper buttons, allowing the player to edit game settings, such as sound level and music level and ensure they function as desired.</w:t>
+      </w:r>
+    </w:p>
+    <w:p>
+      <w:pPr>
+        <w:rPr>
+          <w:b/>
+          <w:bCs/>
+        </w:rPr>
+      </w:pPr>
+    </w:p>
+    <w:p>
+      <w:r>
+        <w:rPr>
+          <w:b/>
+          <w:bCs/>
+        </w:rPr>
+        <w:t>Test conditions:</w:t>
+      </w:r>
+      <w:r>
+        <w:t xml:space="preserve">   see test environment</w:t>
+      </w:r>
+    </w:p>
+    <w:p>
+      <w:pPr>
+        <w:rPr>
+          <w:b/>
+          <w:bCs/>
+        </w:rPr>
+      </w:pPr>
+    </w:p>
+    <w:p>
+      <w:r>
+        <w:rPr>
+          <w:b/>
+          <w:bCs/>
+        </w:rPr>
+        <w:t xml:space="preserve">Expected </w:t>
+      </w:r>
+      <w:r>
+        <w:rPr>
+          <w:b/>
+          <w:bCs/>
+        </w:rPr>
+        <w:t>R</w:t>
+      </w:r>
+      <w:r>
+        <w:rPr>
+          <w:b/>
+          <w:bCs/>
+        </w:rPr>
+        <w:t>esults:</w:t>
+      </w:r>
+      <w:r>
+        <w:t xml:space="preserve">   This test will show the contents of the settings screen, the button for the option for controlling levels of the music and sound effects.</w:t>
+      </w:r>
+    </w:p>
+    <w:p>
+      <w:pPr>
+        <w:pStyle w:val="Heading4"/>
+      </w:pPr>
+      <w:r>
+        <w:t xml:space="preserve">Test </w:t>
+      </w:r>
+      <w:r>
+        <w:t>3</w:t>
+      </w:r>
+    </w:p>
+    <w:p>
+      <w:pPr>
+        <w:rPr>
+          <w:b/>
+          <w:bCs/>
+        </w:rPr>
+      </w:pPr>
+    </w:p>
+    <w:p>
+      <w:r>
+        <w:rPr>
+          <w:b/>
+          <w:bCs/>
+        </w:rPr>
+        <w:t>Test objective:</w:t>
+      </w:r>
+      <w:r>
+        <w:t xml:space="preserve"> Test that the “Exit Game” button on the main menu exits the game properly</w:t>
+      </w:r>
+    </w:p>
+    <w:p/>
+    <w:p>
+      <w:r>
+        <w:rPr>
+          <w:b/>
+          <w:bCs/>
+        </w:rPr>
+        <w:t>Test Description:</w:t>
+      </w:r>
+      <w:r>
+        <w:t xml:space="preserve"> The tester will click the “Exit Game” button on the main menu and the game will exit without any errors</w:t>
+      </w:r>
+    </w:p>
+    <w:p/>
+    <w:p>
+      <w:r>
+        <w:rPr>
+          <w:b/>
+          <w:bCs/>
+        </w:rPr>
+        <w:t>Test conditions:</w:t>
+      </w:r>
+      <w:r>
+        <w:t xml:space="preserve">   see test environment</w:t>
+      </w:r>
+    </w:p>
+    <w:p/>
+    <w:p>
+      <w:r>
+        <w:rPr>
+          <w:b/>
+          <w:bCs/>
+        </w:rPr>
+        <w:t xml:space="preserve">Expected </w:t>
+      </w:r>
+      <w:r>
+        <w:rPr>
+          <w:b/>
+          <w:bCs/>
+        </w:rPr>
+        <w:t>R</w:t>
+      </w:r>
+      <w:r>
+        <w:rPr>
+          <w:b/>
+          <w:bCs/>
+        </w:rPr>
+        <w:t>esults:</w:t>
+      </w:r>
+      <w:r>
+        <w:t xml:space="preserve">  Command will return once more to the operating system and the game will have exited with no errors.</w:t>
+      </w:r>
+    </w:p>
+    <w:p/>
+    <w:p>
+      <w:bookmarkStart w:id="15" w:name="_GoBack"/>
+      <w:bookmarkEnd w:id="15"/>
     </w:p>
     <w:p/>
     <w:p/>
+    <w:p/>
     <w:p>
       <w:pPr>
         <w:pStyle w:val="Heading4"/>
@@ -2225,9 +4156,9 @@
       </w:pPr>
     </w:p>
     <w:sectPr>
-      <w:headerReference w:type="default" r:id="rId11"/>
-      <w:footerReference w:type="default" r:id="rId12"/>
-      <w:footerReference w:type="first" r:id="rId13"/>
+      <w:headerReference w:type="default" r:id="rId18"/>
+      <w:footerReference w:type="default" r:id="rId19"/>
+      <w:footerReference w:type="first" r:id="rId20"/>
       <w:pgSz w:w="12240" w:h="15840"/>
       <w:pgMar w:top="720" w:right="1152" w:bottom="720" w:left="1152" w:header="0" w:footer="0" w:gutter="0"/>
       <w:pgNumType w:start="1"/>
@@ -3610,7 +5541,7 @@
   <w:style w:type="paragraph" w:default="1" w:styleId="Normal">
     <w:name w:val="Normal"/>
     <w:qFormat/>
-    <w:rsid w:val="00CD0D6C"/>
+    <w:rsid w:val="00514C47"/>
     <w:pPr>
       <w:spacing w:after="0"/>
     </w:pPr>
@@ -3664,15 +5595,16 @@
     <w:uiPriority w:val="2"/>
     <w:unhideWhenUsed/>
     <w:qFormat/>
-    <w:rsid w:val="004B7E44"/>
+    <w:rsid w:val="002C6B46"/>
     <w:pPr>
       <w:spacing w:line="240" w:lineRule="auto"/>
       <w:outlineLvl w:val="2"/>
     </w:pPr>
     <w:rPr>
       <w:rFonts w:asciiTheme="majorHAnsi" w:eastAsia="Times New Roman" w:hAnsiTheme="majorHAnsi" w:cs="Times New Roman"/>
+      <w:b/>
       <w:i/>
-      <w:sz w:val="24"/>
+      <w:sz w:val="32"/>
     </w:rPr>
   </w:style>
   <w:style w:type="paragraph" w:styleId="Heading4">
@@ -3857,11 +5789,12 @@
     <w:basedOn w:val="DefaultParagraphFont"/>
     <w:link w:val="Heading3"/>
     <w:uiPriority w:val="2"/>
-    <w:rsid w:val="004B7E44"/>
+    <w:rsid w:val="002C6B46"/>
     <w:rPr>
       <w:rFonts w:asciiTheme="majorHAnsi" w:eastAsia="Times New Roman" w:hAnsiTheme="majorHAnsi" w:cs="Times New Roman"/>
+      <w:b/>
       <w:i/>
-      <w:sz w:val="24"/>
+      <w:sz w:val="32"/>
       <w:szCs w:val="22"/>
     </w:rPr>
   </w:style>
@@ -3964,7 +5897,6 @@
     <w:name w:val="Hyperlink"/>
     <w:basedOn w:val="DefaultParagraphFont"/>
     <w:uiPriority w:val="99"/>
-    <w:semiHidden/>
     <w:unhideWhenUsed/>
     <w:rsid w:val="00E952C5"/>
     <w:rPr>
@@ -4002,6 +5934,65 @@
         <w:insideV w:val="single" w:sz="4" w:space="0" w:color="auto"/>
       </w:tblBorders>
     </w:tblPr>
+  </w:style>
+  <w:style w:type="paragraph" w:styleId="TOCHeading">
+    <w:name w:val="TOC Heading"/>
+    <w:basedOn w:val="Heading1"/>
+    <w:next w:val="Normal"/>
+    <w:uiPriority w:val="39"/>
+    <w:unhideWhenUsed/>
+    <w:qFormat/>
+    <w:rsid w:val="00FE12DA"/>
+    <w:pPr>
+      <w:keepLines/>
+      <w:spacing w:before="240" w:line="259" w:lineRule="auto"/>
+      <w:outlineLvl w:val="9"/>
+    </w:pPr>
+    <w:rPr>
+      <w:rFonts w:eastAsiaTheme="majorEastAsia" w:cstheme="majorBidi"/>
+      <w:b w:val="0"/>
+      <w:color w:val="7A042E" w:themeColor="accent1" w:themeShade="BF"/>
+      <w:sz w:val="32"/>
+      <w:szCs w:val="32"/>
+    </w:rPr>
+  </w:style>
+  <w:style w:type="paragraph" w:styleId="TOC1">
+    <w:name w:val="toc 1"/>
+    <w:basedOn w:val="Normal"/>
+    <w:next w:val="Normal"/>
+    <w:autoRedefine/>
+    <w:uiPriority w:val="39"/>
+    <w:unhideWhenUsed/>
+    <w:rsid w:val="00FE12DA"/>
+    <w:pPr>
+      <w:spacing w:after="100"/>
+    </w:pPr>
+  </w:style>
+  <w:style w:type="paragraph" w:styleId="TOC3">
+    <w:name w:val="toc 3"/>
+    <w:basedOn w:val="Normal"/>
+    <w:next w:val="Normal"/>
+    <w:autoRedefine/>
+    <w:uiPriority w:val="39"/>
+    <w:unhideWhenUsed/>
+    <w:rsid w:val="00FE12DA"/>
+    <w:pPr>
+      <w:spacing w:after="100"/>
+      <w:ind w:left="560"/>
+    </w:pPr>
+  </w:style>
+  <w:style w:type="paragraph" w:styleId="TOC2">
+    <w:name w:val="toc 2"/>
+    <w:basedOn w:val="Normal"/>
+    <w:next w:val="Normal"/>
+    <w:autoRedefine/>
+    <w:uiPriority w:val="39"/>
+    <w:unhideWhenUsed/>
+    <w:rsid w:val="00FE12DA"/>
+    <w:pPr>
+      <w:spacing w:after="100"/>
+      <w:ind w:left="280"/>
+    </w:pPr>
   </w:style>
 </w:styles>
 </file>
@@ -4229,4 +6220,16 @@
   <a:objectDefaults/>
   <a:extraClrSchemeLst/>
 </a:theme>
+</file>
+
+<file path=customXml/item1.xml><?xml version="1.0" encoding="utf-8"?>
+<b:Sources xmlns:b="http://schemas.openxmlformats.org/officeDocument/2006/bibliography" xmlns="http://schemas.openxmlformats.org/officeDocument/2006/bibliography" SelectedStyle="\APASixthEditionOfficeOnline.xsl" StyleName="APA" Version="6"/>
+</file>
+
+<file path=customXml/itemProps1.xml><?xml version="1.0" encoding="utf-8"?>
+<ds:datastoreItem xmlns:ds="http://schemas.openxmlformats.org/officeDocument/2006/customXml" ds:itemID="{4E6869C2-D984-4638-A5A9-696BD810B972}">
+  <ds:schemaRefs>
+    <ds:schemaRef ds:uri="http://schemas.openxmlformats.org/officeDocument/2006/bibliography"/>
+  </ds:schemaRefs>
+</ds:datastoreItem>
 </file>
</xml_diff>

<commit_message>
added performance and stress testing
</commit_message>
<xml_diff>
--- a/software-test-plan-project.docx
+++ b/software-test-plan-project.docx
@@ -970,6 +970,12 @@
     </w:p>
     <w:sdt>
       <w:sdtPr>
+        <w:rPr>
+          <w:rFonts w:asciiTheme="minorHAnsi" w:eastAsiaTheme="minorEastAsia" w:hAnsiTheme="minorHAnsi" w:cstheme="minorBidi"/>
+          <w:color w:val="auto"/>
+          <w:sz w:val="28"/>
+          <w:szCs w:val="22"/>
+        </w:rPr>
         <w:id w:val="-1736775868"/>
         <w:docPartObj>
           <w:docPartGallery w:val="Table of Contents"/>
@@ -978,13 +984,9 @@
       </w:sdtPr>
       <w:sdtEndPr>
         <w:rPr>
-          <w:rFonts w:asciiTheme="minorHAnsi" w:eastAsiaTheme="minorEastAsia" w:hAnsiTheme="minorHAnsi" w:cstheme="minorBidi"/>
           <w:b/>
           <w:bCs/>
           <w:noProof/>
-          <w:color w:val="auto"/>
-          <w:sz w:val="28"/>
-          <w:szCs w:val="22"/>
         </w:rPr>
       </w:sdtEndPr>
       <w:sdtContent>
@@ -1655,13 +1657,8 @@
         <w:t xml:space="preserve"> </w:t>
       </w:r>
       <w:r>
-        <w:t xml:space="preserve">navigate progressively difficult levels with a wizard type character that uses magic a </w:t>
-      </w:r>
-      <w:proofErr w:type="spellStart"/>
-      <w:r>
-        <w:t>lá</w:t>
-      </w:r>
-      <w:proofErr w:type="spellEnd"/>
+        <w:t>navigate progressively difficult levels with a wizard type character that uses magic a lá</w:t>
+      </w:r>
       <w:r>
         <w:t xml:space="preserve"> </w:t>
       </w:r>
@@ -1726,15 +1723,7 @@
     <w:p/>
     <w:p>
       <w:r>
-        <w:t xml:space="preserve">The game will include several options when the game is paused, </w:t>
-      </w:r>
-      <w:proofErr w:type="gramStart"/>
-      <w:r>
-        <w:t>similar to</w:t>
-      </w:r>
-      <w:proofErr w:type="gramEnd"/>
-      <w:r>
-        <w:t xml:space="preserve"> those</w:t>
+        <w:t>The game will include several options when the game is paused, similar to those</w:t>
       </w:r>
     </w:p>
     <w:p>
@@ -2179,15 +2168,7 @@
     <w:p>
       <w:r>
         <w:lastRenderedPageBreak/>
-        <w:t xml:space="preserve">‘Settings’ instead, they can instead adjust the sound level or music level. ‘Exit Game’ will close the game. Once inside the game, the player can pause the game at any time. From here, they can access </w:t>
-      </w:r>
-      <w:proofErr w:type="gramStart"/>
-      <w:r>
-        <w:t>a number of</w:t>
-      </w:r>
-      <w:proofErr w:type="gramEnd"/>
-      <w:r>
-        <w:t xml:space="preserve"> options: resume the game, access settings, restart the level, or exit the game.</w:t>
+        <w:t>‘Settings’ instead, they can instead adjust the sound level or music level. ‘Exit Game’ will close the game. Once inside the game, the player can pause the game at any time. From here, they can access a number of options: resume the game, access settings, restart the level, or exit the game.</w:t>
       </w:r>
     </w:p>
     <w:p/>
@@ -2763,43 +2744,13 @@
     <w:p/>
     <w:p>
       <w:r>
-        <w:t xml:space="preserve">The program will be compiled and tested on a PC with the Windows </w:t>
-      </w:r>
-      <w:r>
-        <w:t>10</w:t>
-      </w:r>
-      <w:r>
-        <w:t xml:space="preserve"> Operating System as well as a </w:t>
-      </w:r>
-      <w:r>
-        <w:t>Mobile</w:t>
-      </w:r>
-      <w:r>
-        <w:t xml:space="preserve"> running </w:t>
-      </w:r>
-      <w:r>
-        <w:t>android</w:t>
-      </w:r>
-      <w:r>
-        <w:t xml:space="preserve">.  The compiler used will be the compiler included in the </w:t>
-      </w:r>
-      <w:r>
-        <w:t>Unity</w:t>
-      </w:r>
-      <w:r>
-        <w:t xml:space="preserve"> </w:t>
+        <w:t xml:space="preserve">The program will be compiled and tested on a PC with the Windows 10 Operating System as well as a Mobile running android.  The compiler used will be the compiler included in the Unity </w:t>
       </w:r>
       <w:r>
         <w:t>cross-platform game engine</w:t>
       </w:r>
       <w:r>
-        <w:t>.</w:t>
-      </w:r>
-      <w:r>
-        <w:t xml:space="preserve">  The test environment will be the same environment in which the software is guaranteed to operate - the only slight difference is that the end user will not need to compile and run their game out of </w:t>
-      </w:r>
-      <w:r>
-        <w:t>Unity.</w:t>
+        <w:t>.  The test environment will be the same environment in which the software is guaranteed to operate - the only slight difference is that the end user will not need to compile and run their game out of Unity.</w:t>
       </w:r>
     </w:p>
     <w:p/>
@@ -2821,6 +2772,35 @@
       </w:r>
       <w:bookmarkEnd w:id="11"/>
     </w:p>
+    <w:p>
+      <w:pPr>
+        <w:pStyle w:val="Heading2"/>
+        <w:rPr>
+          <w:sz w:val="36"/>
+          <w:szCs w:val="36"/>
+        </w:rPr>
+      </w:pPr>
+    </w:p>
+    <w:p>
+      <w:pPr>
+        <w:rPr>
+          <w:b/>
+          <w:bCs/>
+        </w:rPr>
+      </w:pPr>
+      <w:r>
+        <w:rPr>
+          <w:b/>
+          <w:bCs/>
+        </w:rPr>
+        <w:t>Definition:</w:t>
+      </w:r>
+    </w:p>
+    <w:p>
+      <w:r>
+        <w:t>Testing the unit components of the games such as play button, save game button and controls etc.</w:t>
+      </w:r>
+    </w:p>
     <w:p/>
     <w:p>
       <w:pPr>
@@ -2834,6 +2814,36 @@
     </w:p>
     <w:p>
       <w:pPr>
+        <w:pStyle w:val="Heading3"/>
+      </w:pPr>
+    </w:p>
+    <w:p>
+      <w:pPr>
+        <w:rPr>
+          <w:b/>
+          <w:bCs/>
+        </w:rPr>
+      </w:pPr>
+      <w:r>
+        <w:rPr>
+          <w:b/>
+          <w:bCs/>
+        </w:rPr>
+        <w:t>Participants:</w:t>
+      </w:r>
+      <w:r>
+        <w:rPr>
+          <w:b/>
+          <w:bCs/>
+        </w:rPr>
+        <w:t xml:space="preserve"> </w:t>
+      </w:r>
+      <w:r>
+        <w:t>Team 1</w:t>
+      </w:r>
+    </w:p>
+    <w:p>
+      <w:pPr>
         <w:pStyle w:val="Heading4"/>
       </w:pPr>
       <w:r>
@@ -3038,6 +3048,241 @@
       <w:r>
         <w:t>.</w:t>
       </w:r>
+    </w:p>
+    <w:p>
+      <w:r>
+        <w:rPr>
+          <w:b/>
+          <w:bCs/>
+        </w:rPr>
+        <w:t>T</w:t>
+      </w:r>
+      <w:r>
+        <w:rPr>
+          <w:b/>
+          <w:bCs/>
+        </w:rPr>
+        <w:t xml:space="preserve">est </w:t>
+      </w:r>
+      <w:r>
+        <w:rPr>
+          <w:b/>
+          <w:bCs/>
+        </w:rPr>
+        <w:t>D</w:t>
+      </w:r>
+      <w:r>
+        <w:rPr>
+          <w:b/>
+          <w:bCs/>
+        </w:rPr>
+        <w:t xml:space="preserve">escription: </w:t>
+      </w:r>
+      <w:r>
+        <w:t xml:space="preserve">  The "settings" button will be clicked by the tester and they will assess whether it is behaving as well (also as fast) as it should behave, ensuring that the settings screen appears and contains the proper buttons, allowing the player to edit game settings, such as sound level and music level and ensure they function as desired.</w:t>
+      </w:r>
+    </w:p>
+    <w:p>
+      <w:pPr>
+        <w:rPr>
+          <w:b/>
+          <w:bCs/>
+        </w:rPr>
+      </w:pPr>
+    </w:p>
+    <w:p>
+      <w:r>
+        <w:rPr>
+          <w:b/>
+          <w:bCs/>
+        </w:rPr>
+        <w:t>Test conditions:</w:t>
+      </w:r>
+      <w:r>
+        <w:t xml:space="preserve">   see test environment</w:t>
+      </w:r>
+    </w:p>
+    <w:p>
+      <w:pPr>
+        <w:rPr>
+          <w:b/>
+          <w:bCs/>
+        </w:rPr>
+      </w:pPr>
+    </w:p>
+    <w:p>
+      <w:r>
+        <w:rPr>
+          <w:b/>
+          <w:bCs/>
+        </w:rPr>
+        <w:t xml:space="preserve">Expected </w:t>
+      </w:r>
+      <w:r>
+        <w:rPr>
+          <w:b/>
+          <w:bCs/>
+        </w:rPr>
+        <w:t>R</w:t>
+      </w:r>
+      <w:r>
+        <w:rPr>
+          <w:b/>
+          <w:bCs/>
+        </w:rPr>
+        <w:t>esults:</w:t>
+      </w:r>
+      <w:r>
+        <w:t xml:space="preserve">   This test will show the contents of the settings screen, the button for the option for controlling levels of the music and sound effects.  </w:t>
+      </w:r>
+    </w:p>
+    <w:p/>
+    <w:p/>
+    <w:p>
+      <w:pPr>
+        <w:rPr>
+          <w:b/>
+          <w:bCs/>
+        </w:rPr>
+      </w:pPr>
+      <w:r>
+        <w:rPr>
+          <w:b/>
+          <w:bCs/>
+        </w:rPr>
+        <w:t>TEST 3</w:t>
+      </w:r>
+    </w:p>
+    <w:p>
+      <w:pPr>
+        <w:rPr>
+          <w:b/>
+          <w:bCs/>
+        </w:rPr>
+      </w:pPr>
+    </w:p>
+    <w:p>
+      <w:r>
+        <w:rPr>
+          <w:b/>
+          <w:bCs/>
+        </w:rPr>
+        <w:t>Test Objective</w:t>
+      </w:r>
+      <w:r>
+        <w:t>:   Test whether the "</w:t>
+      </w:r>
+      <w:r>
+        <w:t>Load</w:t>
+      </w:r>
+      <w:r>
+        <w:t xml:space="preserve"> Game" button functions appropriately when no prior game exists</w:t>
+      </w:r>
+    </w:p>
+    <w:p>
+      <w:pPr>
+        <w:rPr>
+          <w:b/>
+          <w:bCs/>
+        </w:rPr>
+      </w:pPr>
+    </w:p>
+    <w:p>
+      <w:r>
+        <w:rPr>
+          <w:b/>
+          <w:bCs/>
+        </w:rPr>
+        <w:t>Test Description:</w:t>
+      </w:r>
+      <w:r>
+        <w:t xml:space="preserve">   When the "</w:t>
+      </w:r>
+      <w:r>
+        <w:t>Load Game</w:t>
+      </w:r>
+      <w:r>
+        <w:t>" button is clicked on the Main Menu, the tester will ensure that "</w:t>
+      </w:r>
+      <w:r>
+        <w:t xml:space="preserve"> </w:t>
+      </w:r>
+      <w:r>
+        <w:t xml:space="preserve">Load </w:t>
+      </w:r>
+      <w:r>
+        <w:t>Game" does nothing when there IS NO prior saved data and the button will be grayed out</w:t>
+      </w:r>
+      <w:r>
+        <w:t>.</w:t>
+      </w:r>
+    </w:p>
+    <w:p>
+      <w:pPr>
+        <w:rPr>
+          <w:b/>
+          <w:bCs/>
+        </w:rPr>
+      </w:pPr>
+    </w:p>
+    <w:p>
+      <w:r>
+        <w:rPr>
+          <w:b/>
+          <w:bCs/>
+        </w:rPr>
+        <w:t>Test conditions:</w:t>
+      </w:r>
+      <w:r>
+        <w:t xml:space="preserve">   see test environment</w:t>
+      </w:r>
+    </w:p>
+    <w:p>
+      <w:pPr>
+        <w:rPr>
+          <w:b/>
+          <w:bCs/>
+        </w:rPr>
+      </w:pPr>
+    </w:p>
+    <w:p>
+      <w:r>
+        <w:rPr>
+          <w:b/>
+          <w:bCs/>
+        </w:rPr>
+        <w:t>Expected Results:</w:t>
+      </w:r>
+      <w:r>
+        <w:t xml:space="preserve">   If no prior saved game data exists, then the "</w:t>
+      </w:r>
+      <w:r>
+        <w:t>Load</w:t>
+      </w:r>
+      <w:r>
+        <w:t xml:space="preserve"> Game" button will be grayed-out and the button should serve no real purpose other than to inform the player that no prior saved game data exists</w:t>
+      </w:r>
+      <w:r>
+        <w:t>.</w:t>
+      </w:r>
+    </w:p>
+    <w:p/>
+    <w:p>
+      <w:pPr>
+        <w:pStyle w:val="Heading4"/>
+      </w:pPr>
+      <w:bookmarkStart w:id="13" w:name="_Hlk40307408"/>
+      <w:r>
+        <w:t>TEST 4</w:t>
+      </w:r>
+    </w:p>
+    <w:p>
+      <w:pPr>
+        <w:rPr>
+          <w:b/>
+          <w:bCs/>
+        </w:rPr>
+      </w:pPr>
     </w:p>
     <w:p>
       <w:r>
@@ -3060,6 +3305,659 @@
           <w:b/>
           <w:bCs/>
         </w:rPr>
+        <w:t>O</w:t>
+      </w:r>
+      <w:r>
+        <w:rPr>
+          <w:b/>
+          <w:bCs/>
+        </w:rPr>
+        <w:t>bjective:</w:t>
+      </w:r>
+      <w:r>
+        <w:t xml:space="preserve">   Test whether the "load game" button functions appropriately when prior saved game data does exist</w:t>
+      </w:r>
+    </w:p>
+    <w:p>
+      <w:pPr>
+        <w:rPr>
+          <w:b/>
+          <w:bCs/>
+        </w:rPr>
+      </w:pPr>
+    </w:p>
+    <w:p>
+      <w:r>
+        <w:rPr>
+          <w:b/>
+          <w:bCs/>
+        </w:rPr>
+        <w:t>Test Description:</w:t>
+      </w:r>
+      <w:r>
+        <w:t xml:space="preserve"> The "Load game" button will be clicked by the tester and they will assess whether it is behaving as well (also as fast) as it should behave, ensuring that the level that is presented will be the appropriate level as per the saved game data; note: this will vary depending on when the user's game is saved, so no game data is currently available.  for this test, the user will first play the game, then have the game save her progress to the data file, and then engage in this test, test 4</w:t>
+      </w:r>
+    </w:p>
+    <w:p>
+      <w:pPr>
+        <w:rPr>
+          <w:b/>
+          <w:bCs/>
+        </w:rPr>
+      </w:pPr>
+    </w:p>
+    <w:p>
+      <w:r>
+        <w:rPr>
+          <w:b/>
+          <w:bCs/>
+        </w:rPr>
+        <w:t>Test conditions:</w:t>
+      </w:r>
+      <w:r>
+        <w:t xml:space="preserve">   see test environment</w:t>
+      </w:r>
+    </w:p>
+    <w:p>
+      <w:pPr>
+        <w:rPr>
+          <w:b/>
+          <w:bCs/>
+        </w:rPr>
+      </w:pPr>
+    </w:p>
+    <w:p>
+      <w:r>
+        <w:rPr>
+          <w:b/>
+          <w:bCs/>
+        </w:rPr>
+        <w:t>Expected Results:</w:t>
+      </w:r>
+      <w:r>
+        <w:t xml:space="preserve"> This test will show the appropriate level on the screen with the proper number of lives available to the player at the start and the enemies will begin to assault the kingdom as normally. the level is dependent upon the saved game data that is available at the time of this test.</w:t>
+      </w:r>
+    </w:p>
+    <w:bookmarkEnd w:id="13"/>
+    <w:p>
+      <w:pPr>
+        <w:pStyle w:val="Heading4"/>
+      </w:pPr>
+      <w:r>
+        <w:t>Test 5</w:t>
+      </w:r>
+    </w:p>
+    <w:p>
+      <w:pPr>
+        <w:rPr>
+          <w:b/>
+          <w:bCs/>
+        </w:rPr>
+      </w:pPr>
+    </w:p>
+    <w:p>
+      <w:r>
+        <w:rPr>
+          <w:b/>
+          <w:bCs/>
+        </w:rPr>
+        <w:t>Test objective:</w:t>
+      </w:r>
+      <w:r>
+        <w:t xml:space="preserve"> Test that the “Exit Game” button on the main menu exits the game properly</w:t>
+      </w:r>
+    </w:p>
+    <w:p/>
+    <w:p>
+      <w:r>
+        <w:rPr>
+          <w:b/>
+          <w:bCs/>
+        </w:rPr>
+        <w:t>Test Description:</w:t>
+      </w:r>
+      <w:r>
+        <w:t xml:space="preserve"> The tester will click the “Exit Game” button on the main menu and the game will exit without any errors</w:t>
+      </w:r>
+    </w:p>
+    <w:p/>
+    <w:p>
+      <w:r>
+        <w:rPr>
+          <w:b/>
+          <w:bCs/>
+        </w:rPr>
+        <w:t>T</w:t>
+      </w:r>
+      <w:r>
+        <w:rPr>
+          <w:b/>
+          <w:bCs/>
+        </w:rPr>
+        <w:t>est conditions:</w:t>
+      </w:r>
+      <w:r>
+        <w:t xml:space="preserve">   see test environment</w:t>
+      </w:r>
+    </w:p>
+    <w:p/>
+    <w:p>
+      <w:r>
+        <w:rPr>
+          <w:b/>
+          <w:bCs/>
+        </w:rPr>
+        <w:t>E</w:t>
+      </w:r>
+      <w:r>
+        <w:rPr>
+          <w:b/>
+          <w:bCs/>
+        </w:rPr>
+        <w:t xml:space="preserve">xpected </w:t>
+      </w:r>
+      <w:r>
+        <w:rPr>
+          <w:b/>
+          <w:bCs/>
+        </w:rPr>
+        <w:t>R</w:t>
+      </w:r>
+      <w:r>
+        <w:rPr>
+          <w:b/>
+          <w:bCs/>
+        </w:rPr>
+        <w:t>esults:</w:t>
+      </w:r>
+      <w:r>
+        <w:t xml:space="preserve">  </w:t>
+      </w:r>
+      <w:r>
+        <w:t>C</w:t>
+      </w:r>
+      <w:r>
+        <w:t>ommand will return once more to the operating system and the game will have exited with no errors</w:t>
+      </w:r>
+      <w:r>
+        <w:t>.</w:t>
+      </w:r>
+    </w:p>
+    <w:p/>
+    <w:p>
+      <w:pPr>
+        <w:rPr>
+          <w:b/>
+          <w:bCs/>
+        </w:rPr>
+      </w:pPr>
+      <w:r>
+        <w:rPr>
+          <w:b/>
+          <w:bCs/>
+        </w:rPr>
+        <w:t xml:space="preserve">TEST </w:t>
+      </w:r>
+      <w:r>
+        <w:rPr>
+          <w:b/>
+          <w:bCs/>
+        </w:rPr>
+        <w:t>6</w:t>
+      </w:r>
+    </w:p>
+    <w:p>
+      <w:pPr>
+        <w:rPr>
+          <w:b/>
+          <w:bCs/>
+        </w:rPr>
+      </w:pPr>
+    </w:p>
+    <w:p>
+      <w:r>
+        <w:rPr>
+          <w:b/>
+          <w:bCs/>
+        </w:rPr>
+        <w:t>Test Objective</w:t>
+      </w:r>
+      <w:r>
+        <w:t>:   Test whether the "Delete Game" button functions appropriately when no prior game exists</w:t>
+      </w:r>
+    </w:p>
+    <w:p>
+      <w:pPr>
+        <w:rPr>
+          <w:b/>
+          <w:bCs/>
+        </w:rPr>
+      </w:pPr>
+    </w:p>
+    <w:p>
+      <w:r>
+        <w:rPr>
+          <w:b/>
+          <w:bCs/>
+        </w:rPr>
+        <w:lastRenderedPageBreak/>
+        <w:t>Test Description:</w:t>
+      </w:r>
+      <w:r>
+        <w:t xml:space="preserve">   When the "</w:t>
+      </w:r>
+      <w:r>
+        <w:t xml:space="preserve"> </w:t>
+      </w:r>
+      <w:r>
+        <w:t>Delete Game" button is clicked on the Main Menu, the tester will ensure that "</w:t>
+      </w:r>
+      <w:r>
+        <w:t xml:space="preserve"> </w:t>
+      </w:r>
+      <w:r>
+        <w:t>Delete Game" does nothing when there IS NO prior saved data and the button will be grayed out.</w:t>
+      </w:r>
+    </w:p>
+    <w:p>
+      <w:pPr>
+        <w:rPr>
+          <w:b/>
+          <w:bCs/>
+        </w:rPr>
+      </w:pPr>
+    </w:p>
+    <w:p>
+      <w:r>
+        <w:rPr>
+          <w:b/>
+          <w:bCs/>
+        </w:rPr>
+        <w:t>Test conditions:</w:t>
+      </w:r>
+      <w:r>
+        <w:t xml:space="preserve">   see test environment</w:t>
+      </w:r>
+    </w:p>
+    <w:p>
+      <w:pPr>
+        <w:rPr>
+          <w:b/>
+          <w:bCs/>
+        </w:rPr>
+      </w:pPr>
+    </w:p>
+    <w:p>
+      <w:r>
+        <w:rPr>
+          <w:b/>
+          <w:bCs/>
+        </w:rPr>
+        <w:t>Expected Results:</w:t>
+      </w:r>
+      <w:r>
+        <w:t xml:space="preserve">   If no prior saved game data exists, then the "</w:t>
+      </w:r>
+      <w:r>
+        <w:t xml:space="preserve"> </w:t>
+      </w:r>
+      <w:r>
+        <w:t>Delete Game" button will be grayed-out and the button should serve no real purpose other than to inform the player that no prior saved game data exists.</w:t>
+      </w:r>
+    </w:p>
+    <w:p/>
+    <w:p>
+      <w:pPr>
+        <w:pStyle w:val="Heading4"/>
+      </w:pPr>
+      <w:r>
+        <w:t>TEST 7</w:t>
+      </w:r>
+    </w:p>
+    <w:p>
+      <w:pPr>
+        <w:rPr>
+          <w:b/>
+          <w:bCs/>
+        </w:rPr>
+      </w:pPr>
+    </w:p>
+    <w:p>
+      <w:r>
+        <w:rPr>
+          <w:b/>
+          <w:bCs/>
+        </w:rPr>
+        <w:t>T</w:t>
+      </w:r>
+      <w:r>
+        <w:rPr>
+          <w:b/>
+          <w:bCs/>
+        </w:rPr>
+        <w:t xml:space="preserve">est </w:t>
+      </w:r>
+      <w:r>
+        <w:rPr>
+          <w:b/>
+          <w:bCs/>
+        </w:rPr>
+        <w:t>O</w:t>
+      </w:r>
+      <w:r>
+        <w:rPr>
+          <w:b/>
+          <w:bCs/>
+        </w:rPr>
+        <w:t>bjective:</w:t>
+      </w:r>
+      <w:r>
+        <w:t xml:space="preserve">  Test whether the "</w:t>
+      </w:r>
+      <w:r>
+        <w:t xml:space="preserve"> </w:t>
+      </w:r>
+      <w:r>
+        <w:t>Delete Game " button functions appropriately when prior saved game data does exist</w:t>
+      </w:r>
+    </w:p>
+    <w:p>
+      <w:pPr>
+        <w:rPr>
+          <w:b/>
+          <w:bCs/>
+        </w:rPr>
+      </w:pPr>
+    </w:p>
+    <w:p>
+      <w:r>
+        <w:rPr>
+          <w:b/>
+          <w:bCs/>
+        </w:rPr>
+        <w:t>Test Description:</w:t>
+      </w:r>
+      <w:r>
+        <w:t xml:space="preserve"> The "</w:t>
+      </w:r>
+      <w:r>
+        <w:t xml:space="preserve"> </w:t>
+      </w:r>
+      <w:r>
+        <w:t>Delete Game " button will be clicked by the tester and they will assess whether it is behaving as well (also as fast) as it should behave, ensuring that the level that is selected is deleted, so no game data is currently available.  for this test, the user will first play the game, then have the game save her progress to the data file, and then engage in this test.</w:t>
+      </w:r>
+    </w:p>
+    <w:p>
+      <w:pPr>
+        <w:rPr>
+          <w:b/>
+          <w:bCs/>
+        </w:rPr>
+      </w:pPr>
+    </w:p>
+    <w:p>
+      <w:r>
+        <w:rPr>
+          <w:b/>
+          <w:bCs/>
+        </w:rPr>
+        <w:t>Test conditions:</w:t>
+      </w:r>
+      <w:r>
+        <w:t xml:space="preserve">   see test environment</w:t>
+      </w:r>
+    </w:p>
+    <w:p>
+      <w:pPr>
+        <w:rPr>
+          <w:b/>
+          <w:bCs/>
+        </w:rPr>
+      </w:pPr>
+    </w:p>
+    <w:p>
+      <w:r>
+        <w:rPr>
+          <w:b/>
+          <w:bCs/>
+        </w:rPr>
+        <w:t>Expected Results:</w:t>
+      </w:r>
+      <w:r>
+        <w:t xml:space="preserve"> This test will Delete saved game data that is available at the time of this test.</w:t>
+      </w:r>
+    </w:p>
+    <w:p/>
+    <w:p>
+      <w:pPr>
+        <w:pStyle w:val="Heading3"/>
+      </w:pPr>
+      <w:bookmarkStart w:id="14" w:name="_Toc40309429"/>
+      <w:r>
+        <w:t>Pause Menu Unit Tests:</w:t>
+      </w:r>
+      <w:bookmarkEnd w:id="14"/>
+    </w:p>
+    <w:p/>
+    <w:p>
+      <w:pPr>
+        <w:rPr>
+          <w:b/>
+          <w:bCs/>
+        </w:rPr>
+      </w:pPr>
+      <w:r>
+        <w:rPr>
+          <w:b/>
+          <w:bCs/>
+        </w:rPr>
+        <w:t>Participants:</w:t>
+      </w:r>
+      <w:r>
+        <w:rPr>
+          <w:b/>
+          <w:bCs/>
+        </w:rPr>
+        <w:t xml:space="preserve"> </w:t>
+      </w:r>
+      <w:r>
+        <w:t xml:space="preserve">Team </w:t>
+      </w:r>
+      <w:r>
+        <w:t>2</w:t>
+      </w:r>
+    </w:p>
+    <w:p/>
+    <w:p>
+      <w:pPr>
+        <w:rPr>
+          <w:b/>
+          <w:bCs/>
+        </w:rPr>
+      </w:pPr>
+      <w:r>
+        <w:rPr>
+          <w:b/>
+          <w:bCs/>
+        </w:rPr>
+        <w:t>TEST 1</w:t>
+      </w:r>
+    </w:p>
+    <w:p>
+      <w:r>
+        <w:rPr>
+          <w:b/>
+          <w:bCs/>
+        </w:rPr>
+        <w:t>Test Objective:</w:t>
+      </w:r>
+      <w:r>
+        <w:t xml:space="preserve">  Test whether the "</w:t>
+      </w:r>
+      <w:r>
+        <w:t xml:space="preserve"> </w:t>
+      </w:r>
+      <w:r>
+        <w:t>Save Game " button functions appropriately.</w:t>
+      </w:r>
+    </w:p>
+    <w:p/>
+    <w:p>
+      <w:r>
+        <w:rPr>
+          <w:b/>
+          <w:bCs/>
+        </w:rPr>
+        <w:t>Test Description:</w:t>
+      </w:r>
+      <w:r>
+        <w:t xml:space="preserve"> The tester will ensure the game saves the player's progress correctly by playing the game's level, going back to the main menu, and selecting "Load game" button</w:t>
+      </w:r>
+    </w:p>
+    <w:p/>
+    <w:p>
+      <w:r>
+        <w:rPr>
+          <w:b/>
+          <w:bCs/>
+        </w:rPr>
+        <w:lastRenderedPageBreak/>
+        <w:t>T</w:t>
+      </w:r>
+      <w:r>
+        <w:rPr>
+          <w:b/>
+          <w:bCs/>
+        </w:rPr>
+        <w:t xml:space="preserve">est </w:t>
+      </w:r>
+      <w:r>
+        <w:rPr>
+          <w:b/>
+          <w:bCs/>
+        </w:rPr>
+        <w:t>C</w:t>
+      </w:r>
+      <w:r>
+        <w:rPr>
+          <w:b/>
+          <w:bCs/>
+        </w:rPr>
+        <w:t>onditions:</w:t>
+      </w:r>
+      <w:r>
+        <w:t xml:space="preserve"> see test environment</w:t>
+      </w:r>
+    </w:p>
+    <w:p/>
+    <w:p>
+      <w:r>
+        <w:rPr>
+          <w:b/>
+          <w:bCs/>
+        </w:rPr>
+        <w:t>E</w:t>
+      </w:r>
+      <w:r>
+        <w:rPr>
+          <w:b/>
+          <w:bCs/>
+        </w:rPr>
+        <w:t xml:space="preserve">xpected </w:t>
+      </w:r>
+      <w:r>
+        <w:rPr>
+          <w:b/>
+          <w:bCs/>
+        </w:rPr>
+        <w:t>R</w:t>
+      </w:r>
+      <w:r>
+        <w:rPr>
+          <w:b/>
+          <w:bCs/>
+        </w:rPr>
+        <w:t>esults:</w:t>
+      </w:r>
+      <w:r>
+        <w:t xml:space="preserve"> </w:t>
+      </w:r>
+      <w:r>
+        <w:t>T</w:t>
+      </w:r>
+      <w:r>
+        <w:t>he game data loaded when the player selects "</w:t>
+      </w:r>
+      <w:r>
+        <w:t>Load</w:t>
+      </w:r>
+      <w:r>
+        <w:t xml:space="preserve"> </w:t>
+      </w:r>
+      <w:r>
+        <w:t>G</w:t>
+      </w:r>
+      <w:r>
+        <w:t>ame" from the main menu will be the same game data (and the game will have been saved in the correct spot) that the player saved several moments earlier after selecting "</w:t>
+      </w:r>
+      <w:r>
+        <w:t>Exit Game</w:t>
+      </w:r>
+      <w:r>
+        <w:t>" from within the game's pause screen.  this test will also be performed after the game has been shut off and then turned back on</w:t>
+      </w:r>
+      <w:r>
+        <w:t>.</w:t>
+      </w:r>
+    </w:p>
+    <w:p>
+      <w:pPr>
+        <w:pStyle w:val="Heading4"/>
+      </w:pPr>
+      <w:r>
+        <w:t>TEST 2</w:t>
+      </w:r>
+    </w:p>
+    <w:p>
+      <w:pPr>
+        <w:rPr>
+          <w:b/>
+          <w:bCs/>
+        </w:rPr>
+      </w:pPr>
+    </w:p>
+    <w:p>
+      <w:r>
+        <w:rPr>
+          <w:b/>
+          <w:bCs/>
+        </w:rPr>
+        <w:t>Test Objective:</w:t>
+      </w:r>
+      <w:r>
+        <w:t xml:space="preserve">  Test whether the "settings" button functions appropriately and that its contents function appropriately - i.e., the option to Control levels of sounds/music.</w:t>
+      </w:r>
+    </w:p>
+    <w:p>
+      <w:r>
+        <w:rPr>
+          <w:b/>
+          <w:bCs/>
+        </w:rPr>
+        <w:t>T</w:t>
+      </w:r>
+      <w:r>
+        <w:rPr>
+          <w:b/>
+          <w:bCs/>
+        </w:rPr>
+        <w:t xml:space="preserve">est </w:t>
+      </w:r>
+      <w:r>
+        <w:rPr>
+          <w:b/>
+          <w:bCs/>
+        </w:rPr>
         <w:t>D</w:t>
       </w:r>
       <w:r>
@@ -3124,1019 +4022,1118 @@
         <w:t>esults:</w:t>
       </w:r>
       <w:r>
-        <w:t xml:space="preserve">   This test will show the contents of the settings screen, the button for the option for controlling levels of the music and sound effects.  </w:t>
-      </w:r>
+        <w:t xml:space="preserve">   This test will show the contents of the settings screen, the button for the option for controlling levels of the music and sound effects.</w:t>
+      </w:r>
+    </w:p>
+    <w:p>
+      <w:pPr>
+        <w:pStyle w:val="Heading4"/>
+      </w:pPr>
+      <w:r>
+        <w:t>Test 3</w:t>
+      </w:r>
+    </w:p>
+    <w:p>
+      <w:pPr>
+        <w:rPr>
+          <w:b/>
+          <w:bCs/>
+        </w:rPr>
+      </w:pPr>
+    </w:p>
+    <w:p>
+      <w:r>
+        <w:rPr>
+          <w:b/>
+          <w:bCs/>
+        </w:rPr>
+        <w:t>Test objective:</w:t>
+      </w:r>
+      <w:r>
+        <w:t xml:space="preserve"> Test that the “Exit Game” button on the main menu exits the game properly</w:t>
+      </w:r>
+    </w:p>
+    <w:p/>
+    <w:p>
+      <w:r>
+        <w:rPr>
+          <w:b/>
+          <w:bCs/>
+        </w:rPr>
+        <w:t>Test Description:</w:t>
+      </w:r>
+      <w:r>
+        <w:t xml:space="preserve"> The tester will click the “Exit Game” button on the main menu and the game will exit without any errors</w:t>
+      </w:r>
+    </w:p>
+    <w:p/>
+    <w:p>
+      <w:r>
+        <w:rPr>
+          <w:b/>
+          <w:bCs/>
+        </w:rPr>
+        <w:t>Test conditions:</w:t>
+      </w:r>
+      <w:r>
+        <w:t xml:space="preserve">   see test environment</w:t>
+      </w:r>
+    </w:p>
+    <w:p/>
+    <w:p>
+      <w:r>
+        <w:rPr>
+          <w:b/>
+          <w:bCs/>
+        </w:rPr>
+        <w:t xml:space="preserve">Expected </w:t>
+      </w:r>
+      <w:r>
+        <w:rPr>
+          <w:b/>
+          <w:bCs/>
+        </w:rPr>
+        <w:t>R</w:t>
+      </w:r>
+      <w:r>
+        <w:rPr>
+          <w:b/>
+          <w:bCs/>
+        </w:rPr>
+        <w:t>esults:</w:t>
+      </w:r>
+      <w:r>
+        <w:t xml:space="preserve">  Command will return once more to the operating system and the game will have exited with no errors.</w:t>
+      </w:r>
+    </w:p>
+    <w:p/>
+    <w:p>
+      <w:pPr>
+        <w:pStyle w:val="Heading3"/>
+      </w:pPr>
+      <w:r>
+        <w:t>Gameplay Unit Tests:</w:t>
+      </w:r>
+    </w:p>
+    <w:p>
+      <w:pPr>
+        <w:pStyle w:val="Heading3"/>
+      </w:pPr>
+    </w:p>
+    <w:p>
+      <w:pPr>
+        <w:rPr>
+          <w:b/>
+          <w:bCs/>
+        </w:rPr>
+      </w:pPr>
+      <w:r>
+        <w:rPr>
+          <w:b/>
+          <w:bCs/>
+        </w:rPr>
+        <w:t>Participants:</w:t>
+      </w:r>
+      <w:r>
+        <w:rPr>
+          <w:b/>
+          <w:bCs/>
+        </w:rPr>
+        <w:t xml:space="preserve"> </w:t>
+      </w:r>
+      <w:r>
+        <w:t xml:space="preserve">Team </w:t>
+      </w:r>
+      <w:r>
+        <w:t>3</w:t>
+      </w:r>
+    </w:p>
+    <w:p>
+      <w:pPr>
+        <w:pStyle w:val="Heading3"/>
+      </w:pPr>
+    </w:p>
+    <w:p>
+      <w:pPr>
+        <w:rPr>
+          <w:b/>
+          <w:bCs/>
+        </w:rPr>
+      </w:pPr>
+      <w:r>
+        <w:rPr>
+          <w:b/>
+          <w:bCs/>
+        </w:rPr>
+        <w:t>TEST 1</w:t>
+      </w:r>
+    </w:p>
+    <w:p>
+      <w:pPr>
+        <w:pStyle w:val="Heading3"/>
+      </w:pPr>
+    </w:p>
+    <w:p>
+      <w:r>
+        <w:rPr>
+          <w:b/>
+          <w:bCs/>
+        </w:rPr>
+        <w:t>Test Objective:</w:t>
+      </w:r>
+      <w:r>
+        <w:t xml:space="preserve">   Test that all game animations and sound effects occur at the correct times</w:t>
+      </w:r>
+    </w:p>
+    <w:p/>
+    <w:p>
+      <w:r>
+        <w:rPr>
+          <w:b/>
+          <w:bCs/>
+        </w:rPr>
+        <w:t>Test Description:</w:t>
+      </w:r>
+      <w:r>
+        <w:t xml:space="preserve">  The tester will play through the game and ensure that the player/enemy animations occur at appropriate times and character animations don't appear jerky; instead they are smooth animations</w:t>
+      </w:r>
+    </w:p>
+    <w:p/>
+    <w:p>
+      <w:r>
+        <w:rPr>
+          <w:b/>
+          <w:bCs/>
+        </w:rPr>
+        <w:t>T</w:t>
+      </w:r>
+      <w:r>
+        <w:rPr>
+          <w:b/>
+          <w:bCs/>
+        </w:rPr>
+        <w:t xml:space="preserve">est </w:t>
+      </w:r>
+      <w:r>
+        <w:rPr>
+          <w:b/>
+          <w:bCs/>
+        </w:rPr>
+        <w:t>C</w:t>
+      </w:r>
+      <w:r>
+        <w:rPr>
+          <w:b/>
+          <w:bCs/>
+        </w:rPr>
+        <w:t>onditions:</w:t>
+      </w:r>
+      <w:r>
+        <w:t xml:space="preserve">   see test environment</w:t>
+      </w:r>
+    </w:p>
+    <w:p/>
+    <w:p>
+      <w:r>
+        <w:rPr>
+          <w:b/>
+          <w:bCs/>
+        </w:rPr>
+        <w:t>Expected Results:</w:t>
+      </w:r>
+      <w:r>
+        <w:t xml:space="preserve"> The enemies and player have animations that are smooth while they walk along the path, additionally, all sound effects occur at logical times, i.e., an attack sound is only heard when a player-character's attack animation is seen and it is only seen when an enemy is attacked.</w:t>
+      </w:r>
+    </w:p>
+    <w:p>
+      <w:pPr>
+        <w:pStyle w:val="Heading3"/>
+      </w:pPr>
+    </w:p>
+    <w:p>
+      <w:pPr>
+        <w:rPr>
+          <w:b/>
+          <w:bCs/>
+        </w:rPr>
+      </w:pPr>
+      <w:r>
+        <w:rPr>
+          <w:b/>
+          <w:bCs/>
+        </w:rPr>
+        <w:t xml:space="preserve">TEST </w:t>
+      </w:r>
+      <w:r>
+        <w:rPr>
+          <w:b/>
+          <w:bCs/>
+        </w:rPr>
+        <w:t>2</w:t>
+      </w:r>
+    </w:p>
+    <w:p>
+      <w:pPr>
+        <w:rPr>
+          <w:b/>
+          <w:bCs/>
+        </w:rPr>
+      </w:pPr>
+    </w:p>
+    <w:p>
+      <w:r>
+        <w:rPr>
+          <w:b/>
+          <w:bCs/>
+        </w:rPr>
+        <w:t>Test Objective:</w:t>
+      </w:r>
+      <w:r>
+        <w:t xml:space="preserve">   Test that </w:t>
+      </w:r>
+      <w:r>
+        <w:t xml:space="preserve">all control mechanisms work </w:t>
+      </w:r>
+      <w:r>
+        <w:t>appropriately</w:t>
+      </w:r>
+    </w:p>
+    <w:p/>
+    <w:p>
+      <w:r>
+        <w:rPr>
+          <w:b/>
+          <w:bCs/>
+        </w:rPr>
+        <w:t>Test Description:</w:t>
+      </w:r>
+      <w:r>
+        <w:t xml:space="preserve">  The tester will play through the game and ensure that the player</w:t>
+      </w:r>
+      <w:r>
+        <w:t xml:space="preserve"> moves according to the controls move forward, backward, jump, crouch, attack and pause/resume game.</w:t>
+      </w:r>
+    </w:p>
+    <w:p/>
+    <w:p>
+      <w:r>
+        <w:rPr>
+          <w:b/>
+          <w:bCs/>
+        </w:rPr>
+        <w:t>T</w:t>
+      </w:r>
+      <w:r>
+        <w:rPr>
+          <w:b/>
+          <w:bCs/>
+        </w:rPr>
+        <w:t xml:space="preserve">est </w:t>
+      </w:r>
+      <w:r>
+        <w:rPr>
+          <w:b/>
+          <w:bCs/>
+        </w:rPr>
+        <w:t>C</w:t>
+      </w:r>
+      <w:r>
+        <w:rPr>
+          <w:b/>
+          <w:bCs/>
+        </w:rPr>
+        <w:t>onditions:</w:t>
+      </w:r>
+      <w:r>
+        <w:t xml:space="preserve">   see test environment</w:t>
+      </w:r>
+    </w:p>
+    <w:p/>
+    <w:p>
+      <w:r>
+        <w:rPr>
+          <w:b/>
+          <w:bCs/>
+        </w:rPr>
+        <w:t>Expected Results:</w:t>
+      </w:r>
+      <w:r>
+        <w:t xml:space="preserve"> The </w:t>
+      </w:r>
+      <w:r>
+        <w:t xml:space="preserve">player moves forward with </w:t>
+      </w:r>
+      <w:r>
+        <w:t>Right arrow key/D</w:t>
+      </w:r>
+      <w:r>
+        <w:t xml:space="preserve">, backward with </w:t>
+      </w:r>
+      <w:r>
+        <w:t>Left arrow key/A</w:t>
+      </w:r>
+      <w:r>
+        <w:t xml:space="preserve">, jumps with </w:t>
+      </w:r>
+      <w:r>
+        <w:t>Up arrow key/</w:t>
+      </w:r>
+      <w:r>
+        <w:t>W,</w:t>
+      </w:r>
+      <w:r>
+        <w:t xml:space="preserve"> crouch with c and attack with </w:t>
+      </w:r>
+      <w:r>
+        <w:t>Left mouse click/R</w:t>
+      </w:r>
+      <w:r>
+        <w:t xml:space="preserve"> and the game is paused or resume with s</w:t>
+      </w:r>
+      <w:r>
+        <w:t>pacebar</w:t>
+      </w:r>
+      <w:r>
+        <w:t>.</w:t>
+      </w:r>
+    </w:p>
+    <w:p/>
+    <w:p>
+      <w:pPr>
+        <w:rPr>
+          <w:b/>
+          <w:bCs/>
+        </w:rPr>
+      </w:pPr>
+      <w:r>
+        <w:rPr>
+          <w:b/>
+          <w:bCs/>
+        </w:rPr>
+        <w:t xml:space="preserve">TEST </w:t>
+      </w:r>
+      <w:r>
+        <w:rPr>
+          <w:b/>
+          <w:bCs/>
+        </w:rPr>
+        <w:t>3</w:t>
+      </w:r>
+    </w:p>
+    <w:p>
+      <w:pPr>
+        <w:rPr>
+          <w:b/>
+          <w:bCs/>
+        </w:rPr>
+      </w:pPr>
+    </w:p>
+    <w:p>
+      <w:r>
+        <w:rPr>
+          <w:b/>
+          <w:bCs/>
+        </w:rPr>
+        <w:t>Test Objective:</w:t>
+      </w:r>
+      <w:r>
+        <w:t xml:space="preserve">   Test that </w:t>
+      </w:r>
+      <w:r>
+        <w:t>lives</w:t>
+      </w:r>
+      <w:r>
+        <w:t xml:space="preserve"> work appropriately</w:t>
+      </w:r>
+    </w:p>
+    <w:p/>
+    <w:p>
+      <w:r>
+        <w:rPr>
+          <w:b/>
+          <w:bCs/>
+        </w:rPr>
+        <w:lastRenderedPageBreak/>
+        <w:t>Test Description:</w:t>
+      </w:r>
+      <w:r>
+        <w:t xml:space="preserve">  The tester will play through the game and ensure that the player </w:t>
+      </w:r>
+      <w:r>
+        <w:t xml:space="preserve">loses lives upon collision with enemy </w:t>
+      </w:r>
+      <w:r>
+        <w:t>projectile</w:t>
+      </w:r>
+      <w:r>
+        <w:t xml:space="preserve">. and gains lives when collides with health pickup. </w:t>
+      </w:r>
+    </w:p>
+    <w:p/>
+    <w:p>
+      <w:r>
+        <w:rPr>
+          <w:b/>
+          <w:bCs/>
+        </w:rPr>
+        <w:t>T</w:t>
+      </w:r>
+      <w:r>
+        <w:rPr>
+          <w:b/>
+          <w:bCs/>
+        </w:rPr>
+        <w:t xml:space="preserve">est </w:t>
+      </w:r>
+      <w:r>
+        <w:rPr>
+          <w:b/>
+          <w:bCs/>
+        </w:rPr>
+        <w:t>C</w:t>
+      </w:r>
+      <w:r>
+        <w:rPr>
+          <w:b/>
+          <w:bCs/>
+        </w:rPr>
+        <w:t>onditions:</w:t>
+      </w:r>
+      <w:r>
+        <w:t xml:space="preserve">   see test environment</w:t>
+      </w:r>
+    </w:p>
+    <w:p/>
+    <w:p>
+      <w:r>
+        <w:rPr>
+          <w:b/>
+          <w:bCs/>
+        </w:rPr>
+        <w:t>Expected Results:</w:t>
+      </w:r>
+      <w:r>
+        <w:t xml:space="preserve"> The player</w:t>
+      </w:r>
+      <w:r>
+        <w:t>s lives increase by 1 diamond upon health pickup and decreases by 1 diamond upon collision with enemy projectile</w:t>
+      </w:r>
+      <w:r>
+        <w:t>.</w:t>
+      </w:r>
+    </w:p>
+    <w:p>
+      <w:pPr>
+        <w:pStyle w:val="Heading2"/>
+      </w:pPr>
+    </w:p>
+    <w:p>
+      <w:pPr>
+        <w:pStyle w:val="Heading2"/>
+      </w:pPr>
+      <w:r>
+        <w:t>System and Integration Testing</w:t>
+      </w:r>
+    </w:p>
+    <w:p/>
+    <w:p>
+      <w:pPr>
+        <w:rPr>
+          <w:b/>
+          <w:bCs/>
+        </w:rPr>
+      </w:pPr>
+      <w:r>
+        <w:rPr>
+          <w:b/>
+          <w:bCs/>
+        </w:rPr>
+        <w:t>Definition:</w:t>
+      </w:r>
+    </w:p>
+    <w:p/>
+    <w:p>
+      <w:pPr>
+        <w:rPr>
+          <w:b/>
+          <w:bCs/>
+        </w:rPr>
+      </w:pPr>
+      <w:r>
+        <w:rPr>
+          <w:b/>
+          <w:bCs/>
+        </w:rPr>
+        <w:t>Participants:</w:t>
+      </w:r>
+      <w:r>
+        <w:rPr>
+          <w:b/>
+          <w:bCs/>
+        </w:rPr>
+        <w:t xml:space="preserve"> </w:t>
+      </w:r>
+      <w:r>
+        <w:t xml:space="preserve">Team </w:t>
+      </w:r>
+      <w:r>
+        <w:t>4</w:t>
+      </w:r>
+    </w:p>
+    <w:p/>
+    <w:p>
+      <w:pPr>
+        <w:pStyle w:val="Heading3"/>
+      </w:pPr>
+      <w:r>
+        <w:t xml:space="preserve">Integration </w:t>
+      </w:r>
+      <w:r>
+        <w:t xml:space="preserve">Testing </w:t>
+      </w:r>
+      <w:r>
+        <w:t>Definition</w:t>
+      </w:r>
+      <w:r>
+        <w:t>:</w:t>
+      </w:r>
+    </w:p>
+    <w:p>
+      <w:r>
+        <w:tab/>
+        <w:t xml:space="preserve"> Integration testing </w:t>
+      </w:r>
+      <w:r>
+        <w:t>tests interfaces between components</w:t>
+      </w:r>
+      <w:r>
+        <w:t xml:space="preserve"> of the game</w:t>
+      </w:r>
+      <w:r>
+        <w:t xml:space="preserve">, interactions to different parts of </w:t>
+      </w:r>
+      <w:r>
+        <w:t>the game</w:t>
+      </w:r>
+      <w:r>
+        <w:t>, file system</w:t>
+      </w:r>
+      <w:r>
+        <w:t xml:space="preserve"> for saving or loading games</w:t>
+      </w:r>
+      <w:r>
+        <w:t xml:space="preserve"> and hardware or interfaces between systems.</w:t>
+      </w:r>
+    </w:p>
+    <w:p/>
+    <w:p>
+      <w:pPr>
+        <w:pStyle w:val="Heading3"/>
+      </w:pPr>
+      <w:r>
+        <w:t>Methodology</w:t>
+      </w:r>
+      <w:r>
+        <w:t>:</w:t>
+      </w:r>
+    </w:p>
+    <w:p>
+      <w:r>
+        <w:tab/>
+        <w:t xml:space="preserve">For </w:t>
+      </w:r>
+      <w:r>
+        <w:t>integration testing testes will use top down integration.</w:t>
+      </w:r>
+    </w:p>
+    <w:p>
+      <w:r>
+        <w:t>Starting with testing the game levels then down to pause menu and the lastly the main menu.</w:t>
+      </w:r>
+    </w:p>
+    <w:p/>
+    <w:p>
+      <w:r>
+        <w:rPr>
+          <w:b/>
+          <w:bCs/>
+        </w:rPr>
+        <w:t>Test Description:</w:t>
+      </w:r>
+      <w:r>
+        <w:t xml:space="preserve">  The tester will play through the game and ensure that the player loses lives upon collision with enemy projectile. and gains lives when collides with health </w:t>
+      </w:r>
+      <w:r>
+        <w:t>pickup. Then tester will test the pause menu and then will test the main menu of the game.</w:t>
+      </w:r>
+    </w:p>
+    <w:p/>
+    <w:p>
+      <w:pPr>
+        <w:pStyle w:val="Heading3"/>
+      </w:pPr>
+      <w:r>
+        <w:t>System Testing</w:t>
+      </w:r>
+      <w:r>
+        <w:t xml:space="preserve"> Definition</w:t>
+      </w:r>
+      <w:r>
+        <w:t>:</w:t>
+      </w:r>
+    </w:p>
+    <w:p>
+      <w:r>
+        <w:tab/>
+        <w:t xml:space="preserve">Concerned with the behavior of the whole Game </w:t>
+      </w:r>
+      <w:r>
+        <w:t>as defined by the scope of a project</w:t>
+      </w:r>
+      <w:r>
+        <w:t xml:space="preserve"> Test Scope above.</w:t>
+      </w:r>
+    </w:p>
+    <w:p>
+      <w:pPr>
+        <w:pStyle w:val="Heading3"/>
+      </w:pPr>
+    </w:p>
+    <w:p>
+      <w:pPr>
+        <w:pStyle w:val="Heading3"/>
+      </w:pPr>
+      <w:r>
+        <w:t>Methodology:</w:t>
+      </w:r>
+    </w:p>
+    <w:p>
+      <w:r>
+        <w:lastRenderedPageBreak/>
+        <w:tab/>
+        <w:t xml:space="preserve">In this all the functionalities of the game such as Main Menu </w:t>
+      </w:r>
+      <w:r>
+        <w:t>functions,</w:t>
+      </w:r>
+      <w:r>
+        <w:t xml:space="preserve"> Pause Menu functions and Gameplay functions will be tested on a whole </w:t>
+      </w:r>
+      <w:r>
+        <w:t>will</w:t>
+      </w:r>
+      <w:r>
+        <w:t xml:space="preserve"> </w:t>
+      </w:r>
+      <w:r>
+        <w:t>see</w:t>
+      </w:r>
+      <w:r>
+        <w:t xml:space="preserve"> </w:t>
+      </w:r>
+      <w:r>
+        <w:t>whether</w:t>
+      </w:r>
+      <w:r>
+        <w:t xml:space="preserve"> </w:t>
+      </w:r>
+      <w:r>
+        <w:t>this</w:t>
+      </w:r>
+      <w:r>
+        <w:t xml:space="preserve"> </w:t>
+      </w:r>
+      <w:r>
+        <w:t>module</w:t>
+      </w:r>
+      <w:r>
+        <w:t xml:space="preserve"> </w:t>
+      </w:r>
+      <w:r>
+        <w:t>is</w:t>
+      </w:r>
+      <w:r>
+        <w:t xml:space="preserve"> </w:t>
+      </w:r>
+      <w:r>
+        <w:t>working</w:t>
+      </w:r>
+      <w:r>
+        <w:t xml:space="preserve"> </w:t>
+      </w:r>
+      <w:r>
+        <w:t>perfectly</w:t>
+      </w:r>
+      <w:r>
+        <w:t xml:space="preserve"> </w:t>
+      </w:r>
+      <w:r>
+        <w:t>or</w:t>
+      </w:r>
+      <w:r>
+        <w:t xml:space="preserve"> </w:t>
+      </w:r>
+      <w:r>
+        <w:t>not,</w:t>
+      </w:r>
+      <w:r>
+        <w:t xml:space="preserve"> </w:t>
+      </w:r>
+      <w:r>
+        <w:t>by</w:t>
+      </w:r>
+      <w:r>
+        <w:t xml:space="preserve"> </w:t>
+      </w:r>
+      <w:r>
+        <w:t>including</w:t>
+      </w:r>
+      <w:r>
+        <w:t xml:space="preserve"> </w:t>
+      </w:r>
+      <w:r>
+        <w:t>all</w:t>
+      </w:r>
+      <w:r>
+        <w:t xml:space="preserve"> </w:t>
+      </w:r>
+      <w:r>
+        <w:t>th</w:t>
+      </w:r>
+      <w:r>
+        <w:t xml:space="preserve">e </w:t>
+      </w:r>
+      <w:r>
+        <w:t>control</w:t>
+      </w:r>
+      <w:r>
+        <w:t xml:space="preserve"> mechanisms.</w:t>
+      </w:r>
+    </w:p>
+    <w:p/>
+    <w:p>
+      <w:r>
+        <w:rPr>
+          <w:b/>
+          <w:bCs/>
+        </w:rPr>
+        <w:t>Test Description:</w:t>
+      </w:r>
+      <w:r>
+        <w:t xml:space="preserve">  The tester will play </w:t>
+      </w:r>
+      <w:r>
+        <w:t>the game starting from main menu and complete all three levels to ensure the game as a whole works appropriately.</w:t>
+      </w:r>
+    </w:p>
+    <w:p/>
+    <w:p>
+      <w:pPr>
+        <w:pStyle w:val="Heading2"/>
+      </w:pPr>
+      <w:r>
+        <w:t>Performance and Stress Testing</w:t>
+      </w:r>
+    </w:p>
+    <w:p>
+      <w:pPr>
+        <w:rPr>
+          <w:b/>
+          <w:bCs/>
+        </w:rPr>
+      </w:pPr>
+    </w:p>
+    <w:p>
+      <w:pPr>
+        <w:rPr>
+          <w:b/>
+          <w:bCs/>
+        </w:rPr>
+      </w:pPr>
+      <w:r>
+        <w:rPr>
+          <w:b/>
+          <w:bCs/>
+        </w:rPr>
+        <w:t>Participants:</w:t>
+      </w:r>
+      <w:r>
+        <w:rPr>
+          <w:b/>
+          <w:bCs/>
+        </w:rPr>
+        <w:t xml:space="preserve"> </w:t>
+      </w:r>
+      <w:r>
+        <w:t xml:space="preserve">Team </w:t>
+      </w:r>
+      <w:r>
+        <w:t>5</w:t>
+      </w:r>
+    </w:p>
+    <w:p/>
+    <w:p>
+      <w:pPr>
+        <w:pStyle w:val="Heading3"/>
+      </w:pPr>
+      <w:r>
+        <w:t>Performance Testing</w:t>
+      </w:r>
+      <w:r>
+        <w:t xml:space="preserve"> Definition</w:t>
+      </w:r>
+      <w:r>
+        <w:t>:</w:t>
+      </w:r>
+    </w:p>
+    <w:p>
+      <w:r>
+        <w:tab/>
+      </w:r>
+      <w:r>
+        <w:t xml:space="preserve">Testing to determine the performance of a </w:t>
+      </w:r>
+      <w:r>
+        <w:t>game</w:t>
+      </w:r>
+      <w:r>
+        <w:t xml:space="preserve"> </w:t>
+      </w:r>
+      <w:r>
+        <w:t>e.g.</w:t>
+      </w:r>
+      <w:r>
+        <w:t xml:space="preserve"> resource </w:t>
+      </w:r>
+      <w:r>
+        <w:t>utilization</w:t>
+      </w:r>
+      <w:r>
+        <w:t xml:space="preserve"> and response times</w:t>
+      </w:r>
+      <w:r>
+        <w:t>.</w:t>
+      </w:r>
+    </w:p>
+    <w:p/>
+    <w:p>
+      <w:pPr>
+        <w:rPr>
+          <w:b/>
+          <w:bCs/>
+        </w:rPr>
+      </w:pPr>
+      <w:r>
+        <w:rPr>
+          <w:b/>
+          <w:bCs/>
+        </w:rPr>
+        <w:t>Test Description:</w:t>
+      </w:r>
+    </w:p>
+    <w:p>
+      <w:pPr>
+        <w:rPr>
+          <w:shd w:val="clear" w:color="auto" w:fill="FFFFFF"/>
+        </w:rPr>
+      </w:pPr>
+      <w:r>
+        <w:rPr>
+          <w:shd w:val="clear" w:color="auto" w:fill="FFFFFF"/>
+        </w:rPr>
+        <w:t>T</w:t>
+      </w:r>
+      <w:r>
+        <w:rPr>
+          <w:shd w:val="clear" w:color="auto" w:fill="FFFFFF"/>
+        </w:rPr>
+        <w:t>he </w:t>
+      </w:r>
+      <w:r>
+        <w:rPr>
+          <w:shd w:val="clear" w:color="auto" w:fill="FFFFFF"/>
+        </w:rPr>
+        <w:t>Unity Performance Test Extension</w:t>
+      </w:r>
+      <w:r>
+        <w:rPr>
+          <w:shd w:val="clear" w:color="auto" w:fill="FFFFFF"/>
+        </w:rPr>
+        <w:t> </w:t>
+      </w:r>
+      <w:r>
+        <w:rPr>
+          <w:shd w:val="clear" w:color="auto" w:fill="FFFFFF"/>
+        </w:rPr>
+        <w:t>will be used to test the performance</w:t>
+      </w:r>
+      <w:r>
+        <w:rPr>
+          <w:shd w:val="clear" w:color="auto" w:fill="FFFFFF"/>
+        </w:rPr>
+        <w:t xml:space="preserve"> that can be run using the </w:t>
+      </w:r>
+      <w:r>
+        <w:rPr>
+          <w:shd w:val="clear" w:color="auto" w:fill="FFFFFF"/>
+        </w:rPr>
+        <w:t>Unity Test Runner</w:t>
+      </w:r>
+      <w:r>
+        <w:rPr>
+          <w:shd w:val="clear" w:color="auto" w:fill="FFFFFF"/>
+        </w:rPr>
+        <w:t>. </w:t>
+      </w:r>
+      <w:r>
+        <w:rPr>
+          <w:shd w:val="clear" w:color="auto" w:fill="FFFFFF"/>
+        </w:rPr>
+        <w:t xml:space="preserve">And </w:t>
+      </w:r>
+      <w:r>
+        <w:rPr>
+          <w:shd w:val="clear" w:color="auto" w:fill="FFFFFF"/>
+        </w:rPr>
+        <w:t>the</w:t>
+      </w:r>
+      <w:r>
+        <w:rPr>
+          <w:shd w:val="clear" w:color="auto" w:fill="FFFFFF"/>
+        </w:rPr>
+        <w:t xml:space="preserve"> Unity Performance Benchmark Reporter</w:t>
+      </w:r>
+      <w:r>
+        <w:rPr>
+          <w:shd w:val="clear" w:color="auto" w:fill="FFFFFF"/>
+        </w:rPr>
+        <w:t xml:space="preserve"> will be used to compare the performances.</w:t>
+      </w:r>
+    </w:p>
+    <w:p/>
+    <w:p>
+      <w:pPr>
+        <w:pStyle w:val="Heading3"/>
+      </w:pPr>
+      <w:r>
+        <w:t>Stress Testing</w:t>
+      </w:r>
+      <w:r>
+        <w:t xml:space="preserve"> Definition</w:t>
+      </w:r>
+      <w:r>
+        <w:t>:</w:t>
+      </w:r>
+    </w:p>
+    <w:p>
+      <w:r>
+        <w:tab/>
+      </w:r>
+      <w:r>
+        <w:t>Exercises</w:t>
+      </w:r>
+      <w:r>
+        <w:t xml:space="preserve"> </w:t>
+      </w:r>
+      <w:r>
+        <w:t>the</w:t>
+      </w:r>
+      <w:r>
+        <w:t xml:space="preserve"> game </w:t>
+      </w:r>
+      <w:r>
+        <w:t>beyond</w:t>
+      </w:r>
+      <w:r>
+        <w:t xml:space="preserve"> </w:t>
+      </w:r>
+      <w:r>
+        <w:t>its</w:t>
+      </w:r>
+      <w:r>
+        <w:t xml:space="preserve"> </w:t>
+      </w:r>
+      <w:r>
+        <w:t>maximum</w:t>
+      </w:r>
+      <w:r>
+        <w:t xml:space="preserve"> </w:t>
+      </w:r>
+      <w:r>
+        <w:t>design</w:t>
+      </w:r>
+      <w:r>
+        <w:t xml:space="preserve"> </w:t>
+      </w:r>
+      <w:r>
+        <w:t>load</w:t>
+      </w:r>
+      <w:r>
+        <w:t>.</w:t>
+      </w:r>
+    </w:p>
+    <w:p/>
+    <w:p>
+      <w:pPr>
+        <w:pStyle w:val="Heading3"/>
+      </w:pPr>
+      <w:r>
+        <w:t>Methodology:</w:t>
+      </w:r>
+      <w:bookmarkStart w:id="15" w:name="_GoBack"/>
+      <w:bookmarkEnd w:id="15"/>
+    </w:p>
+    <w:p>
+      <w:r>
+        <w:t xml:space="preserve">The Unity Profiler is a tool you can use to get performance information about your application. </w:t>
+      </w:r>
+      <w:r>
+        <w:t>Tester will</w:t>
+      </w:r>
+      <w:r>
+        <w:t xml:space="preserve"> connect it to devices on </w:t>
+      </w:r>
+      <w:r>
+        <w:t>the</w:t>
+      </w:r>
+      <w:r>
+        <w:t xml:space="preserve"> network or devices connected to </w:t>
+      </w:r>
+      <w:r>
+        <w:t>the</w:t>
+      </w:r>
+      <w:r>
+        <w:t xml:space="preserve"> machine to test how </w:t>
+      </w:r>
+      <w:r>
+        <w:t>game</w:t>
+      </w:r>
+      <w:r>
+        <w:t xml:space="preserve"> runs on </w:t>
+      </w:r>
+      <w:r>
+        <w:t>the</w:t>
+      </w:r>
+      <w:r>
+        <w:t xml:space="preserve"> intended release platform. </w:t>
+      </w:r>
+      <w:r>
+        <w:t xml:space="preserve">Tester will </w:t>
+      </w:r>
+      <w:r>
+        <w:t xml:space="preserve">also run it in the Editor to get an overview of resource allocation </w:t>
+      </w:r>
+      <w:r>
+        <w:t>of the game.</w:t>
+      </w:r>
+    </w:p>
+    <w:p>
+      <w:pPr>
+        <w:pStyle w:val="Heading2"/>
+      </w:pPr>
     </w:p>
     <w:p/>
     <w:p/>
-    <w:p>
-      <w:pPr>
-        <w:rPr>
-          <w:b/>
-          <w:bCs/>
-        </w:rPr>
-      </w:pPr>
-      <w:r>
-        <w:rPr>
-          <w:b/>
-          <w:bCs/>
-        </w:rPr>
-        <w:t>TEST 3</w:t>
-      </w:r>
-    </w:p>
-    <w:p>
-      <w:pPr>
-        <w:rPr>
-          <w:b/>
-          <w:bCs/>
-        </w:rPr>
-      </w:pPr>
-    </w:p>
-    <w:p>
-      <w:r>
-        <w:rPr>
-          <w:b/>
-          <w:bCs/>
-        </w:rPr>
-        <w:t>Test Objective</w:t>
-      </w:r>
-      <w:r>
-        <w:t>:   Test whether the "</w:t>
-      </w:r>
-      <w:r>
-        <w:t>Load</w:t>
-      </w:r>
-      <w:r>
-        <w:t xml:space="preserve"> Game" button functions appropriately when no prior game exists</w:t>
-      </w:r>
-    </w:p>
-    <w:p>
-      <w:pPr>
-        <w:rPr>
-          <w:b/>
-          <w:bCs/>
-        </w:rPr>
-      </w:pPr>
-    </w:p>
-    <w:p>
-      <w:r>
-        <w:rPr>
-          <w:b/>
-          <w:bCs/>
-        </w:rPr>
-        <w:t>Test Description:</w:t>
-      </w:r>
-      <w:r>
-        <w:t xml:space="preserve">   When the "</w:t>
-      </w:r>
-      <w:r>
-        <w:t>Load Game</w:t>
-      </w:r>
-      <w:r>
-        <w:t>" button is clicked on the Main Menu, the tester will ensure that "</w:t>
-      </w:r>
-      <w:r>
-        <w:t xml:space="preserve"> </w:t>
-      </w:r>
-      <w:r>
-        <w:t xml:space="preserve">Load </w:t>
-      </w:r>
-      <w:r>
-        <w:t>Game" does nothing when there IS NO prior saved data and the button will be grayed out</w:t>
-      </w:r>
-      <w:r>
-        <w:t>.</w:t>
-      </w:r>
-    </w:p>
-    <w:p>
-      <w:pPr>
-        <w:rPr>
-          <w:b/>
-          <w:bCs/>
-        </w:rPr>
-      </w:pPr>
-    </w:p>
-    <w:p>
-      <w:r>
-        <w:rPr>
-          <w:b/>
-          <w:bCs/>
-        </w:rPr>
-        <w:t>Test conditions:</w:t>
-      </w:r>
-      <w:r>
-        <w:t xml:space="preserve">   see test environment</w:t>
-      </w:r>
-    </w:p>
-    <w:p>
-      <w:pPr>
-        <w:rPr>
-          <w:b/>
-          <w:bCs/>
-        </w:rPr>
-      </w:pPr>
-    </w:p>
-    <w:p>
-      <w:r>
-        <w:rPr>
-          <w:b/>
-          <w:bCs/>
-        </w:rPr>
-        <w:t>Expected Results:</w:t>
-      </w:r>
-      <w:r>
-        <w:t xml:space="preserve">   If no prior saved game data exists, then the "</w:t>
-      </w:r>
-      <w:r>
-        <w:t>Load</w:t>
-      </w:r>
-      <w:r>
-        <w:t xml:space="preserve"> Game" button will be grayed-out and the button should serve no real purpose other than to inform the player that no prior saved game data exists</w:t>
-      </w:r>
-      <w:r>
-        <w:t>.</w:t>
-      </w:r>
-    </w:p>
-    <w:p/>
-    <w:p>
-      <w:pPr>
-        <w:pStyle w:val="Heading4"/>
-      </w:pPr>
-      <w:bookmarkStart w:id="13" w:name="_Hlk40307408"/>
-      <w:r>
-        <w:t>TEST 4</w:t>
-      </w:r>
-    </w:p>
-    <w:p>
-      <w:pPr>
-        <w:rPr>
-          <w:b/>
-          <w:bCs/>
-        </w:rPr>
-      </w:pPr>
-    </w:p>
-    <w:p>
-      <w:r>
-        <w:rPr>
-          <w:b/>
-          <w:bCs/>
-        </w:rPr>
-        <w:t>T</w:t>
-      </w:r>
-      <w:r>
-        <w:rPr>
-          <w:b/>
-          <w:bCs/>
-        </w:rPr>
-        <w:t xml:space="preserve">est </w:t>
-      </w:r>
-      <w:r>
-        <w:rPr>
-          <w:b/>
-          <w:bCs/>
-        </w:rPr>
-        <w:t>O</w:t>
-      </w:r>
-      <w:r>
-        <w:rPr>
-          <w:b/>
-          <w:bCs/>
-        </w:rPr>
-        <w:t>bjective:</w:t>
-      </w:r>
-      <w:r>
-        <w:t xml:space="preserve">   Test whether the "load game" button functions appropriately when prior saved game data does exist</w:t>
-      </w:r>
-    </w:p>
-    <w:p>
-      <w:pPr>
-        <w:rPr>
-          <w:b/>
-          <w:bCs/>
-        </w:rPr>
-      </w:pPr>
-    </w:p>
-    <w:p>
-      <w:r>
-        <w:rPr>
-          <w:b/>
-          <w:bCs/>
-        </w:rPr>
-        <w:t>Test Description:</w:t>
-      </w:r>
-      <w:r>
-        <w:t xml:space="preserve"> The "Load game" button will be clicked by the tester and they will assess whether it is behaving as well (also as fast) as it should behave, ensuring that the level that is presented will be the appropriate level as per the saved game data; note: this will vary depending on when the user's game is saved, so no game data is currently available.  for this test, the user will first play </w:t>
-      </w:r>
-      <w:r>
-        <w:lastRenderedPageBreak/>
-        <w:t>the game, then have the game save her progress to the data file, and then engage in this test, test 4</w:t>
-      </w:r>
-    </w:p>
-    <w:p>
-      <w:pPr>
-        <w:rPr>
-          <w:b/>
-          <w:bCs/>
-        </w:rPr>
-      </w:pPr>
-    </w:p>
-    <w:p>
-      <w:r>
-        <w:rPr>
-          <w:b/>
-          <w:bCs/>
-        </w:rPr>
-        <w:t>Test conditions:</w:t>
-      </w:r>
-      <w:r>
-        <w:t xml:space="preserve">   see test environment</w:t>
-      </w:r>
-    </w:p>
-    <w:p>
-      <w:pPr>
-        <w:rPr>
-          <w:b/>
-          <w:bCs/>
-        </w:rPr>
-      </w:pPr>
-    </w:p>
-    <w:p>
-      <w:r>
-        <w:rPr>
-          <w:b/>
-          <w:bCs/>
-        </w:rPr>
-        <w:t>Expected Results:</w:t>
-      </w:r>
-      <w:r>
-        <w:t xml:space="preserve"> This test will show the appropriate level on the screen with the proper number of lives available to the player at the start and the enemies will begin to assault the kingdom as normally. the level is dependent upon the saved game data that is available at the time of this test.</w:t>
-      </w:r>
-    </w:p>
-    <w:bookmarkEnd w:id="13"/>
-    <w:p>
-      <w:pPr>
-        <w:pStyle w:val="Heading4"/>
-      </w:pPr>
-      <w:r>
-        <w:t>Test 5</w:t>
-      </w:r>
-    </w:p>
-    <w:p>
-      <w:pPr>
-        <w:rPr>
-          <w:b/>
-          <w:bCs/>
-        </w:rPr>
-      </w:pPr>
-    </w:p>
-    <w:p>
-      <w:r>
-        <w:rPr>
-          <w:b/>
-          <w:bCs/>
-        </w:rPr>
-        <w:t>Test objective:</w:t>
-      </w:r>
-      <w:r>
-        <w:t xml:space="preserve"> Test that the “Exit Game” button on the main menu exits the game properly</w:t>
-      </w:r>
-    </w:p>
-    <w:p/>
-    <w:p>
-      <w:r>
-        <w:rPr>
-          <w:b/>
-          <w:bCs/>
-        </w:rPr>
-        <w:t>Test Description:</w:t>
-      </w:r>
-      <w:r>
-        <w:t xml:space="preserve"> The tester will click the “</w:t>
-      </w:r>
-      <w:r>
-        <w:t>Exit Game</w:t>
-      </w:r>
-      <w:r>
-        <w:t>” button on the main menu and the game will exit without any errors</w:t>
-      </w:r>
-    </w:p>
-    <w:p/>
-    <w:p>
-      <w:r>
-        <w:rPr>
-          <w:b/>
-          <w:bCs/>
-        </w:rPr>
-        <w:t>T</w:t>
-      </w:r>
-      <w:r>
-        <w:rPr>
-          <w:b/>
-          <w:bCs/>
-        </w:rPr>
-        <w:t>est conditions:</w:t>
-      </w:r>
-      <w:r>
-        <w:t xml:space="preserve">   see test environment</w:t>
-      </w:r>
-    </w:p>
-    <w:p/>
-    <w:p>
-      <w:r>
-        <w:rPr>
-          <w:b/>
-          <w:bCs/>
-        </w:rPr>
-        <w:t>E</w:t>
-      </w:r>
-      <w:r>
-        <w:rPr>
-          <w:b/>
-          <w:bCs/>
-        </w:rPr>
-        <w:t xml:space="preserve">xpected </w:t>
-      </w:r>
-      <w:r>
-        <w:rPr>
-          <w:b/>
-          <w:bCs/>
-        </w:rPr>
-        <w:t>R</w:t>
-      </w:r>
-      <w:r>
-        <w:rPr>
-          <w:b/>
-          <w:bCs/>
-        </w:rPr>
-        <w:t>esults:</w:t>
-      </w:r>
-      <w:r>
-        <w:t xml:space="preserve">  </w:t>
-      </w:r>
-      <w:r>
-        <w:t>C</w:t>
-      </w:r>
-      <w:r>
-        <w:t>ommand will return once more to the operating system and the game will have exited with no errors</w:t>
-      </w:r>
-      <w:r>
-        <w:t>.</w:t>
-      </w:r>
-    </w:p>
-    <w:p/>
-    <w:p>
-      <w:pPr>
-        <w:rPr>
-          <w:b/>
-          <w:bCs/>
-        </w:rPr>
-      </w:pPr>
-      <w:r>
-        <w:rPr>
-          <w:b/>
-          <w:bCs/>
-        </w:rPr>
-        <w:t xml:space="preserve">TEST </w:t>
-      </w:r>
-      <w:r>
-        <w:rPr>
-          <w:b/>
-          <w:bCs/>
-        </w:rPr>
-        <w:t>6</w:t>
-      </w:r>
-    </w:p>
-    <w:p>
-      <w:pPr>
-        <w:rPr>
-          <w:b/>
-          <w:bCs/>
-        </w:rPr>
-      </w:pPr>
-    </w:p>
-    <w:p>
-      <w:r>
-        <w:rPr>
-          <w:b/>
-          <w:bCs/>
-        </w:rPr>
-        <w:t>Test Objective</w:t>
-      </w:r>
-      <w:r>
-        <w:t>:   Test whether the "</w:t>
-      </w:r>
-      <w:r>
-        <w:t>Delete</w:t>
-      </w:r>
-      <w:r>
-        <w:t xml:space="preserve"> Game" button functions appropriately when no prior game exists</w:t>
-      </w:r>
-    </w:p>
-    <w:p>
-      <w:pPr>
-        <w:rPr>
-          <w:b/>
-          <w:bCs/>
-        </w:rPr>
-      </w:pPr>
-    </w:p>
-    <w:p>
-      <w:r>
-        <w:rPr>
-          <w:b/>
-          <w:bCs/>
-        </w:rPr>
-        <w:t>Test Description:</w:t>
-      </w:r>
-      <w:r>
-        <w:t xml:space="preserve">   When the "</w:t>
-      </w:r>
-      <w:r>
-        <w:t xml:space="preserve"> </w:t>
-      </w:r>
-      <w:r>
-        <w:t>Delete Game" button is clicked on the Main Menu, the tester will ensure that "</w:t>
-      </w:r>
-      <w:r>
-        <w:t xml:space="preserve"> </w:t>
-      </w:r>
-      <w:r>
-        <w:t>Delete Game" does nothing when there IS NO prior saved data and the button will be grayed out.</w:t>
-      </w:r>
-    </w:p>
-    <w:p>
-      <w:pPr>
-        <w:rPr>
-          <w:b/>
-          <w:bCs/>
-        </w:rPr>
-      </w:pPr>
-    </w:p>
-    <w:p>
-      <w:r>
-        <w:rPr>
-          <w:b/>
-          <w:bCs/>
-        </w:rPr>
-        <w:t>Test conditions:</w:t>
-      </w:r>
-      <w:r>
-        <w:t xml:space="preserve">   see test environment</w:t>
-      </w:r>
-    </w:p>
-    <w:p>
-      <w:pPr>
-        <w:rPr>
-          <w:b/>
-          <w:bCs/>
-        </w:rPr>
-      </w:pPr>
-    </w:p>
-    <w:p>
-      <w:r>
-        <w:rPr>
-          <w:b/>
-          <w:bCs/>
-        </w:rPr>
-        <w:t>Expected Results:</w:t>
-      </w:r>
-      <w:r>
-        <w:t xml:space="preserve">   If no prior saved game data exists, then the "</w:t>
-      </w:r>
-      <w:r>
-        <w:t xml:space="preserve"> </w:t>
-      </w:r>
-      <w:r>
-        <w:t>Delete Game" button will be grayed-out and the button should serve no real purpose other than to inform the player that no prior saved game data exists.</w:t>
-      </w:r>
-    </w:p>
-    <w:p/>
-    <w:p>
-      <w:pPr>
-        <w:pStyle w:val="Heading4"/>
-      </w:pPr>
-      <w:r>
-        <w:lastRenderedPageBreak/>
-        <w:t xml:space="preserve">TEST </w:t>
-      </w:r>
-      <w:r>
-        <w:t>7</w:t>
-      </w:r>
-    </w:p>
-    <w:p>
-      <w:pPr>
-        <w:rPr>
-          <w:b/>
-          <w:bCs/>
-        </w:rPr>
-      </w:pPr>
-    </w:p>
-    <w:p>
-      <w:r>
-        <w:rPr>
-          <w:b/>
-          <w:bCs/>
-        </w:rPr>
-        <w:t>T</w:t>
-      </w:r>
-      <w:r>
-        <w:rPr>
-          <w:b/>
-          <w:bCs/>
-        </w:rPr>
-        <w:t xml:space="preserve">est </w:t>
-      </w:r>
-      <w:r>
-        <w:rPr>
-          <w:b/>
-          <w:bCs/>
-        </w:rPr>
-        <w:t>O</w:t>
-      </w:r>
-      <w:r>
-        <w:rPr>
-          <w:b/>
-          <w:bCs/>
-        </w:rPr>
-        <w:t>bjective:</w:t>
-      </w:r>
-      <w:r>
-        <w:t xml:space="preserve">  Test whether the "</w:t>
-      </w:r>
-      <w:r>
-        <w:t xml:space="preserve"> </w:t>
-      </w:r>
-      <w:r>
-        <w:t>Delete Game</w:t>
-      </w:r>
-      <w:r>
-        <w:t xml:space="preserve"> </w:t>
-      </w:r>
-      <w:r>
-        <w:t>" button functions appropriately when prior saved game data does exist</w:t>
-      </w:r>
-    </w:p>
-    <w:p>
-      <w:pPr>
-        <w:rPr>
-          <w:b/>
-          <w:bCs/>
-        </w:rPr>
-      </w:pPr>
-    </w:p>
-    <w:p>
-      <w:r>
-        <w:rPr>
-          <w:b/>
-          <w:bCs/>
-        </w:rPr>
-        <w:t>Test Description:</w:t>
-      </w:r>
-      <w:r>
-        <w:t xml:space="preserve"> The "</w:t>
-      </w:r>
-      <w:r>
-        <w:t xml:space="preserve"> </w:t>
-      </w:r>
-      <w:r>
-        <w:t>Delete Game</w:t>
-      </w:r>
-      <w:r>
-        <w:t xml:space="preserve"> </w:t>
-      </w:r>
-      <w:r>
-        <w:t xml:space="preserve">" button will be clicked by the tester and they will assess whether it is behaving as well (also as fast) as it should behave, ensuring that the level that is </w:t>
-      </w:r>
-      <w:r>
-        <w:t>selected is deleted</w:t>
-      </w:r>
-      <w:r>
-        <w:t>, so no game data is currently available.  for this test, the user will first play the game, then have the game save her progress to the data file, and then engage in this test</w:t>
-      </w:r>
-      <w:r>
-        <w:t>.</w:t>
-      </w:r>
-    </w:p>
-    <w:p>
-      <w:pPr>
-        <w:rPr>
-          <w:b/>
-          <w:bCs/>
-        </w:rPr>
-      </w:pPr>
-    </w:p>
-    <w:p>
-      <w:r>
-        <w:rPr>
-          <w:b/>
-          <w:bCs/>
-        </w:rPr>
-        <w:t>Test conditions:</w:t>
-      </w:r>
-      <w:r>
-        <w:t xml:space="preserve">   see test environment</w:t>
-      </w:r>
-    </w:p>
-    <w:p>
-      <w:pPr>
-        <w:rPr>
-          <w:b/>
-          <w:bCs/>
-        </w:rPr>
-      </w:pPr>
-    </w:p>
-    <w:p>
-      <w:r>
-        <w:rPr>
-          <w:b/>
-          <w:bCs/>
-        </w:rPr>
-        <w:t>Expected Results:</w:t>
-      </w:r>
-      <w:r>
-        <w:t xml:space="preserve"> This test will </w:t>
-      </w:r>
-      <w:r>
-        <w:t>Delete</w:t>
-      </w:r>
-      <w:r>
-        <w:t xml:space="preserve"> saved game data that is available at the time of this test.</w:t>
-      </w:r>
-    </w:p>
-    <w:p/>
-    <w:p>
-      <w:pPr>
-        <w:pStyle w:val="Heading3"/>
-      </w:pPr>
-      <w:bookmarkStart w:id="14" w:name="_Toc40309429"/>
-      <w:r>
-        <w:t>Pause Menu Unit Tests:</w:t>
-      </w:r>
-      <w:bookmarkEnd w:id="14"/>
-    </w:p>
-    <w:p/>
-    <w:p>
-      <w:pPr>
-        <w:rPr>
-          <w:b/>
-          <w:bCs/>
-        </w:rPr>
-      </w:pPr>
-      <w:r>
-        <w:rPr>
-          <w:b/>
-          <w:bCs/>
-        </w:rPr>
-        <w:t xml:space="preserve">TEST </w:t>
-      </w:r>
-      <w:r>
-        <w:rPr>
-          <w:b/>
-          <w:bCs/>
-        </w:rPr>
-        <w:t>1</w:t>
-      </w:r>
-    </w:p>
-    <w:p>
-      <w:r>
-        <w:rPr>
-          <w:b/>
-          <w:bCs/>
-        </w:rPr>
-        <w:t>Test Objective:</w:t>
-      </w:r>
-      <w:r>
-        <w:t xml:space="preserve">  </w:t>
-      </w:r>
-      <w:r>
-        <w:t>Test whether the "</w:t>
-      </w:r>
-      <w:r>
-        <w:t xml:space="preserve"> </w:t>
-      </w:r>
-      <w:r>
-        <w:t>Save</w:t>
-      </w:r>
-      <w:r>
-        <w:t xml:space="preserve"> Game " button functions appropriately</w:t>
-      </w:r>
-      <w:r>
-        <w:t>.</w:t>
-      </w:r>
-    </w:p>
-    <w:p/>
-    <w:p>
-      <w:r>
-        <w:rPr>
-          <w:b/>
-          <w:bCs/>
-        </w:rPr>
-        <w:t>Test Description:</w:t>
-      </w:r>
-      <w:r>
-        <w:t xml:space="preserve"> The tester will ensure the game saves the player's progress correctly by playing the game's level, going back to the main menu, and selecting "Load game" button</w:t>
-      </w:r>
-    </w:p>
-    <w:p/>
-    <w:p>
-      <w:r>
-        <w:rPr>
-          <w:b/>
-          <w:bCs/>
-        </w:rPr>
-        <w:t>T</w:t>
-      </w:r>
-      <w:r>
-        <w:rPr>
-          <w:b/>
-          <w:bCs/>
-        </w:rPr>
-        <w:t xml:space="preserve">est </w:t>
-      </w:r>
-      <w:r>
-        <w:rPr>
-          <w:b/>
-          <w:bCs/>
-        </w:rPr>
-        <w:t>C</w:t>
-      </w:r>
-      <w:r>
-        <w:rPr>
-          <w:b/>
-          <w:bCs/>
-        </w:rPr>
-        <w:t>onditions:</w:t>
-      </w:r>
-      <w:r>
-        <w:t xml:space="preserve"> see test environment</w:t>
-      </w:r>
-    </w:p>
-    <w:p/>
-    <w:p>
-      <w:r>
-        <w:rPr>
-          <w:b/>
-          <w:bCs/>
-        </w:rPr>
-        <w:t>E</w:t>
-      </w:r>
-      <w:r>
-        <w:rPr>
-          <w:b/>
-          <w:bCs/>
-        </w:rPr>
-        <w:t xml:space="preserve">xpected </w:t>
-      </w:r>
-      <w:r>
-        <w:rPr>
-          <w:b/>
-          <w:bCs/>
-        </w:rPr>
-        <w:t>R</w:t>
-      </w:r>
-      <w:r>
-        <w:rPr>
-          <w:b/>
-          <w:bCs/>
-        </w:rPr>
-        <w:t>esults:</w:t>
-      </w:r>
-      <w:r>
-        <w:t xml:space="preserve"> </w:t>
-      </w:r>
-      <w:r>
-        <w:t>T</w:t>
-      </w:r>
-      <w:r>
-        <w:t>he game data loaded when the player selects "</w:t>
-      </w:r>
-      <w:r>
-        <w:t>Load</w:t>
-      </w:r>
-      <w:r>
-        <w:t xml:space="preserve"> </w:t>
-      </w:r>
-      <w:r>
-        <w:t>G</w:t>
-      </w:r>
-      <w:r>
-        <w:t>ame" from the main menu will be the same game data (and the game will have been saved in the correct spot) that the player saved several moments earlier after selecting "</w:t>
-      </w:r>
-      <w:r>
-        <w:t>Exit Game</w:t>
-      </w:r>
-      <w:r>
-        <w:t>" from within the game's pause screen.  this test will also be performed after the game has been shut off and then turned back on</w:t>
-      </w:r>
-      <w:r>
-        <w:t>.</w:t>
-      </w:r>
-    </w:p>
-    <w:p>
-      <w:pPr>
-        <w:pStyle w:val="Heading4"/>
-      </w:pPr>
-      <w:r>
-        <w:t>TEST 2</w:t>
-      </w:r>
-    </w:p>
-    <w:p>
-      <w:pPr>
-        <w:rPr>
-          <w:b/>
-          <w:bCs/>
-        </w:rPr>
-      </w:pPr>
-    </w:p>
-    <w:p>
-      <w:r>
-        <w:rPr>
-          <w:b/>
-          <w:bCs/>
-        </w:rPr>
-        <w:t>Test Objective:</w:t>
-      </w:r>
-      <w:r>
-        <w:t xml:space="preserve">  Test whether the "settings" button functions appropriately and that its contents function appropriately - i.e., the option to Control levels of sounds/music.</w:t>
-      </w:r>
-    </w:p>
-    <w:p>
-      <w:r>
-        <w:rPr>
-          <w:b/>
-          <w:bCs/>
-        </w:rPr>
-        <w:lastRenderedPageBreak/>
-        <w:t>T</w:t>
-      </w:r>
-      <w:r>
-        <w:rPr>
-          <w:b/>
-          <w:bCs/>
-        </w:rPr>
-        <w:t xml:space="preserve">est </w:t>
-      </w:r>
-      <w:r>
-        <w:rPr>
-          <w:b/>
-          <w:bCs/>
-        </w:rPr>
-        <w:t>D</w:t>
-      </w:r>
-      <w:r>
-        <w:rPr>
-          <w:b/>
-          <w:bCs/>
-        </w:rPr>
-        <w:t xml:space="preserve">escription: </w:t>
-      </w:r>
-      <w:r>
-        <w:t xml:space="preserve">  The "settings" button will be clicked by the tester and they will assess whether it is behaving as well (also as fast) as it should behave, ensuring that the settings screen appears and contains the proper buttons, allowing the player to edit game settings, such as sound level and music level and ensure they function as desired.</w:t>
-      </w:r>
-    </w:p>
-    <w:p>
-      <w:pPr>
-        <w:rPr>
-          <w:b/>
-          <w:bCs/>
-        </w:rPr>
-      </w:pPr>
-    </w:p>
-    <w:p>
-      <w:r>
-        <w:rPr>
-          <w:b/>
-          <w:bCs/>
-        </w:rPr>
-        <w:t>Test conditions:</w:t>
-      </w:r>
-      <w:r>
-        <w:t xml:space="preserve">   see test environment</w:t>
-      </w:r>
-    </w:p>
-    <w:p>
-      <w:pPr>
-        <w:rPr>
-          <w:b/>
-          <w:bCs/>
-        </w:rPr>
-      </w:pPr>
-    </w:p>
-    <w:p>
-      <w:r>
-        <w:rPr>
-          <w:b/>
-          <w:bCs/>
-        </w:rPr>
-        <w:t xml:space="preserve">Expected </w:t>
-      </w:r>
-      <w:r>
-        <w:rPr>
-          <w:b/>
-          <w:bCs/>
-        </w:rPr>
-        <w:t>R</w:t>
-      </w:r>
-      <w:r>
-        <w:rPr>
-          <w:b/>
-          <w:bCs/>
-        </w:rPr>
-        <w:t>esults:</w:t>
-      </w:r>
-      <w:r>
-        <w:t xml:space="preserve">   This test will show the contents of the settings screen, the button for the option for controlling levels of the music and sound effects.</w:t>
-      </w:r>
-    </w:p>
-    <w:p>
-      <w:pPr>
-        <w:pStyle w:val="Heading4"/>
-      </w:pPr>
-      <w:r>
-        <w:t xml:space="preserve">Test </w:t>
-      </w:r>
-      <w:r>
-        <w:t>3</w:t>
-      </w:r>
-    </w:p>
-    <w:p>
-      <w:pPr>
-        <w:rPr>
-          <w:b/>
-          <w:bCs/>
-        </w:rPr>
-      </w:pPr>
-    </w:p>
-    <w:p>
-      <w:r>
-        <w:rPr>
-          <w:b/>
-          <w:bCs/>
-        </w:rPr>
-        <w:t>Test objective:</w:t>
-      </w:r>
-      <w:r>
-        <w:t xml:space="preserve"> Test that the “Exit Game” button on the main menu exits the game properly</w:t>
-      </w:r>
-    </w:p>
-    <w:p/>
-    <w:p>
-      <w:r>
-        <w:rPr>
-          <w:b/>
-          <w:bCs/>
-        </w:rPr>
-        <w:t>Test Description:</w:t>
-      </w:r>
-      <w:r>
-        <w:t xml:space="preserve"> The tester will click the “Exit Game” button on the main menu and the game will exit without any errors</w:t>
-      </w:r>
-    </w:p>
-    <w:p/>
-    <w:p>
-      <w:r>
-        <w:rPr>
-          <w:b/>
-          <w:bCs/>
-        </w:rPr>
-        <w:t>Test conditions:</w:t>
-      </w:r>
-      <w:r>
-        <w:t xml:space="preserve">   see test environment</w:t>
-      </w:r>
-    </w:p>
-    <w:p/>
-    <w:p>
-      <w:r>
-        <w:rPr>
-          <w:b/>
-          <w:bCs/>
-        </w:rPr>
-        <w:t xml:space="preserve">Expected </w:t>
-      </w:r>
-      <w:r>
-        <w:rPr>
-          <w:b/>
-          <w:bCs/>
-        </w:rPr>
-        <w:t>R</w:t>
-      </w:r>
-      <w:r>
-        <w:rPr>
-          <w:b/>
-          <w:bCs/>
-        </w:rPr>
-        <w:t>esults:</w:t>
-      </w:r>
-      <w:r>
-        <w:t xml:space="preserve">  Command will return once more to the operating system and the game will have exited with no errors.</w:t>
-      </w:r>
-    </w:p>
-    <w:p/>
-    <w:p>
-      <w:bookmarkStart w:id="15" w:name="_GoBack"/>
-      <w:bookmarkEnd w:id="15"/>
-    </w:p>
     <w:p/>
     <w:p/>
     <w:p/>
@@ -6227,7 +7224,7 @@
 </file>
 
 <file path=customXml/itemProps1.xml><?xml version="1.0" encoding="utf-8"?>
-<ds:datastoreItem xmlns:ds="http://schemas.openxmlformats.org/officeDocument/2006/customXml" ds:itemID="{4E6869C2-D984-4638-A5A9-696BD810B972}">
+<ds:datastoreItem xmlns:ds="http://schemas.openxmlformats.org/officeDocument/2006/customXml" ds:itemID="{C4E8A8E2-2CE6-420F-BAF3-23E662904F1E}">
   <ds:schemaRefs>
     <ds:schemaRef ds:uri="http://schemas.openxmlformats.org/officeDocument/2006/bibliography"/>
   </ds:schemaRefs>

</xml_diff>

<commit_message>
Completed and added screen cast
</commit_message>
<xml_diff>
--- a/software-test-plan-project.docx
+++ b/software-test-plan-project.docx
@@ -998,6 +998,8 @@
             <w:t>Table of Contents</w:t>
           </w:r>
         </w:p>
+        <w:bookmarkStart w:id="6" w:name="_GoBack"/>
+        <w:bookmarkEnd w:id="6"/>
         <w:p>
           <w:pPr>
             <w:pStyle w:val="TOC1"/>
@@ -1019,7 +1021,7 @@
           <w:r>
             <w:fldChar w:fldCharType="separate"/>
           </w:r>
-          <w:hyperlink w:anchor="_Toc40381631" w:history="1">
+          <w:hyperlink w:anchor="_Toc40389808" w:history="1">
             <w:r>
               <w:rPr>
                 <w:rStyle w:val="Hyperlink"/>
@@ -1046,7 +1048,7 @@
                 <w:noProof/>
                 <w:webHidden/>
               </w:rPr>
-              <w:instrText xml:space="preserve"> PAGEREF _Toc40381631 \h </w:instrText>
+              <w:instrText xml:space="preserve"> PAGEREF _Toc40389808 \h </w:instrText>
             </w:r>
             <w:r>
               <w:rPr>
@@ -1066,7 +1068,7 @@
                 <w:noProof/>
                 <w:webHidden/>
               </w:rPr>
-              <w:t>3</w:t>
+              <w:t>4</w:t>
             </w:r>
             <w:r>
               <w:rPr>
@@ -1089,7 +1091,7 @@
               <w:lang w:val="en-GB" w:eastAsia="en-GB"/>
             </w:rPr>
           </w:pPr>
-          <w:hyperlink w:anchor="_Toc40381632" w:history="1">
+          <w:hyperlink w:anchor="_Toc40389809" w:history="1">
             <w:r>
               <w:rPr>
                 <w:rStyle w:val="Hyperlink"/>
@@ -1116,7 +1118,7 @@
                 <w:noProof/>
                 <w:webHidden/>
               </w:rPr>
-              <w:instrText xml:space="preserve"> PAGEREF _Toc40381632 \h </w:instrText>
+              <w:instrText xml:space="preserve"> PAGEREF _Toc40389809 \h </w:instrText>
             </w:r>
             <w:r>
               <w:rPr>
@@ -1136,7 +1138,7 @@
                 <w:noProof/>
                 <w:webHidden/>
               </w:rPr>
-              <w:t>5</w:t>
+              <w:t>6</w:t>
             </w:r>
             <w:r>
               <w:rPr>
@@ -1159,20 +1161,13 @@
               <w:lang w:val="en-GB" w:eastAsia="en-GB"/>
             </w:rPr>
           </w:pPr>
-          <w:hyperlink w:anchor="_Toc40381633" w:history="1">
+          <w:hyperlink w:anchor="_Toc40389810" w:history="1">
             <w:r>
               <w:rPr>
                 <w:rStyle w:val="Hyperlink"/>
                 <w:noProof/>
               </w:rPr>
-              <w:t>Scop</w:t>
-            </w:r>
-            <w:r>
-              <w:rPr>
-                <w:rStyle w:val="Hyperlink"/>
-                <w:noProof/>
-              </w:rPr>
-              <w:t>e</w:t>
+              <w:t>Scope</w:t>
             </w:r>
             <w:r>
               <w:rPr>
@@ -1193,7 +1188,7 @@
                 <w:noProof/>
                 <w:webHidden/>
               </w:rPr>
-              <w:instrText xml:space="preserve"> PAGEREF _Toc40381633 \h </w:instrText>
+              <w:instrText xml:space="preserve"> PAGEREF _Toc40389810 \h </w:instrText>
             </w:r>
             <w:r>
               <w:rPr>
@@ -1213,7 +1208,7 @@
                 <w:noProof/>
                 <w:webHidden/>
               </w:rPr>
-              <w:t>5</w:t>
+              <w:t>6</w:t>
             </w:r>
             <w:r>
               <w:rPr>
@@ -1236,7 +1231,7 @@
               <w:lang w:val="en-GB" w:eastAsia="en-GB"/>
             </w:rPr>
           </w:pPr>
-          <w:hyperlink w:anchor="_Toc40381634" w:history="1">
+          <w:hyperlink w:anchor="_Toc40389811" w:history="1">
             <w:r>
               <w:rPr>
                 <w:rStyle w:val="Hyperlink"/>
@@ -1263,7 +1258,7 @@
                 <w:noProof/>
                 <w:webHidden/>
               </w:rPr>
-              <w:instrText xml:space="preserve"> PAGEREF _Toc40381634 \h </w:instrText>
+              <w:instrText xml:space="preserve"> PAGEREF _Toc40389811 \h </w:instrText>
             </w:r>
             <w:r>
               <w:rPr>
@@ -1306,7 +1301,7 @@
               <w:lang w:val="en-GB" w:eastAsia="en-GB"/>
             </w:rPr>
           </w:pPr>
-          <w:hyperlink w:anchor="_Toc40381635" w:history="1">
+          <w:hyperlink w:anchor="_Toc40389812" w:history="1">
             <w:r>
               <w:rPr>
                 <w:rStyle w:val="Hyperlink"/>
@@ -1333,7 +1328,7 @@
                 <w:noProof/>
                 <w:webHidden/>
               </w:rPr>
-              <w:instrText xml:space="preserve"> PAGEREF _Toc40381635 \h </w:instrText>
+              <w:instrText xml:space="preserve"> PAGEREF _Toc40389812 \h </w:instrText>
             </w:r>
             <w:r>
               <w:rPr>
@@ -1376,7 +1371,7 @@
               <w:lang w:val="en-GB" w:eastAsia="en-GB"/>
             </w:rPr>
           </w:pPr>
-          <w:hyperlink w:anchor="_Toc40381636" w:history="1">
+          <w:hyperlink w:anchor="_Toc40389813" w:history="1">
             <w:r>
               <w:rPr>
                 <w:rStyle w:val="Hyperlink"/>
@@ -1403,7 +1398,7 @@
                 <w:noProof/>
                 <w:webHidden/>
               </w:rPr>
-              <w:instrText xml:space="preserve"> PAGEREF _Toc40381636 \h </w:instrText>
+              <w:instrText xml:space="preserve"> PAGEREF _Toc40389813 \h </w:instrText>
             </w:r>
             <w:r>
               <w:rPr>
@@ -1446,7 +1441,7 @@
               <w:lang w:val="en-GB" w:eastAsia="en-GB"/>
             </w:rPr>
           </w:pPr>
-          <w:hyperlink w:anchor="_Toc40381637" w:history="1">
+          <w:hyperlink w:anchor="_Toc40389814" w:history="1">
             <w:r>
               <w:rPr>
                 <w:rStyle w:val="Hyperlink"/>
@@ -1473,7 +1468,7 @@
                 <w:noProof/>
                 <w:webHidden/>
               </w:rPr>
-              <w:instrText xml:space="preserve"> PAGEREF _Toc40381637 \h </w:instrText>
+              <w:instrText xml:space="preserve"> PAGEREF _Toc40389814 \h </w:instrText>
             </w:r>
             <w:r>
               <w:rPr>
@@ -1516,7 +1511,7 @@
               <w:lang w:val="en-GB" w:eastAsia="en-GB"/>
             </w:rPr>
           </w:pPr>
-          <w:hyperlink w:anchor="_Toc40381638" w:history="1">
+          <w:hyperlink w:anchor="_Toc40389815" w:history="1">
             <w:r>
               <w:rPr>
                 <w:rStyle w:val="Hyperlink"/>
@@ -1543,7 +1538,7 @@
                 <w:noProof/>
                 <w:webHidden/>
               </w:rPr>
-              <w:instrText xml:space="preserve"> PAGEREF _Toc40381638 \h </w:instrText>
+              <w:instrText xml:space="preserve"> PAGEREF _Toc40389815 \h </w:instrText>
             </w:r>
             <w:r>
               <w:rPr>
@@ -1563,7 +1558,7 @@
                 <w:noProof/>
                 <w:webHidden/>
               </w:rPr>
-              <w:t>10</w:t>
+              <w:t>11</w:t>
             </w:r>
             <w:r>
               <w:rPr>
@@ -1586,7 +1581,7 @@
               <w:lang w:val="en-GB" w:eastAsia="en-GB"/>
             </w:rPr>
           </w:pPr>
-          <w:hyperlink w:anchor="_Toc40381639" w:history="1">
+          <w:hyperlink w:anchor="_Toc40389816" w:history="1">
             <w:r>
               <w:rPr>
                 <w:rStyle w:val="Hyperlink"/>
@@ -1613,7 +1608,7 @@
                 <w:noProof/>
                 <w:webHidden/>
               </w:rPr>
-              <w:instrText xml:space="preserve"> PAGEREF _Toc40381639 \h </w:instrText>
+              <w:instrText xml:space="preserve"> PAGEREF _Toc40389816 \h </w:instrText>
             </w:r>
             <w:r>
               <w:rPr>
@@ -1633,7 +1628,7 @@
                 <w:noProof/>
                 <w:webHidden/>
               </w:rPr>
-              <w:t>11</w:t>
+              <w:t>12</w:t>
             </w:r>
             <w:r>
               <w:rPr>
@@ -1656,7 +1651,7 @@
               <w:lang w:val="en-GB" w:eastAsia="en-GB"/>
             </w:rPr>
           </w:pPr>
-          <w:hyperlink w:anchor="_Toc40381640" w:history="1">
+          <w:hyperlink w:anchor="_Toc40389817" w:history="1">
             <w:r>
               <w:rPr>
                 <w:rStyle w:val="Hyperlink"/>
@@ -1683,7 +1678,7 @@
                 <w:noProof/>
                 <w:webHidden/>
               </w:rPr>
-              <w:instrText xml:space="preserve"> PAGEREF _Toc40381640 \h </w:instrText>
+              <w:instrText xml:space="preserve"> PAGEREF _Toc40389817 \h </w:instrText>
             </w:r>
             <w:r>
               <w:rPr>
@@ -1726,7 +1721,7 @@
               <w:lang w:val="en-GB" w:eastAsia="en-GB"/>
             </w:rPr>
           </w:pPr>
-          <w:hyperlink w:anchor="_Toc40381641" w:history="1">
+          <w:hyperlink w:anchor="_Toc40389818" w:history="1">
             <w:r>
               <w:rPr>
                 <w:rStyle w:val="Hyperlink"/>
@@ -1753,7 +1748,7 @@
                 <w:noProof/>
                 <w:webHidden/>
               </w:rPr>
-              <w:instrText xml:space="preserve"> PAGEREF _Toc40381641 \h </w:instrText>
+              <w:instrText xml:space="preserve"> PAGEREF _Toc40389818 \h </w:instrText>
             </w:r>
             <w:r>
               <w:rPr>
@@ -1796,7 +1791,7 @@
               <w:lang w:val="en-GB" w:eastAsia="en-GB"/>
             </w:rPr>
           </w:pPr>
-          <w:hyperlink w:anchor="_Toc40381642" w:history="1">
+          <w:hyperlink w:anchor="_Toc40389819" w:history="1">
             <w:r>
               <w:rPr>
                 <w:rStyle w:val="Hyperlink"/>
@@ -1823,7 +1818,7 @@
                 <w:noProof/>
                 <w:webHidden/>
               </w:rPr>
-              <w:instrText xml:space="preserve"> PAGEREF _Toc40381642 \h </w:instrText>
+              <w:instrText xml:space="preserve"> PAGEREF _Toc40389819 \h </w:instrText>
             </w:r>
             <w:r>
               <w:rPr>
@@ -1866,7 +1861,7 @@
               <w:lang w:val="en-GB" w:eastAsia="en-GB"/>
             </w:rPr>
           </w:pPr>
-          <w:hyperlink w:anchor="_Toc40381643" w:history="1">
+          <w:hyperlink w:anchor="_Toc40389820" w:history="1">
             <w:r>
               <w:rPr>
                 <w:rStyle w:val="Hyperlink"/>
@@ -1893,7 +1888,7 @@
                 <w:noProof/>
                 <w:webHidden/>
               </w:rPr>
-              <w:instrText xml:space="preserve"> PAGEREF _Toc40381643 \h </w:instrText>
+              <w:instrText xml:space="preserve"> PAGEREF _Toc40389820 \h </w:instrText>
             </w:r>
             <w:r>
               <w:rPr>
@@ -1913,7 +1908,7 @@
                 <w:noProof/>
                 <w:webHidden/>
               </w:rPr>
-              <w:t>13</w:t>
+              <w:t>14</w:t>
             </w:r>
             <w:r>
               <w:rPr>
@@ -1936,7 +1931,7 @@
               <w:lang w:val="en-GB" w:eastAsia="en-GB"/>
             </w:rPr>
           </w:pPr>
-          <w:hyperlink w:anchor="_Toc40381644" w:history="1">
+          <w:hyperlink w:anchor="_Toc40389821" w:history="1">
             <w:r>
               <w:rPr>
                 <w:rStyle w:val="Hyperlink"/>
@@ -1963,7 +1958,7 @@
                 <w:noProof/>
                 <w:webHidden/>
               </w:rPr>
-              <w:instrText xml:space="preserve"> PAGEREF _Toc40381644 \h </w:instrText>
+              <w:instrText xml:space="preserve"> PAGEREF _Toc40389821 \h </w:instrText>
             </w:r>
             <w:r>
               <w:rPr>
@@ -1983,7 +1978,7 @@
                 <w:noProof/>
                 <w:webHidden/>
               </w:rPr>
-              <w:t>13</w:t>
+              <w:t>14</w:t>
             </w:r>
             <w:r>
               <w:rPr>
@@ -2006,7 +2001,7 @@
               <w:lang w:val="en-GB" w:eastAsia="en-GB"/>
             </w:rPr>
           </w:pPr>
-          <w:hyperlink w:anchor="_Toc40381645" w:history="1">
+          <w:hyperlink w:anchor="_Toc40389822" w:history="1">
             <w:r>
               <w:rPr>
                 <w:rStyle w:val="Hyperlink"/>
@@ -2033,7 +2028,7 @@
                 <w:noProof/>
                 <w:webHidden/>
               </w:rPr>
-              <w:instrText xml:space="preserve"> PAGEREF _Toc40381645 \h </w:instrText>
+              <w:instrText xml:space="preserve"> PAGEREF _Toc40389822 \h </w:instrText>
             </w:r>
             <w:r>
               <w:rPr>
@@ -2076,7 +2071,7 @@
               <w:lang w:val="en-GB" w:eastAsia="en-GB"/>
             </w:rPr>
           </w:pPr>
-          <w:hyperlink w:anchor="_Toc40381646" w:history="1">
+          <w:hyperlink w:anchor="_Toc40389823" w:history="1">
             <w:r>
               <w:rPr>
                 <w:rStyle w:val="Hyperlink"/>
@@ -2103,7 +2098,7 @@
                 <w:noProof/>
                 <w:webHidden/>
               </w:rPr>
-              <w:instrText xml:space="preserve"> PAGEREF _Toc40381646 \h </w:instrText>
+              <w:instrText xml:space="preserve"> PAGEREF _Toc40389823 \h </w:instrText>
             </w:r>
             <w:r>
               <w:rPr>
@@ -2146,7 +2141,7 @@
               <w:lang w:val="en-GB" w:eastAsia="en-GB"/>
             </w:rPr>
           </w:pPr>
-          <w:hyperlink w:anchor="_Toc40381647" w:history="1">
+          <w:hyperlink w:anchor="_Toc40389824" w:history="1">
             <w:r>
               <w:rPr>
                 <w:rStyle w:val="Hyperlink"/>
@@ -2173,7 +2168,7 @@
                 <w:noProof/>
                 <w:webHidden/>
               </w:rPr>
-              <w:instrText xml:space="preserve"> PAGEREF _Toc40381647 \h </w:instrText>
+              <w:instrText xml:space="preserve"> PAGEREF _Toc40389824 \h </w:instrText>
             </w:r>
             <w:r>
               <w:rPr>
@@ -2216,7 +2211,7 @@
               <w:lang w:val="en-GB" w:eastAsia="en-GB"/>
             </w:rPr>
           </w:pPr>
-          <w:hyperlink w:anchor="_Toc40381648" w:history="1">
+          <w:hyperlink w:anchor="_Toc40389825" w:history="1">
             <w:r>
               <w:rPr>
                 <w:rStyle w:val="Hyperlink"/>
@@ -2243,7 +2238,7 @@
                 <w:noProof/>
                 <w:webHidden/>
               </w:rPr>
-              <w:instrText xml:space="preserve"> PAGEREF _Toc40381648 \h </w:instrText>
+              <w:instrText xml:space="preserve"> PAGEREF _Toc40389825 \h </w:instrText>
             </w:r>
             <w:r>
               <w:rPr>
@@ -2263,7 +2258,7 @@
                 <w:noProof/>
                 <w:webHidden/>
               </w:rPr>
-              <w:t>14</w:t>
+              <w:t>15</w:t>
             </w:r>
             <w:r>
               <w:rPr>
@@ -2286,7 +2281,7 @@
               <w:lang w:val="en-GB" w:eastAsia="en-GB"/>
             </w:rPr>
           </w:pPr>
-          <w:hyperlink w:anchor="_Toc40381649" w:history="1">
+          <w:hyperlink w:anchor="_Toc40389826" w:history="1">
             <w:r>
               <w:rPr>
                 <w:rStyle w:val="Hyperlink"/>
@@ -2313,7 +2308,7 @@
                 <w:noProof/>
                 <w:webHidden/>
               </w:rPr>
-              <w:instrText xml:space="preserve"> PAGEREF _Toc40381649 \h </w:instrText>
+              <w:instrText xml:space="preserve"> PAGEREF _Toc40389826 \h </w:instrText>
             </w:r>
             <w:r>
               <w:rPr>
@@ -2333,7 +2328,7 @@
                 <w:noProof/>
                 <w:webHidden/>
               </w:rPr>
-              <w:t>14</w:t>
+              <w:t>15</w:t>
             </w:r>
             <w:r>
               <w:rPr>
@@ -2356,7 +2351,7 @@
               <w:lang w:val="en-GB" w:eastAsia="en-GB"/>
             </w:rPr>
           </w:pPr>
-          <w:hyperlink w:anchor="_Toc40381650" w:history="1">
+          <w:hyperlink w:anchor="_Toc40389827" w:history="1">
             <w:r>
               <w:rPr>
                 <w:rStyle w:val="Hyperlink"/>
@@ -2383,7 +2378,7 @@
                 <w:noProof/>
                 <w:webHidden/>
               </w:rPr>
-              <w:instrText xml:space="preserve"> PAGEREF _Toc40381650 \h </w:instrText>
+              <w:instrText xml:space="preserve"> PAGEREF _Toc40389827 \h </w:instrText>
             </w:r>
             <w:r>
               <w:rPr>
@@ -2426,7 +2421,7 @@
               <w:lang w:val="en-GB" w:eastAsia="en-GB"/>
             </w:rPr>
           </w:pPr>
-          <w:hyperlink w:anchor="_Toc40381651" w:history="1">
+          <w:hyperlink w:anchor="_Toc40389828" w:history="1">
             <w:r>
               <w:rPr>
                 <w:rStyle w:val="Hyperlink"/>
@@ -2453,7 +2448,7 @@
                 <w:noProof/>
                 <w:webHidden/>
               </w:rPr>
-              <w:instrText xml:space="preserve"> PAGEREF _Toc40381651 \h </w:instrText>
+              <w:instrText xml:space="preserve"> PAGEREF _Toc40389828 \h </w:instrText>
             </w:r>
             <w:r>
               <w:rPr>
@@ -2496,7 +2491,7 @@
               <w:lang w:val="en-GB" w:eastAsia="en-GB"/>
             </w:rPr>
           </w:pPr>
-          <w:hyperlink w:anchor="_Toc40381652" w:history="1">
+          <w:hyperlink w:anchor="_Toc40389829" w:history="1">
             <w:r>
               <w:rPr>
                 <w:rStyle w:val="Hyperlink"/>
@@ -2523,7 +2518,7 @@
                 <w:noProof/>
                 <w:webHidden/>
               </w:rPr>
-              <w:instrText xml:space="preserve"> PAGEREF _Toc40381652 \h </w:instrText>
+              <w:instrText xml:space="preserve"> PAGEREF _Toc40389829 \h </w:instrText>
             </w:r>
             <w:r>
               <w:rPr>
@@ -2566,7 +2561,7 @@
               <w:lang w:val="en-GB" w:eastAsia="en-GB"/>
             </w:rPr>
           </w:pPr>
-          <w:hyperlink w:anchor="_Toc40381653" w:history="1">
+          <w:hyperlink w:anchor="_Toc40389830" w:history="1">
             <w:r>
               <w:rPr>
                 <w:rStyle w:val="Hyperlink"/>
@@ -2593,7 +2588,7 @@
                 <w:noProof/>
                 <w:webHidden/>
               </w:rPr>
-              <w:instrText xml:space="preserve"> PAGEREF _Toc40381653 \h </w:instrText>
+              <w:instrText xml:space="preserve"> PAGEREF _Toc40389830 \h </w:instrText>
             </w:r>
             <w:r>
               <w:rPr>
@@ -2613,7 +2608,7 @@
                 <w:noProof/>
                 <w:webHidden/>
               </w:rPr>
-              <w:t>15</w:t>
+              <w:t>16</w:t>
             </w:r>
             <w:r>
               <w:rPr>
@@ -2636,7 +2631,7 @@
               <w:lang w:val="en-GB" w:eastAsia="en-GB"/>
             </w:rPr>
           </w:pPr>
-          <w:hyperlink w:anchor="_Toc40381654" w:history="1">
+          <w:hyperlink w:anchor="_Toc40389831" w:history="1">
             <w:r>
               <w:rPr>
                 <w:rStyle w:val="Hyperlink"/>
@@ -2663,7 +2658,7 @@
                 <w:noProof/>
                 <w:webHidden/>
               </w:rPr>
-              <w:instrText xml:space="preserve"> PAGEREF _Toc40381654 \h </w:instrText>
+              <w:instrText xml:space="preserve"> PAGEREF _Toc40389831 \h </w:instrText>
             </w:r>
             <w:r>
               <w:rPr>
@@ -2683,7 +2678,7 @@
                 <w:noProof/>
                 <w:webHidden/>
               </w:rPr>
-              <w:t>15</w:t>
+              <w:t>16</w:t>
             </w:r>
             <w:r>
               <w:rPr>
@@ -2706,7 +2701,7 @@
               <w:lang w:val="en-GB" w:eastAsia="en-GB"/>
             </w:rPr>
           </w:pPr>
-          <w:hyperlink w:anchor="_Toc40381655" w:history="1">
+          <w:hyperlink w:anchor="_Toc40389832" w:history="1">
             <w:r>
               <w:rPr>
                 <w:rStyle w:val="Hyperlink"/>
@@ -2733,7 +2728,7 @@
                 <w:noProof/>
                 <w:webHidden/>
               </w:rPr>
-              <w:instrText xml:space="preserve"> PAGEREF _Toc40381655 \h </w:instrText>
+              <w:instrText xml:space="preserve"> PAGEREF _Toc40389832 \h </w:instrText>
             </w:r>
             <w:r>
               <w:rPr>
@@ -2754,6 +2749,707 @@
                 <w:webHidden/>
               </w:rPr>
               <w:t>16</w:t>
+            </w:r>
+            <w:r>
+              <w:rPr>
+                <w:noProof/>
+                <w:webHidden/>
+              </w:rPr>
+              <w:fldChar w:fldCharType="end"/>
+            </w:r>
+          </w:hyperlink>
+        </w:p>
+        <w:p>
+          <w:pPr>
+            <w:pStyle w:val="TOC1"/>
+            <w:tabs>
+              <w:tab w:val="right" w:leader="dot" w:pos="9926"/>
+            </w:tabs>
+            <w:rPr>
+              <w:noProof/>
+              <w:sz w:val="22"/>
+              <w:lang w:val="en-GB" w:eastAsia="en-GB"/>
+            </w:rPr>
+          </w:pPr>
+          <w:hyperlink w:anchor="_Toc40389833" w:history="1">
+            <w:r>
+              <w:rPr>
+                <w:rStyle w:val="Hyperlink"/>
+                <w:noProof/>
+              </w:rPr>
+              <w:t>CONTROL PROCEDURES</w:t>
+            </w:r>
+            <w:r>
+              <w:rPr>
+                <w:noProof/>
+                <w:webHidden/>
+              </w:rPr>
+              <w:tab/>
+            </w:r>
+            <w:r>
+              <w:rPr>
+                <w:noProof/>
+                <w:webHidden/>
+              </w:rPr>
+              <w:fldChar w:fldCharType="begin"/>
+            </w:r>
+            <w:r>
+              <w:rPr>
+                <w:noProof/>
+                <w:webHidden/>
+              </w:rPr>
+              <w:instrText xml:space="preserve"> PAGEREF _Toc40389833 \h </w:instrText>
+            </w:r>
+            <w:r>
+              <w:rPr>
+                <w:noProof/>
+                <w:webHidden/>
+              </w:rPr>
+            </w:r>
+            <w:r>
+              <w:rPr>
+                <w:noProof/>
+                <w:webHidden/>
+              </w:rPr>
+              <w:fldChar w:fldCharType="separate"/>
+            </w:r>
+            <w:r>
+              <w:rPr>
+                <w:noProof/>
+                <w:webHidden/>
+              </w:rPr>
+              <w:t>17</w:t>
+            </w:r>
+            <w:r>
+              <w:rPr>
+                <w:noProof/>
+                <w:webHidden/>
+              </w:rPr>
+              <w:fldChar w:fldCharType="end"/>
+            </w:r>
+          </w:hyperlink>
+        </w:p>
+        <w:p>
+          <w:pPr>
+            <w:pStyle w:val="TOC3"/>
+            <w:tabs>
+              <w:tab w:val="right" w:leader="dot" w:pos="9926"/>
+            </w:tabs>
+            <w:rPr>
+              <w:noProof/>
+              <w:sz w:val="22"/>
+              <w:lang w:val="en-GB" w:eastAsia="en-GB"/>
+            </w:rPr>
+          </w:pPr>
+          <w:hyperlink w:anchor="_Toc40389834" w:history="1">
+            <w:r>
+              <w:rPr>
+                <w:rStyle w:val="Hyperlink"/>
+                <w:noProof/>
+              </w:rPr>
+              <w:t>Problem Reporting:</w:t>
+            </w:r>
+            <w:r>
+              <w:rPr>
+                <w:noProof/>
+                <w:webHidden/>
+              </w:rPr>
+              <w:tab/>
+            </w:r>
+            <w:r>
+              <w:rPr>
+                <w:noProof/>
+                <w:webHidden/>
+              </w:rPr>
+              <w:fldChar w:fldCharType="begin"/>
+            </w:r>
+            <w:r>
+              <w:rPr>
+                <w:noProof/>
+                <w:webHidden/>
+              </w:rPr>
+              <w:instrText xml:space="preserve"> PAGEREF _Toc40389834 \h </w:instrText>
+            </w:r>
+            <w:r>
+              <w:rPr>
+                <w:noProof/>
+                <w:webHidden/>
+              </w:rPr>
+            </w:r>
+            <w:r>
+              <w:rPr>
+                <w:noProof/>
+                <w:webHidden/>
+              </w:rPr>
+              <w:fldChar w:fldCharType="separate"/>
+            </w:r>
+            <w:r>
+              <w:rPr>
+                <w:noProof/>
+                <w:webHidden/>
+              </w:rPr>
+              <w:t>17</w:t>
+            </w:r>
+            <w:r>
+              <w:rPr>
+                <w:noProof/>
+                <w:webHidden/>
+              </w:rPr>
+              <w:fldChar w:fldCharType="end"/>
+            </w:r>
+          </w:hyperlink>
+        </w:p>
+        <w:p>
+          <w:pPr>
+            <w:pStyle w:val="TOC3"/>
+            <w:tabs>
+              <w:tab w:val="right" w:leader="dot" w:pos="9926"/>
+            </w:tabs>
+            <w:rPr>
+              <w:noProof/>
+              <w:sz w:val="22"/>
+              <w:lang w:val="en-GB" w:eastAsia="en-GB"/>
+            </w:rPr>
+          </w:pPr>
+          <w:hyperlink w:anchor="_Toc40389835" w:history="1">
+            <w:r>
+              <w:rPr>
+                <w:rStyle w:val="Hyperlink"/>
+                <w:noProof/>
+                <w:lang w:val="en-GB" w:eastAsia="en-GB"/>
+              </w:rPr>
+              <w:t>Change Requests:</w:t>
+            </w:r>
+            <w:r>
+              <w:rPr>
+                <w:noProof/>
+                <w:webHidden/>
+              </w:rPr>
+              <w:tab/>
+            </w:r>
+            <w:r>
+              <w:rPr>
+                <w:noProof/>
+                <w:webHidden/>
+              </w:rPr>
+              <w:fldChar w:fldCharType="begin"/>
+            </w:r>
+            <w:r>
+              <w:rPr>
+                <w:noProof/>
+                <w:webHidden/>
+              </w:rPr>
+              <w:instrText xml:space="preserve"> PAGEREF _Toc40389835 \h </w:instrText>
+            </w:r>
+            <w:r>
+              <w:rPr>
+                <w:noProof/>
+                <w:webHidden/>
+              </w:rPr>
+            </w:r>
+            <w:r>
+              <w:rPr>
+                <w:noProof/>
+                <w:webHidden/>
+              </w:rPr>
+              <w:fldChar w:fldCharType="separate"/>
+            </w:r>
+            <w:r>
+              <w:rPr>
+                <w:noProof/>
+                <w:webHidden/>
+              </w:rPr>
+              <w:t>17</w:t>
+            </w:r>
+            <w:r>
+              <w:rPr>
+                <w:noProof/>
+                <w:webHidden/>
+              </w:rPr>
+              <w:fldChar w:fldCharType="end"/>
+            </w:r>
+          </w:hyperlink>
+        </w:p>
+        <w:p>
+          <w:pPr>
+            <w:pStyle w:val="TOC1"/>
+            <w:tabs>
+              <w:tab w:val="right" w:leader="dot" w:pos="9926"/>
+            </w:tabs>
+            <w:rPr>
+              <w:noProof/>
+              <w:sz w:val="22"/>
+              <w:lang w:val="en-GB" w:eastAsia="en-GB"/>
+            </w:rPr>
+          </w:pPr>
+          <w:hyperlink w:anchor="_Toc40389836" w:history="1">
+            <w:r>
+              <w:rPr>
+                <w:rStyle w:val="Hyperlink"/>
+                <w:noProof/>
+              </w:rPr>
+              <w:t>FEATURES TO BE TESTED</w:t>
+            </w:r>
+            <w:r>
+              <w:rPr>
+                <w:noProof/>
+                <w:webHidden/>
+              </w:rPr>
+              <w:tab/>
+            </w:r>
+            <w:r>
+              <w:rPr>
+                <w:noProof/>
+                <w:webHidden/>
+              </w:rPr>
+              <w:fldChar w:fldCharType="begin"/>
+            </w:r>
+            <w:r>
+              <w:rPr>
+                <w:noProof/>
+                <w:webHidden/>
+              </w:rPr>
+              <w:instrText xml:space="preserve"> PAGEREF _Toc40389836 \h </w:instrText>
+            </w:r>
+            <w:r>
+              <w:rPr>
+                <w:noProof/>
+                <w:webHidden/>
+              </w:rPr>
+            </w:r>
+            <w:r>
+              <w:rPr>
+                <w:noProof/>
+                <w:webHidden/>
+              </w:rPr>
+              <w:fldChar w:fldCharType="separate"/>
+            </w:r>
+            <w:r>
+              <w:rPr>
+                <w:noProof/>
+                <w:webHidden/>
+              </w:rPr>
+              <w:t>18</w:t>
+            </w:r>
+            <w:r>
+              <w:rPr>
+                <w:noProof/>
+                <w:webHidden/>
+              </w:rPr>
+              <w:fldChar w:fldCharType="end"/>
+            </w:r>
+          </w:hyperlink>
+        </w:p>
+        <w:p>
+          <w:pPr>
+            <w:pStyle w:val="TOC1"/>
+            <w:tabs>
+              <w:tab w:val="right" w:leader="dot" w:pos="9926"/>
+            </w:tabs>
+            <w:rPr>
+              <w:noProof/>
+              <w:sz w:val="22"/>
+              <w:lang w:val="en-GB" w:eastAsia="en-GB"/>
+            </w:rPr>
+          </w:pPr>
+          <w:hyperlink w:anchor="_Toc40389837" w:history="1">
+            <w:r>
+              <w:rPr>
+                <w:rStyle w:val="Hyperlink"/>
+                <w:noProof/>
+              </w:rPr>
+              <w:t>ROLES &amp; RESPONSIBILITIES</w:t>
+            </w:r>
+            <w:r>
+              <w:rPr>
+                <w:noProof/>
+                <w:webHidden/>
+              </w:rPr>
+              <w:tab/>
+            </w:r>
+            <w:r>
+              <w:rPr>
+                <w:noProof/>
+                <w:webHidden/>
+              </w:rPr>
+              <w:fldChar w:fldCharType="begin"/>
+            </w:r>
+            <w:r>
+              <w:rPr>
+                <w:noProof/>
+                <w:webHidden/>
+              </w:rPr>
+              <w:instrText xml:space="preserve"> PAGEREF _Toc40389837 \h </w:instrText>
+            </w:r>
+            <w:r>
+              <w:rPr>
+                <w:noProof/>
+                <w:webHidden/>
+              </w:rPr>
+            </w:r>
+            <w:r>
+              <w:rPr>
+                <w:noProof/>
+                <w:webHidden/>
+              </w:rPr>
+              <w:fldChar w:fldCharType="separate"/>
+            </w:r>
+            <w:r>
+              <w:rPr>
+                <w:noProof/>
+                <w:webHidden/>
+              </w:rPr>
+              <w:t>18</w:t>
+            </w:r>
+            <w:r>
+              <w:rPr>
+                <w:noProof/>
+                <w:webHidden/>
+              </w:rPr>
+              <w:fldChar w:fldCharType="end"/>
+            </w:r>
+          </w:hyperlink>
+        </w:p>
+        <w:p>
+          <w:pPr>
+            <w:pStyle w:val="TOC1"/>
+            <w:tabs>
+              <w:tab w:val="right" w:leader="dot" w:pos="9926"/>
+            </w:tabs>
+            <w:rPr>
+              <w:noProof/>
+              <w:sz w:val="22"/>
+              <w:lang w:val="en-GB" w:eastAsia="en-GB"/>
+            </w:rPr>
+          </w:pPr>
+          <w:hyperlink w:anchor="_Toc40389838" w:history="1">
+            <w:r>
+              <w:rPr>
+                <w:rStyle w:val="Hyperlink"/>
+                <w:noProof/>
+              </w:rPr>
+              <w:t>RISKS/ASSUMPTIONS</w:t>
+            </w:r>
+            <w:r>
+              <w:rPr>
+                <w:noProof/>
+                <w:webHidden/>
+              </w:rPr>
+              <w:tab/>
+            </w:r>
+            <w:r>
+              <w:rPr>
+                <w:noProof/>
+                <w:webHidden/>
+              </w:rPr>
+              <w:fldChar w:fldCharType="begin"/>
+            </w:r>
+            <w:r>
+              <w:rPr>
+                <w:noProof/>
+                <w:webHidden/>
+              </w:rPr>
+              <w:instrText xml:space="preserve"> PAGEREF _Toc40389838 \h </w:instrText>
+            </w:r>
+            <w:r>
+              <w:rPr>
+                <w:noProof/>
+                <w:webHidden/>
+              </w:rPr>
+            </w:r>
+            <w:r>
+              <w:rPr>
+                <w:noProof/>
+                <w:webHidden/>
+              </w:rPr>
+              <w:fldChar w:fldCharType="separate"/>
+            </w:r>
+            <w:r>
+              <w:rPr>
+                <w:noProof/>
+                <w:webHidden/>
+              </w:rPr>
+              <w:t>19</w:t>
+            </w:r>
+            <w:r>
+              <w:rPr>
+                <w:noProof/>
+                <w:webHidden/>
+              </w:rPr>
+              <w:fldChar w:fldCharType="end"/>
+            </w:r>
+          </w:hyperlink>
+        </w:p>
+        <w:p>
+          <w:pPr>
+            <w:pStyle w:val="TOC3"/>
+            <w:tabs>
+              <w:tab w:val="right" w:leader="dot" w:pos="9926"/>
+            </w:tabs>
+            <w:rPr>
+              <w:noProof/>
+              <w:sz w:val="22"/>
+              <w:lang w:val="en-GB" w:eastAsia="en-GB"/>
+            </w:rPr>
+          </w:pPr>
+          <w:hyperlink w:anchor="_Toc40389839" w:history="1">
+            <w:r>
+              <w:rPr>
+                <w:rStyle w:val="Hyperlink"/>
+                <w:noProof/>
+              </w:rPr>
+              <w:t>Risks connected with the staff:</w:t>
+            </w:r>
+            <w:r>
+              <w:rPr>
+                <w:noProof/>
+                <w:webHidden/>
+              </w:rPr>
+              <w:tab/>
+            </w:r>
+            <w:r>
+              <w:rPr>
+                <w:noProof/>
+                <w:webHidden/>
+              </w:rPr>
+              <w:fldChar w:fldCharType="begin"/>
+            </w:r>
+            <w:r>
+              <w:rPr>
+                <w:noProof/>
+                <w:webHidden/>
+              </w:rPr>
+              <w:instrText xml:space="preserve"> PAGEREF _Toc40389839 \h </w:instrText>
+            </w:r>
+            <w:r>
+              <w:rPr>
+                <w:noProof/>
+                <w:webHidden/>
+              </w:rPr>
+            </w:r>
+            <w:r>
+              <w:rPr>
+                <w:noProof/>
+                <w:webHidden/>
+              </w:rPr>
+              <w:fldChar w:fldCharType="separate"/>
+            </w:r>
+            <w:r>
+              <w:rPr>
+                <w:noProof/>
+                <w:webHidden/>
+              </w:rPr>
+              <w:t>19</w:t>
+            </w:r>
+            <w:r>
+              <w:rPr>
+                <w:noProof/>
+                <w:webHidden/>
+              </w:rPr>
+              <w:fldChar w:fldCharType="end"/>
+            </w:r>
+          </w:hyperlink>
+        </w:p>
+        <w:p>
+          <w:pPr>
+            <w:pStyle w:val="TOC3"/>
+            <w:tabs>
+              <w:tab w:val="right" w:leader="dot" w:pos="9926"/>
+            </w:tabs>
+            <w:rPr>
+              <w:noProof/>
+              <w:sz w:val="22"/>
+              <w:lang w:val="en-GB" w:eastAsia="en-GB"/>
+            </w:rPr>
+          </w:pPr>
+          <w:hyperlink w:anchor="_Toc40389840" w:history="1">
+            <w:r>
+              <w:rPr>
+                <w:rStyle w:val="Hyperlink"/>
+                <w:noProof/>
+              </w:rPr>
+              <w:t>Organizational Risks:</w:t>
+            </w:r>
+            <w:r>
+              <w:rPr>
+                <w:noProof/>
+                <w:webHidden/>
+              </w:rPr>
+              <w:tab/>
+            </w:r>
+            <w:r>
+              <w:rPr>
+                <w:noProof/>
+                <w:webHidden/>
+              </w:rPr>
+              <w:fldChar w:fldCharType="begin"/>
+            </w:r>
+            <w:r>
+              <w:rPr>
+                <w:noProof/>
+                <w:webHidden/>
+              </w:rPr>
+              <w:instrText xml:space="preserve"> PAGEREF _Toc40389840 \h </w:instrText>
+            </w:r>
+            <w:r>
+              <w:rPr>
+                <w:noProof/>
+                <w:webHidden/>
+              </w:rPr>
+            </w:r>
+            <w:r>
+              <w:rPr>
+                <w:noProof/>
+                <w:webHidden/>
+              </w:rPr>
+              <w:fldChar w:fldCharType="separate"/>
+            </w:r>
+            <w:r>
+              <w:rPr>
+                <w:noProof/>
+                <w:webHidden/>
+              </w:rPr>
+              <w:t>19</w:t>
+            </w:r>
+            <w:r>
+              <w:rPr>
+                <w:noProof/>
+                <w:webHidden/>
+              </w:rPr>
+              <w:fldChar w:fldCharType="end"/>
+            </w:r>
+          </w:hyperlink>
+        </w:p>
+        <w:p>
+          <w:pPr>
+            <w:pStyle w:val="TOC3"/>
+            <w:tabs>
+              <w:tab w:val="right" w:leader="dot" w:pos="9926"/>
+            </w:tabs>
+            <w:rPr>
+              <w:noProof/>
+              <w:sz w:val="22"/>
+              <w:lang w:val="en-GB" w:eastAsia="en-GB"/>
+            </w:rPr>
+          </w:pPr>
+          <w:hyperlink w:anchor="_Toc40389841" w:history="1">
+            <w:r>
+              <w:rPr>
+                <w:rStyle w:val="Hyperlink"/>
+                <w:noProof/>
+              </w:rPr>
+              <w:t>Estimation risks:</w:t>
+            </w:r>
+            <w:r>
+              <w:rPr>
+                <w:noProof/>
+                <w:webHidden/>
+              </w:rPr>
+              <w:tab/>
+            </w:r>
+            <w:r>
+              <w:rPr>
+                <w:noProof/>
+                <w:webHidden/>
+              </w:rPr>
+              <w:fldChar w:fldCharType="begin"/>
+            </w:r>
+            <w:r>
+              <w:rPr>
+                <w:noProof/>
+                <w:webHidden/>
+              </w:rPr>
+              <w:instrText xml:space="preserve"> PAGEREF _Toc40389841 \h </w:instrText>
+            </w:r>
+            <w:r>
+              <w:rPr>
+                <w:noProof/>
+                <w:webHidden/>
+              </w:rPr>
+            </w:r>
+            <w:r>
+              <w:rPr>
+                <w:noProof/>
+                <w:webHidden/>
+              </w:rPr>
+              <w:fldChar w:fldCharType="separate"/>
+            </w:r>
+            <w:r>
+              <w:rPr>
+                <w:noProof/>
+                <w:webHidden/>
+              </w:rPr>
+              <w:t>19</w:t>
+            </w:r>
+            <w:r>
+              <w:rPr>
+                <w:noProof/>
+                <w:webHidden/>
+              </w:rPr>
+              <w:fldChar w:fldCharType="end"/>
+            </w:r>
+          </w:hyperlink>
+        </w:p>
+        <w:p>
+          <w:pPr>
+            <w:pStyle w:val="TOC1"/>
+            <w:tabs>
+              <w:tab w:val="right" w:leader="dot" w:pos="9926"/>
+            </w:tabs>
+            <w:rPr>
+              <w:noProof/>
+              <w:sz w:val="22"/>
+              <w:lang w:val="en-GB" w:eastAsia="en-GB"/>
+            </w:rPr>
+          </w:pPr>
+          <w:hyperlink w:anchor="_Toc40389842" w:history="1">
+            <w:r>
+              <w:rPr>
+                <w:rStyle w:val="Hyperlink"/>
+                <w:noProof/>
+              </w:rPr>
+              <w:t>TOOLS</w:t>
+            </w:r>
+            <w:r>
+              <w:rPr>
+                <w:noProof/>
+                <w:webHidden/>
+              </w:rPr>
+              <w:tab/>
+            </w:r>
+            <w:r>
+              <w:rPr>
+                <w:noProof/>
+                <w:webHidden/>
+              </w:rPr>
+              <w:fldChar w:fldCharType="begin"/>
+            </w:r>
+            <w:r>
+              <w:rPr>
+                <w:noProof/>
+                <w:webHidden/>
+              </w:rPr>
+              <w:instrText xml:space="preserve"> PAGEREF _Toc40389842 \h </w:instrText>
+            </w:r>
+            <w:r>
+              <w:rPr>
+                <w:noProof/>
+                <w:webHidden/>
+              </w:rPr>
+            </w:r>
+            <w:r>
+              <w:rPr>
+                <w:noProof/>
+                <w:webHidden/>
+              </w:rPr>
+              <w:fldChar w:fldCharType="separate"/>
+            </w:r>
+            <w:r>
+              <w:rPr>
+                <w:noProof/>
+                <w:webHidden/>
+              </w:rPr>
+              <w:t>19</w:t>
             </w:r>
             <w:r>
               <w:rPr>
@@ -2782,31 +3478,27 @@
         <w:rPr>
           <w:rFonts w:asciiTheme="majorHAnsi" w:eastAsia="Times New Roman" w:hAnsiTheme="majorHAnsi" w:cs="Times New Roman"/>
           <w:b/>
+          <w:sz w:val="48"/>
+          <w:szCs w:val="24"/>
+        </w:rPr>
+      </w:pPr>
+      <w:r>
+        <w:br w:type="page"/>
+      </w:r>
+    </w:p>
+    <w:p>
+      <w:pPr>
+        <w:pStyle w:val="Heading1"/>
+        <w:rPr>
           <w:sz w:val="52"/>
         </w:rPr>
       </w:pPr>
-      <w:r>
-        <w:rPr>
-          <w:b/>
-          <w:i/>
-          <w:sz w:val="52"/>
-        </w:rPr>
-        <w:br w:type="page"/>
-      </w:r>
-    </w:p>
-    <w:p>
-      <w:pPr>
-        <w:pStyle w:val="Heading1"/>
-        <w:rPr>
-          <w:i/>
-        </w:rPr>
-      </w:pPr>
-      <w:bookmarkStart w:id="6" w:name="_Toc40381631"/>
+      <w:bookmarkStart w:id="7" w:name="_Toc40389808"/>
       <w:r>
         <w:lastRenderedPageBreak/>
         <w:t>INTRODUCTION</w:t>
       </w:r>
-      <w:bookmarkEnd w:id="6"/>
+      <w:bookmarkEnd w:id="7"/>
     </w:p>
     <w:p>
       <w:pPr>
@@ -2925,15 +3617,7 @@
     <w:p/>
     <w:p>
       <w:r>
-        <w:t xml:space="preserve">The game will include several options when the game is paused, </w:t>
-      </w:r>
-      <w:proofErr w:type="gramStart"/>
-      <w:r>
-        <w:t>similar to</w:t>
-      </w:r>
-      <w:proofErr w:type="gramEnd"/>
-      <w:r>
-        <w:t xml:space="preserve"> those</w:t>
+        <w:t>The game will include several options when the game is paused, similar to those</w:t>
       </w:r>
     </w:p>
     <w:p>
@@ -3378,15 +4062,7 @@
     <w:p>
       <w:r>
         <w:lastRenderedPageBreak/>
-        <w:t xml:space="preserve">‘Settings’ instead, they can instead adjust the sound level or music level. ‘Exit Game’ will close the game. Once inside the game, the player can pause the game at any time. From here, they can access </w:t>
-      </w:r>
-      <w:proofErr w:type="gramStart"/>
-      <w:r>
-        <w:t>a number of</w:t>
-      </w:r>
-      <w:proofErr w:type="gramEnd"/>
-      <w:r>
-        <w:t xml:space="preserve"> options: resume the game, access settings, restart the level, or exit the game.</w:t>
+        <w:t>‘Settings’ instead, they can instead adjust the sound level or music level. ‘Exit Game’ will close the game. Once inside the game, the player can pause the game at any time. From here, they can access a number of options: resume the game, access settings, restart the level, or exit the game.</w:t>
       </w:r>
     </w:p>
     <w:p/>
@@ -3394,11 +4070,11 @@
       <w:pPr>
         <w:pStyle w:val="Heading1"/>
       </w:pPr>
-      <w:bookmarkStart w:id="7" w:name="_Toc40381632"/>
+      <w:bookmarkStart w:id="8" w:name="_Toc40389809"/>
       <w:r>
         <w:t>Objectives and Tasks</w:t>
       </w:r>
-      <w:bookmarkEnd w:id="7"/>
+      <w:bookmarkEnd w:id="8"/>
     </w:p>
     <w:p>
       <w:pPr>
@@ -3444,11 +4120,11 @@
       <w:pPr>
         <w:pStyle w:val="Heading1"/>
       </w:pPr>
-      <w:bookmarkStart w:id="8" w:name="_Toc40381633"/>
+      <w:bookmarkStart w:id="9" w:name="_Toc40389810"/>
       <w:r>
         <w:t>Scope</w:t>
       </w:r>
-      <w:bookmarkEnd w:id="8"/>
+      <w:bookmarkEnd w:id="9"/>
     </w:p>
     <w:p>
       <w:pPr>
@@ -3791,38 +4467,18 @@
     </w:p>
     <w:p>
       <w:pPr>
-        <w:pStyle w:val="Heading4"/>
-      </w:pPr>
-      <w:r>
-        <w:br/>
-      </w:r>
-      <w:r>
-        <w:br/>
-      </w:r>
-    </w:p>
-    <w:p>
-      <w:pPr>
-        <w:spacing w:after="200"/>
-      </w:pPr>
-      <w:r>
-        <w:br w:type="page"/>
-      </w:r>
-    </w:p>
-    <w:p>
-      <w:pPr>
         <w:pStyle w:val="Heading1"/>
       </w:pPr>
-      <w:bookmarkStart w:id="9" w:name="_Toc40381634"/>
-      <w:r>
-        <w:lastRenderedPageBreak/>
+    </w:p>
+    <w:p>
+      <w:pPr>
+        <w:pStyle w:val="Heading1"/>
+      </w:pPr>
+      <w:bookmarkStart w:id="10" w:name="_Toc40389811"/>
+      <w:r>
         <w:t>TESTING STRATEGY</w:t>
       </w:r>
-      <w:bookmarkEnd w:id="9"/>
-    </w:p>
-    <w:p>
-      <w:pPr>
-        <w:pStyle w:val="Heading2"/>
-      </w:pPr>
+      <w:bookmarkEnd w:id="10"/>
     </w:p>
     <w:p>
       <w:pPr>
@@ -3832,54 +4488,63 @@
           <w:szCs w:val="36"/>
         </w:rPr>
       </w:pPr>
-      <w:bookmarkStart w:id="10" w:name="_Toc40381635"/>
-      <w:r>
+    </w:p>
+    <w:p>
+      <w:pPr>
+        <w:pStyle w:val="Heading2"/>
         <w:rPr>
           <w:sz w:val="36"/>
           <w:szCs w:val="36"/>
         </w:rPr>
-        <w:t>Description of Test Environment</w:t>
-      </w:r>
-      <w:bookmarkEnd w:id="10"/>
-    </w:p>
-    <w:p/>
-    <w:p>
-      <w:r>
-        <w:t xml:space="preserve">The program will be compiled and tested on a PC with the Windows 10 Operating System as well as a Mobile running android.  The compiler used will be the compiler included in the Unity </w:t>
-      </w:r>
-      <w:r>
-        <w:t>cross-platform game engine</w:t>
-      </w:r>
-      <w:r>
-        <w:t>.  The test environment will be the same environment in which the software is guaranteed to operate - the only slight difference is that the end user will not need to compile and run their game out of Unity.</w:t>
-      </w:r>
-    </w:p>
-    <w:p/>
-    <w:p>
-      <w:pPr>
-        <w:pStyle w:val="Heading2"/>
+      </w:pPr>
+      <w:bookmarkStart w:id="11" w:name="_Toc40389812"/>
+      <w:r>
         <w:rPr>
           <w:sz w:val="36"/>
           <w:szCs w:val="36"/>
         </w:rPr>
-      </w:pPr>
-      <w:bookmarkStart w:id="11" w:name="_Toc40381636"/>
-      <w:r>
+        <w:t>Description of Test Environment</w:t>
+      </w:r>
+      <w:bookmarkEnd w:id="11"/>
+    </w:p>
+    <w:p/>
+    <w:p>
+      <w:r>
+        <w:t xml:space="preserve">The program will be compiled and tested on a PC with the Windows 10 Operating System as well as a Mobile running android.  The compiler used will be the compiler included in the Unity </w:t>
+      </w:r>
+      <w:r>
+        <w:t>cross-platform game engine</w:t>
+      </w:r>
+      <w:r>
+        <w:t>.  The test environment will be the same environment in which the software is guaranteed to operate - the only slight difference is that the end user will not need to compile and run their game out of Unity.</w:t>
+      </w:r>
+    </w:p>
+    <w:p/>
+    <w:p>
+      <w:pPr>
+        <w:pStyle w:val="Heading2"/>
         <w:rPr>
           <w:sz w:val="36"/>
           <w:szCs w:val="36"/>
         </w:rPr>
-        <w:t>Unit Testing</w:t>
-      </w:r>
-      <w:bookmarkEnd w:id="11"/>
-    </w:p>
-    <w:p>
-      <w:pPr>
-        <w:pStyle w:val="Heading2"/>
+      </w:pPr>
+      <w:bookmarkStart w:id="12" w:name="_Toc40389813"/>
+      <w:r>
         <w:rPr>
           <w:sz w:val="36"/>
           <w:szCs w:val="36"/>
         </w:rPr>
+        <w:t>Unit Testing</w:t>
+      </w:r>
+      <w:bookmarkEnd w:id="12"/>
+    </w:p>
+    <w:p>
+      <w:pPr>
+        <w:pStyle w:val="Heading2"/>
+        <w:rPr>
+          <w:sz w:val="36"/>
+          <w:szCs w:val="36"/>
+        </w:rPr>
       </w:pPr>
     </w:p>
     <w:p>
@@ -3907,11 +4572,11 @@
       <w:pPr>
         <w:pStyle w:val="Heading3"/>
       </w:pPr>
-      <w:bookmarkStart w:id="12" w:name="_Toc40381637"/>
+      <w:bookmarkStart w:id="13" w:name="_Toc40389814"/>
       <w:r>
         <w:t>Main Menu Unit Tests</w:t>
       </w:r>
-      <w:bookmarkEnd w:id="12"/>
+      <w:bookmarkEnd w:id="13"/>
     </w:p>
     <w:p>
       <w:pPr>
@@ -3948,6 +4613,7 @@
         <w:pStyle w:val="Heading4"/>
       </w:pPr>
       <w:r>
+        <w:lastRenderedPageBreak/>
         <w:t>TEST 1</w:t>
       </w:r>
     </w:p>
@@ -4372,7 +5038,7 @@
       <w:pPr>
         <w:pStyle w:val="Heading4"/>
       </w:pPr>
-      <w:bookmarkStart w:id="13" w:name="_Hlk40307408"/>
+      <w:bookmarkStart w:id="14" w:name="_Hlk40307408"/>
       <w:r>
         <w:t>TEST 4</w:t>
       </w:r>
@@ -4391,7 +5057,6 @@
           <w:b/>
           <w:bCs/>
         </w:rPr>
-        <w:lastRenderedPageBreak/>
         <w:t>T</w:t>
       </w:r>
       <w:r>
@@ -4479,7 +5144,7 @@
         <w:t xml:space="preserve"> This test will show the appropriate level on the screen with the proper number of lives available to the player at the start and the enemies will begin to assault the kingdom as normally. the level is dependent upon the saved game data that is available at the time of this test.</w:t>
       </w:r>
     </w:p>
-    <w:bookmarkEnd w:id="13"/>
+    <w:bookmarkEnd w:id="14"/>
     <w:p>
       <w:pPr>
         <w:pStyle w:val="Heading4"/>
@@ -4509,132 +5174,6 @@
       </w:r>
     </w:p>
     <w:p/>
-    <w:p>
-      <w:r>
-        <w:rPr>
-          <w:b/>
-          <w:bCs/>
-        </w:rPr>
-        <w:t>Test Description:</w:t>
-      </w:r>
-      <w:r>
-        <w:t xml:space="preserve"> The tester will click the “Exit Game” button on the main menu and the game will exit without any errors</w:t>
-      </w:r>
-    </w:p>
-    <w:p/>
-    <w:p>
-      <w:r>
-        <w:rPr>
-          <w:b/>
-          <w:bCs/>
-        </w:rPr>
-        <w:t>T</w:t>
-      </w:r>
-      <w:r>
-        <w:rPr>
-          <w:b/>
-          <w:bCs/>
-        </w:rPr>
-        <w:t>est conditions:</w:t>
-      </w:r>
-      <w:r>
-        <w:t xml:space="preserve">   see test environment</w:t>
-      </w:r>
-    </w:p>
-    <w:p/>
-    <w:p>
-      <w:r>
-        <w:rPr>
-          <w:b/>
-          <w:bCs/>
-        </w:rPr>
-        <w:t>E</w:t>
-      </w:r>
-      <w:r>
-        <w:rPr>
-          <w:b/>
-          <w:bCs/>
-        </w:rPr>
-        <w:t xml:space="preserve">xpected </w:t>
-      </w:r>
-      <w:r>
-        <w:rPr>
-          <w:b/>
-          <w:bCs/>
-        </w:rPr>
-        <w:t>R</w:t>
-      </w:r>
-      <w:r>
-        <w:rPr>
-          <w:b/>
-          <w:bCs/>
-        </w:rPr>
-        <w:t>esults:</w:t>
-      </w:r>
-      <w:r>
-        <w:t xml:space="preserve">  </w:t>
-      </w:r>
-      <w:r>
-        <w:t>C</w:t>
-      </w:r>
-      <w:r>
-        <w:t>ommand will return once more to the operating system and the game will have exited with no errors</w:t>
-      </w:r>
-      <w:r>
-        <w:t>.</w:t>
-      </w:r>
-    </w:p>
-    <w:p/>
-    <w:p>
-      <w:pPr>
-        <w:rPr>
-          <w:b/>
-          <w:bCs/>
-        </w:rPr>
-      </w:pPr>
-      <w:r>
-        <w:rPr>
-          <w:b/>
-          <w:bCs/>
-        </w:rPr>
-        <w:t xml:space="preserve">TEST </w:t>
-      </w:r>
-      <w:r>
-        <w:rPr>
-          <w:b/>
-          <w:bCs/>
-        </w:rPr>
-        <w:t>6</w:t>
-      </w:r>
-    </w:p>
-    <w:p>
-      <w:pPr>
-        <w:rPr>
-          <w:b/>
-          <w:bCs/>
-        </w:rPr>
-      </w:pPr>
-    </w:p>
-    <w:p>
-      <w:r>
-        <w:rPr>
-          <w:b/>
-          <w:bCs/>
-        </w:rPr>
-        <w:t>Test Objective</w:t>
-      </w:r>
-      <w:r>
-        <w:t>:   Test whether the "Delete Game" button functions appropriately when no prior game exists</w:t>
-      </w:r>
-    </w:p>
-    <w:p>
-      <w:pPr>
-        <w:rPr>
-          <w:b/>
-          <w:bCs/>
-        </w:rPr>
-      </w:pPr>
-    </w:p>
     <w:p>
       <w:r>
         <w:rPr>
@@ -4645,6 +5184,132 @@
         <w:t>Test Description:</w:t>
       </w:r>
       <w:r>
+        <w:t xml:space="preserve"> The tester will click the “Exit Game” button on the main menu and the game will exit without any errors</w:t>
+      </w:r>
+    </w:p>
+    <w:p/>
+    <w:p>
+      <w:r>
+        <w:rPr>
+          <w:b/>
+          <w:bCs/>
+        </w:rPr>
+        <w:t>T</w:t>
+      </w:r>
+      <w:r>
+        <w:rPr>
+          <w:b/>
+          <w:bCs/>
+        </w:rPr>
+        <w:t>est conditions:</w:t>
+      </w:r>
+      <w:r>
+        <w:t xml:space="preserve">   see test environment</w:t>
+      </w:r>
+    </w:p>
+    <w:p/>
+    <w:p>
+      <w:r>
+        <w:rPr>
+          <w:b/>
+          <w:bCs/>
+        </w:rPr>
+        <w:t>E</w:t>
+      </w:r>
+      <w:r>
+        <w:rPr>
+          <w:b/>
+          <w:bCs/>
+        </w:rPr>
+        <w:t xml:space="preserve">xpected </w:t>
+      </w:r>
+      <w:r>
+        <w:rPr>
+          <w:b/>
+          <w:bCs/>
+        </w:rPr>
+        <w:t>R</w:t>
+      </w:r>
+      <w:r>
+        <w:rPr>
+          <w:b/>
+          <w:bCs/>
+        </w:rPr>
+        <w:t>esults:</w:t>
+      </w:r>
+      <w:r>
+        <w:t xml:space="preserve">  </w:t>
+      </w:r>
+      <w:r>
+        <w:t>C</w:t>
+      </w:r>
+      <w:r>
+        <w:t>ommand will return once more to the operating system and the game will have exited with no errors</w:t>
+      </w:r>
+      <w:r>
+        <w:t>.</w:t>
+      </w:r>
+    </w:p>
+    <w:p/>
+    <w:p>
+      <w:pPr>
+        <w:rPr>
+          <w:b/>
+          <w:bCs/>
+        </w:rPr>
+      </w:pPr>
+      <w:r>
+        <w:rPr>
+          <w:b/>
+          <w:bCs/>
+        </w:rPr>
+        <w:t xml:space="preserve">TEST </w:t>
+      </w:r>
+      <w:r>
+        <w:rPr>
+          <w:b/>
+          <w:bCs/>
+        </w:rPr>
+        <w:t>6</w:t>
+      </w:r>
+    </w:p>
+    <w:p>
+      <w:pPr>
+        <w:rPr>
+          <w:b/>
+          <w:bCs/>
+        </w:rPr>
+      </w:pPr>
+    </w:p>
+    <w:p>
+      <w:r>
+        <w:rPr>
+          <w:b/>
+          <w:bCs/>
+        </w:rPr>
+        <w:t>Test Objective</w:t>
+      </w:r>
+      <w:r>
+        <w:t>:   Test whether the "Delete Game" button functions appropriately when no prior game exists</w:t>
+      </w:r>
+    </w:p>
+    <w:p>
+      <w:pPr>
+        <w:rPr>
+          <w:b/>
+          <w:bCs/>
+        </w:rPr>
+      </w:pPr>
+    </w:p>
+    <w:p>
+      <w:r>
+        <w:rPr>
+          <w:b/>
+          <w:bCs/>
+        </w:rPr>
+        <w:t>Test Description:</w:t>
+      </w:r>
+      <w:r>
         <w:t xml:space="preserve">   When the "</w:t>
       </w:r>
       <w:r>
@@ -4822,6 +5487,7 @@
           <w:b/>
           <w:bCs/>
         </w:rPr>
+        <w:lastRenderedPageBreak/>
         <w:t>Expected Results:</w:t>
       </w:r>
       <w:r>
@@ -4833,11 +5499,11 @@
       <w:pPr>
         <w:pStyle w:val="Heading3"/>
       </w:pPr>
-      <w:bookmarkStart w:id="14" w:name="_Toc40381638"/>
+      <w:bookmarkStart w:id="15" w:name="_Toc40389815"/>
       <w:r>
         <w:t>Pause Menu Unit Tests:</w:t>
       </w:r>
-      <w:bookmarkEnd w:id="14"/>
+      <w:bookmarkEnd w:id="15"/>
     </w:p>
     <w:p/>
     <w:p>
@@ -4922,7 +5588,392 @@
           <w:b/>
           <w:bCs/>
         </w:rPr>
+        <w:t>T</w:t>
+      </w:r>
+      <w:r>
+        <w:rPr>
+          <w:b/>
+          <w:bCs/>
+        </w:rPr>
+        <w:t xml:space="preserve">est </w:t>
+      </w:r>
+      <w:r>
+        <w:rPr>
+          <w:b/>
+          <w:bCs/>
+        </w:rPr>
+        <w:t>C</w:t>
+      </w:r>
+      <w:r>
+        <w:rPr>
+          <w:b/>
+          <w:bCs/>
+        </w:rPr>
+        <w:t>onditions:</w:t>
+      </w:r>
+      <w:r>
+        <w:t xml:space="preserve"> see test environment</w:t>
+      </w:r>
+    </w:p>
+    <w:p/>
+    <w:p>
+      <w:r>
+        <w:rPr>
+          <w:b/>
+          <w:bCs/>
+        </w:rPr>
+        <w:t>E</w:t>
+      </w:r>
+      <w:r>
+        <w:rPr>
+          <w:b/>
+          <w:bCs/>
+        </w:rPr>
+        <w:t xml:space="preserve">xpected </w:t>
+      </w:r>
+      <w:r>
+        <w:rPr>
+          <w:b/>
+          <w:bCs/>
+        </w:rPr>
+        <w:t>R</w:t>
+      </w:r>
+      <w:r>
+        <w:rPr>
+          <w:b/>
+          <w:bCs/>
+        </w:rPr>
+        <w:t>esults:</w:t>
+      </w:r>
+      <w:r>
+        <w:t xml:space="preserve"> </w:t>
+      </w:r>
+      <w:r>
+        <w:t>T</w:t>
+      </w:r>
+      <w:r>
+        <w:t>he game data loaded when the player selects "</w:t>
+      </w:r>
+      <w:r>
+        <w:t>Load</w:t>
+      </w:r>
+      <w:r>
+        <w:t xml:space="preserve"> </w:t>
+      </w:r>
+      <w:r>
+        <w:t>G</w:t>
+      </w:r>
+      <w:r>
+        <w:t>ame" from the main menu will be the same game data (and the game will have been saved in the correct spot) that the player saved several moments earlier after selecting "</w:t>
+      </w:r>
+      <w:r>
+        <w:t>Exit Game</w:t>
+      </w:r>
+      <w:r>
+        <w:t>" from within the game's pause screen.  this test will also be performed after the game has been shut off and then turned back on</w:t>
+      </w:r>
+      <w:r>
+        <w:t>.</w:t>
+      </w:r>
+    </w:p>
+    <w:p>
+      <w:pPr>
+        <w:pStyle w:val="Heading4"/>
+      </w:pPr>
+      <w:r>
+        <w:t>TEST 2</w:t>
+      </w:r>
+    </w:p>
+    <w:p>
+      <w:pPr>
+        <w:rPr>
+          <w:b/>
+          <w:bCs/>
+        </w:rPr>
+      </w:pPr>
+    </w:p>
+    <w:p>
+      <w:r>
+        <w:rPr>
+          <w:b/>
+          <w:bCs/>
+        </w:rPr>
+        <w:t>Test Objective:</w:t>
+      </w:r>
+      <w:r>
+        <w:t xml:space="preserve">  Test whether the "settings" button functions appropriately and that its contents function appropriately - i.e., the option to Control levels of sounds/music.</w:t>
+      </w:r>
+    </w:p>
+    <w:p>
+      <w:r>
+        <w:rPr>
+          <w:b/>
+          <w:bCs/>
+        </w:rPr>
+        <w:t>T</w:t>
+      </w:r>
+      <w:r>
+        <w:rPr>
+          <w:b/>
+          <w:bCs/>
+        </w:rPr>
+        <w:t xml:space="preserve">est </w:t>
+      </w:r>
+      <w:r>
+        <w:rPr>
+          <w:b/>
+          <w:bCs/>
+        </w:rPr>
+        <w:t>D</w:t>
+      </w:r>
+      <w:r>
+        <w:rPr>
+          <w:b/>
+          <w:bCs/>
+        </w:rPr>
+        <w:t xml:space="preserve">escription: </w:t>
+      </w:r>
+      <w:r>
+        <w:t xml:space="preserve">  The "settings" button will be clicked by the tester and they will assess whether it is behaving as well (also as fast) as it should behave, ensuring that the settings screen appears and contains the proper buttons, allowing the player to edit game settings, such as sound level and music level and ensure they function as desired.</w:t>
+      </w:r>
+    </w:p>
+    <w:p>
+      <w:pPr>
+        <w:rPr>
+          <w:b/>
+          <w:bCs/>
+        </w:rPr>
+      </w:pPr>
+    </w:p>
+    <w:p>
+      <w:r>
+        <w:rPr>
+          <w:b/>
+          <w:bCs/>
+        </w:rPr>
+        <w:t>Test conditions:</w:t>
+      </w:r>
+      <w:r>
+        <w:t xml:space="preserve">   see test environment</w:t>
+      </w:r>
+    </w:p>
+    <w:p>
+      <w:pPr>
+        <w:rPr>
+          <w:b/>
+          <w:bCs/>
+        </w:rPr>
+      </w:pPr>
+    </w:p>
+    <w:p>
+      <w:r>
+        <w:rPr>
+          <w:b/>
+          <w:bCs/>
+        </w:rPr>
+        <w:t xml:space="preserve">Expected </w:t>
+      </w:r>
+      <w:r>
+        <w:rPr>
+          <w:b/>
+          <w:bCs/>
+        </w:rPr>
+        <w:t>R</w:t>
+      </w:r>
+      <w:r>
+        <w:rPr>
+          <w:b/>
+          <w:bCs/>
+        </w:rPr>
+        <w:t>esults:</w:t>
+      </w:r>
+      <w:r>
+        <w:t xml:space="preserve">   This test will show the contents of the settings screen, the button for the option for controlling levels of the music and sound effects.</w:t>
+      </w:r>
+    </w:p>
+    <w:p>
+      <w:pPr>
+        <w:pStyle w:val="Heading4"/>
+      </w:pPr>
+      <w:r>
         <w:lastRenderedPageBreak/>
+        <w:t>Test 3</w:t>
+      </w:r>
+    </w:p>
+    <w:p>
+      <w:pPr>
+        <w:rPr>
+          <w:b/>
+          <w:bCs/>
+        </w:rPr>
+      </w:pPr>
+    </w:p>
+    <w:p>
+      <w:r>
+        <w:rPr>
+          <w:b/>
+          <w:bCs/>
+        </w:rPr>
+        <w:t>Test objective:</w:t>
+      </w:r>
+      <w:r>
+        <w:t xml:space="preserve"> Test that the “Exit Game” button on the main menu exits the game properly</w:t>
+      </w:r>
+    </w:p>
+    <w:p/>
+    <w:p>
+      <w:r>
+        <w:rPr>
+          <w:b/>
+          <w:bCs/>
+        </w:rPr>
+        <w:t>Test Description:</w:t>
+      </w:r>
+      <w:r>
+        <w:t xml:space="preserve"> The tester will click the “Exit Game” button on the main menu and the game will exit without any errors</w:t>
+      </w:r>
+    </w:p>
+    <w:p/>
+    <w:p>
+      <w:r>
+        <w:rPr>
+          <w:b/>
+          <w:bCs/>
+        </w:rPr>
+        <w:t>Test conditions:</w:t>
+      </w:r>
+      <w:r>
+        <w:t xml:space="preserve">   see test environment</w:t>
+      </w:r>
+    </w:p>
+    <w:p/>
+    <w:p>
+      <w:r>
+        <w:rPr>
+          <w:b/>
+          <w:bCs/>
+        </w:rPr>
+        <w:t xml:space="preserve">Expected </w:t>
+      </w:r>
+      <w:r>
+        <w:rPr>
+          <w:b/>
+          <w:bCs/>
+        </w:rPr>
+        <w:t>R</w:t>
+      </w:r>
+      <w:r>
+        <w:rPr>
+          <w:b/>
+          <w:bCs/>
+        </w:rPr>
+        <w:t>esults:</w:t>
+      </w:r>
+      <w:r>
+        <w:t xml:space="preserve">  Command will return once more to the operating system and the game will have exited with no errors.</w:t>
+      </w:r>
+    </w:p>
+    <w:p/>
+    <w:p>
+      <w:pPr>
+        <w:pStyle w:val="Heading3"/>
+      </w:pPr>
+      <w:bookmarkStart w:id="16" w:name="_Toc40389816"/>
+      <w:r>
+        <w:t>Gameplay Unit Tests:</w:t>
+      </w:r>
+      <w:bookmarkEnd w:id="16"/>
+    </w:p>
+    <w:p>
+      <w:pPr>
+        <w:pStyle w:val="Heading3"/>
+      </w:pPr>
+    </w:p>
+    <w:p>
+      <w:pPr>
+        <w:rPr>
+          <w:b/>
+          <w:bCs/>
+        </w:rPr>
+      </w:pPr>
+      <w:r>
+        <w:rPr>
+          <w:b/>
+          <w:bCs/>
+        </w:rPr>
+        <w:t>Participants:</w:t>
+      </w:r>
+      <w:r>
+        <w:rPr>
+          <w:b/>
+          <w:bCs/>
+        </w:rPr>
+        <w:t xml:space="preserve"> </w:t>
+      </w:r>
+      <w:r>
+        <w:t xml:space="preserve">Team </w:t>
+      </w:r>
+      <w:r>
+        <w:t>3</w:t>
+      </w:r>
+    </w:p>
+    <w:p>
+      <w:pPr>
+        <w:pStyle w:val="Heading3"/>
+      </w:pPr>
+    </w:p>
+    <w:p>
+      <w:pPr>
+        <w:rPr>
+          <w:b/>
+          <w:bCs/>
+        </w:rPr>
+      </w:pPr>
+      <w:r>
+        <w:rPr>
+          <w:b/>
+          <w:bCs/>
+        </w:rPr>
+        <w:t>TEST 1</w:t>
+      </w:r>
+    </w:p>
+    <w:p>
+      <w:pPr>
+        <w:pStyle w:val="Heading3"/>
+      </w:pPr>
+    </w:p>
+    <w:p>
+      <w:r>
+        <w:rPr>
+          <w:b/>
+          <w:bCs/>
+        </w:rPr>
+        <w:t>Test Objective:</w:t>
+      </w:r>
+      <w:r>
+        <w:t xml:space="preserve">   Test that all game animations and sound effects occur at the correct times</w:t>
+      </w:r>
+    </w:p>
+    <w:p/>
+    <w:p>
+      <w:r>
+        <w:rPr>
+          <w:b/>
+          <w:bCs/>
+        </w:rPr>
+        <w:t>Test Description:</w:t>
+      </w:r>
+      <w:r>
+        <w:t xml:space="preserve">  The tester will play through the game and ensure that the player/enemy animations occur at appropriate times and character animations don't appear jerky; instead they are smooth animations</w:t>
+      </w:r>
+    </w:p>
+    <w:p/>
+    <w:p>
+      <w:r>
+        <w:rPr>
+          <w:b/>
+          <w:bCs/>
+        </w:rPr>
         <w:t>T</w:t>
       </w:r>
       <w:r>
@@ -4947,7 +5998,7 @@
         <w:t>onditions:</w:t>
       </w:r>
       <w:r>
-        <w:t xml:space="preserve"> see test environment</w:t>
+        <w:t xml:space="preserve">   see test environment</w:t>
       </w:r>
     </w:p>
     <w:p/>
@@ -4957,66 +6008,37 @@
           <w:b/>
           <w:bCs/>
         </w:rPr>
-        <w:t>E</w:t>
-      </w:r>
-      <w:r>
-        <w:rPr>
-          <w:b/>
-          <w:bCs/>
-        </w:rPr>
-        <w:t xml:space="preserve">xpected </w:t>
-      </w:r>
-      <w:r>
-        <w:rPr>
-          <w:b/>
-          <w:bCs/>
-        </w:rPr>
-        <w:t>R</w:t>
-      </w:r>
-      <w:r>
-        <w:rPr>
-          <w:b/>
-          <w:bCs/>
-        </w:rPr>
-        <w:t>esults:</w:t>
-      </w:r>
-      <w:r>
-        <w:t xml:space="preserve"> </w:t>
-      </w:r>
-      <w:r>
-        <w:t>T</w:t>
-      </w:r>
-      <w:r>
-        <w:t>he game data loaded when the player selects "</w:t>
-      </w:r>
-      <w:r>
-        <w:t>Load</w:t>
-      </w:r>
-      <w:r>
-        <w:t xml:space="preserve"> </w:t>
-      </w:r>
-      <w:r>
-        <w:t>G</w:t>
-      </w:r>
-      <w:r>
-        <w:t>ame" from the main menu will be the same game data (and the game will have been saved in the correct spot) that the player saved several moments earlier after selecting "</w:t>
-      </w:r>
-      <w:r>
-        <w:t>Exit Game</w:t>
-      </w:r>
-      <w:r>
-        <w:t>" from within the game's pause screen.  this test will also be performed after the game has been shut off and then turned back on</w:t>
-      </w:r>
-      <w:r>
-        <w:t>.</w:t>
-      </w:r>
-    </w:p>
-    <w:p>
-      <w:pPr>
-        <w:pStyle w:val="Heading4"/>
-      </w:pPr>
-      <w:r>
-        <w:t>TEST 2</w:t>
+        <w:t>Expected Results:</w:t>
+      </w:r>
+      <w:r>
+        <w:t xml:space="preserve"> The enemies and player have animations that are smooth while they walk along the path, additionally, all sound effects occur at logical times, i.e., an attack sound is only heard when a player-character's attack animation is seen and it is only seen when an enemy is attacked.</w:t>
+      </w:r>
+    </w:p>
+    <w:p>
+      <w:pPr>
+        <w:pStyle w:val="Heading3"/>
+      </w:pPr>
+    </w:p>
+    <w:p>
+      <w:pPr>
+        <w:rPr>
+          <w:b/>
+          <w:bCs/>
+        </w:rPr>
+      </w:pPr>
+      <w:r>
+        <w:rPr>
+          <w:b/>
+          <w:bCs/>
+        </w:rPr>
+        <w:t xml:space="preserve">TEST </w:t>
+      </w:r>
+      <w:r>
+        <w:rPr>
+          <w:b/>
+          <w:bCs/>
+        </w:rPr>
+        <w:t>2</w:t>
       </w:r>
     </w:p>
     <w:p>
@@ -5036,481 +6058,10 @@
         <w:t>Test Objective:</w:t>
       </w:r>
       <w:r>
-        <w:t xml:space="preserve">  Test whether the "settings" button functions appropriately and that its contents function appropriately - i.e., the option to Control levels of sounds/music.</w:t>
-      </w:r>
-    </w:p>
-    <w:p>
-      <w:r>
-        <w:rPr>
-          <w:b/>
-          <w:bCs/>
-        </w:rPr>
-        <w:t>T</w:t>
-      </w:r>
-      <w:r>
-        <w:rPr>
-          <w:b/>
-          <w:bCs/>
-        </w:rPr>
-        <w:t xml:space="preserve">est </w:t>
-      </w:r>
-      <w:r>
-        <w:rPr>
-          <w:b/>
-          <w:bCs/>
-        </w:rPr>
-        <w:t>D</w:t>
-      </w:r>
-      <w:r>
-        <w:rPr>
-          <w:b/>
-          <w:bCs/>
-        </w:rPr>
-        <w:t xml:space="preserve">escription: </w:t>
-      </w:r>
-      <w:r>
-        <w:t xml:space="preserve">  The "settings" button will be clicked by the tester and they will assess whether it is behaving as well (also as fast) as it should behave, ensuring that the settings screen appears and contains the proper buttons, allowing the player to edit game settings, such as sound level and music level and ensure they function as desired.</w:t>
-      </w:r>
-    </w:p>
-    <w:p>
-      <w:pPr>
-        <w:rPr>
-          <w:b/>
-          <w:bCs/>
-        </w:rPr>
-      </w:pPr>
-    </w:p>
-    <w:p>
-      <w:r>
-        <w:rPr>
-          <w:b/>
-          <w:bCs/>
-        </w:rPr>
-        <w:t>Test conditions:</w:t>
-      </w:r>
-      <w:r>
-        <w:t xml:space="preserve">   see test environment</w:t>
-      </w:r>
-    </w:p>
-    <w:p>
-      <w:pPr>
-        <w:rPr>
-          <w:b/>
-          <w:bCs/>
-        </w:rPr>
-      </w:pPr>
-    </w:p>
-    <w:p>
-      <w:r>
-        <w:rPr>
-          <w:b/>
-          <w:bCs/>
-        </w:rPr>
-        <w:t xml:space="preserve">Expected </w:t>
-      </w:r>
-      <w:r>
-        <w:rPr>
-          <w:b/>
-          <w:bCs/>
-        </w:rPr>
-        <w:t>R</w:t>
-      </w:r>
-      <w:r>
-        <w:rPr>
-          <w:b/>
-          <w:bCs/>
-        </w:rPr>
-        <w:t>esults:</w:t>
-      </w:r>
-      <w:r>
-        <w:t xml:space="preserve">   This test will show the contents of the settings screen, the button for the option for controlling levels of the music and sound effects.</w:t>
-      </w:r>
-    </w:p>
-    <w:p>
-      <w:pPr>
-        <w:pStyle w:val="Heading4"/>
-      </w:pPr>
-      <w:r>
-        <w:t>Test 3</w:t>
-      </w:r>
-    </w:p>
-    <w:p>
-      <w:pPr>
-        <w:rPr>
-          <w:b/>
-          <w:bCs/>
-        </w:rPr>
-      </w:pPr>
-    </w:p>
-    <w:p>
-      <w:r>
-        <w:rPr>
-          <w:b/>
-          <w:bCs/>
-        </w:rPr>
-        <w:t>Test objective:</w:t>
-      </w:r>
-      <w:r>
-        <w:t xml:space="preserve"> Test that the “Exit Game” button on the main menu exits the game properly</w:t>
-      </w:r>
-    </w:p>
-    <w:p/>
-    <w:p>
-      <w:r>
-        <w:rPr>
-          <w:b/>
-          <w:bCs/>
-        </w:rPr>
-        <w:t>Test Description:</w:t>
-      </w:r>
-      <w:r>
-        <w:t xml:space="preserve"> The tester will click the “Exit Game” button on the main menu and the game will exit without any errors</w:t>
-      </w:r>
-    </w:p>
-    <w:p/>
-    <w:p>
-      <w:r>
-        <w:rPr>
-          <w:b/>
-          <w:bCs/>
-        </w:rPr>
-        <w:t>Test conditions:</w:t>
-      </w:r>
-      <w:r>
-        <w:t xml:space="preserve">   see test environment</w:t>
-      </w:r>
-    </w:p>
-    <w:p/>
-    <w:p>
-      <w:r>
-        <w:rPr>
-          <w:b/>
-          <w:bCs/>
-        </w:rPr>
-        <w:t xml:space="preserve">Expected </w:t>
-      </w:r>
-      <w:r>
-        <w:rPr>
-          <w:b/>
-          <w:bCs/>
-        </w:rPr>
-        <w:t>R</w:t>
-      </w:r>
-      <w:r>
-        <w:rPr>
-          <w:b/>
-          <w:bCs/>
-        </w:rPr>
-        <w:t>esults:</w:t>
-      </w:r>
-      <w:r>
-        <w:t xml:space="preserve">  Command will return once more to the operating system and the game will have exited with no errors.</w:t>
-      </w:r>
-    </w:p>
-    <w:p/>
-    <w:p>
-      <w:pPr>
-        <w:pStyle w:val="Heading3"/>
-      </w:pPr>
-      <w:bookmarkStart w:id="15" w:name="_Toc40381639"/>
-      <w:r>
-        <w:t>Gameplay Unit Tests:</w:t>
-      </w:r>
-      <w:bookmarkEnd w:id="15"/>
-    </w:p>
-    <w:p>
-      <w:pPr>
-        <w:pStyle w:val="Heading3"/>
-      </w:pPr>
-    </w:p>
-    <w:p>
-      <w:pPr>
-        <w:rPr>
-          <w:b/>
-          <w:bCs/>
-        </w:rPr>
-      </w:pPr>
-      <w:r>
-        <w:rPr>
-          <w:b/>
-          <w:bCs/>
-        </w:rPr>
-        <w:t>Participants:</w:t>
-      </w:r>
-      <w:r>
-        <w:rPr>
-          <w:b/>
-          <w:bCs/>
-        </w:rPr>
-        <w:t xml:space="preserve"> </w:t>
-      </w:r>
-      <w:r>
-        <w:t xml:space="preserve">Team </w:t>
-      </w:r>
-      <w:r>
-        <w:t>3</w:t>
-      </w:r>
-    </w:p>
-    <w:p>
-      <w:pPr>
-        <w:pStyle w:val="Heading3"/>
-      </w:pPr>
-    </w:p>
-    <w:p>
-      <w:pPr>
-        <w:rPr>
-          <w:b/>
-          <w:bCs/>
-        </w:rPr>
-      </w:pPr>
-      <w:r>
-        <w:rPr>
-          <w:b/>
-          <w:bCs/>
-        </w:rPr>
-        <w:t>TEST 1</w:t>
-      </w:r>
-    </w:p>
-    <w:p>
-      <w:pPr>
-        <w:pStyle w:val="Heading3"/>
-      </w:pPr>
-    </w:p>
-    <w:p>
-      <w:r>
-        <w:rPr>
-          <w:b/>
-          <w:bCs/>
-        </w:rPr>
-        <w:t>Test Objective:</w:t>
-      </w:r>
-      <w:r>
-        <w:t xml:space="preserve">   Test that all game animations and sound effects occur at the correct times</w:t>
-      </w:r>
-    </w:p>
-    <w:p/>
-    <w:p>
-      <w:r>
-        <w:rPr>
-          <w:b/>
-          <w:bCs/>
-        </w:rPr>
-        <w:t>Test Description:</w:t>
-      </w:r>
-      <w:r>
-        <w:t xml:space="preserve">  The tester will play through the game and ensure that the player/enemy animations occur at appropriate times and character animations don't appear jerky; instead they are smooth animations</w:t>
-      </w:r>
-    </w:p>
-    <w:p/>
-    <w:p>
-      <w:r>
-        <w:rPr>
-          <w:b/>
-          <w:bCs/>
-        </w:rPr>
-        <w:t>T</w:t>
-      </w:r>
-      <w:r>
-        <w:rPr>
-          <w:b/>
-          <w:bCs/>
-        </w:rPr>
-        <w:t xml:space="preserve">est </w:t>
-      </w:r>
-      <w:r>
-        <w:rPr>
-          <w:b/>
-          <w:bCs/>
-        </w:rPr>
-        <w:t>C</w:t>
-      </w:r>
-      <w:r>
-        <w:rPr>
-          <w:b/>
-          <w:bCs/>
-        </w:rPr>
-        <w:t>onditions:</w:t>
-      </w:r>
-      <w:r>
-        <w:t xml:space="preserve">   see test environment</w:t>
-      </w:r>
-    </w:p>
-    <w:p/>
-    <w:p>
-      <w:r>
-        <w:rPr>
-          <w:b/>
-          <w:bCs/>
-        </w:rPr>
-        <w:t>Expected Results:</w:t>
-      </w:r>
-      <w:r>
-        <w:t xml:space="preserve"> The enemies and player have animations that are smooth while they walk along the path, additionally, all sound effects occur at logical times, i.e., an attack sound is only heard when a player-character's attack animation is seen and it is only seen when an enemy is attacked.</w:t>
-      </w:r>
-    </w:p>
-    <w:p>
-      <w:pPr>
-        <w:pStyle w:val="Heading3"/>
-      </w:pPr>
-    </w:p>
-    <w:p>
-      <w:pPr>
-        <w:rPr>
-          <w:b/>
-          <w:bCs/>
-        </w:rPr>
-      </w:pPr>
-      <w:r>
-        <w:rPr>
-          <w:b/>
-          <w:bCs/>
-        </w:rPr>
-        <w:t xml:space="preserve">TEST </w:t>
-      </w:r>
-      <w:r>
-        <w:rPr>
-          <w:b/>
-          <w:bCs/>
-        </w:rPr>
-        <w:t>2</w:t>
-      </w:r>
-    </w:p>
-    <w:p>
-      <w:pPr>
-        <w:rPr>
-          <w:b/>
-          <w:bCs/>
-        </w:rPr>
-      </w:pPr>
-    </w:p>
-    <w:p>
-      <w:r>
-        <w:rPr>
-          <w:b/>
-          <w:bCs/>
-        </w:rPr>
-        <w:t>Test Objective:</w:t>
-      </w:r>
-      <w:r>
         <w:t xml:space="preserve">   Test that </w:t>
       </w:r>
       <w:r>
         <w:t>all control mechanisms work appropriately</w:t>
-      </w:r>
-    </w:p>
-    <w:p/>
-    <w:p>
-      <w:r>
-        <w:rPr>
-          <w:b/>
-          <w:bCs/>
-        </w:rPr>
-        <w:t>Test Description:</w:t>
-      </w:r>
-      <w:r>
-        <w:t xml:space="preserve">  The tester will play through the game and ensure that the player</w:t>
-      </w:r>
-      <w:r>
-        <w:t xml:space="preserve"> moves according to the controls move forward, backward, jump, crouch, attack and pause/resume game.</w:t>
-      </w:r>
-    </w:p>
-    <w:p/>
-    <w:p>
-      <w:r>
-        <w:rPr>
-          <w:b/>
-          <w:bCs/>
-        </w:rPr>
-        <w:t>T</w:t>
-      </w:r>
-      <w:r>
-        <w:rPr>
-          <w:b/>
-          <w:bCs/>
-        </w:rPr>
-        <w:t xml:space="preserve">est </w:t>
-      </w:r>
-      <w:r>
-        <w:rPr>
-          <w:b/>
-          <w:bCs/>
-        </w:rPr>
-        <w:t>C</w:t>
-      </w:r>
-      <w:r>
-        <w:rPr>
-          <w:b/>
-          <w:bCs/>
-        </w:rPr>
-        <w:t>onditions:</w:t>
-      </w:r>
-      <w:r>
-        <w:t xml:space="preserve">   see test environment</w:t>
-      </w:r>
-    </w:p>
-    <w:p/>
-    <w:p>
-      <w:r>
-        <w:rPr>
-          <w:b/>
-          <w:bCs/>
-        </w:rPr>
-        <w:t>Expected Results:</w:t>
-      </w:r>
-      <w:r>
-        <w:t xml:space="preserve"> The </w:t>
-      </w:r>
-      <w:r>
-        <w:t>player moves forward with Right arrow key/D, backward with Left arrow key/A, jumps with Up arrow key/</w:t>
-      </w:r>
-      <w:r>
-        <w:t>W,</w:t>
-      </w:r>
-      <w:r>
-        <w:t xml:space="preserve"> crouch with c and attack with Left mouse click/R and the game is paused or resume with spacebar.</w:t>
-      </w:r>
-    </w:p>
-    <w:p/>
-    <w:p>
-      <w:pPr>
-        <w:rPr>
-          <w:b/>
-          <w:bCs/>
-        </w:rPr>
-      </w:pPr>
-      <w:r>
-        <w:rPr>
-          <w:b/>
-          <w:bCs/>
-        </w:rPr>
-        <w:t xml:space="preserve">TEST </w:t>
-      </w:r>
-      <w:r>
-        <w:rPr>
-          <w:b/>
-          <w:bCs/>
-        </w:rPr>
-        <w:t>3</w:t>
-      </w:r>
-    </w:p>
-    <w:p>
-      <w:pPr>
-        <w:rPr>
-          <w:b/>
-          <w:bCs/>
-        </w:rPr>
-      </w:pPr>
-    </w:p>
-    <w:p>
-      <w:r>
-        <w:rPr>
-          <w:b/>
-          <w:bCs/>
-        </w:rPr>
-        <w:t>Test Objective:</w:t>
-      </w:r>
-      <w:r>
-        <w:t xml:space="preserve">   Test that lives work appropriately</w:t>
       </w:r>
     </w:p>
     <w:p/>
@@ -5524,6 +6075,121 @@
         <w:t>Test Description:</w:t>
       </w:r>
       <w:r>
+        <w:t xml:space="preserve">  The tester will play through the game and ensure that the player</w:t>
+      </w:r>
+      <w:r>
+        <w:t xml:space="preserve"> moves according to the controls move forward, backward, jump, crouch, attack and pause/resume game.</w:t>
+      </w:r>
+    </w:p>
+    <w:p/>
+    <w:p>
+      <w:r>
+        <w:rPr>
+          <w:b/>
+          <w:bCs/>
+        </w:rPr>
+        <w:t>T</w:t>
+      </w:r>
+      <w:r>
+        <w:rPr>
+          <w:b/>
+          <w:bCs/>
+        </w:rPr>
+        <w:t xml:space="preserve">est </w:t>
+      </w:r>
+      <w:r>
+        <w:rPr>
+          <w:b/>
+          <w:bCs/>
+        </w:rPr>
+        <w:t>C</w:t>
+      </w:r>
+      <w:r>
+        <w:rPr>
+          <w:b/>
+          <w:bCs/>
+        </w:rPr>
+        <w:t>onditions:</w:t>
+      </w:r>
+      <w:r>
+        <w:t xml:space="preserve">   see test environment</w:t>
+      </w:r>
+    </w:p>
+    <w:p/>
+    <w:p>
+      <w:r>
+        <w:rPr>
+          <w:b/>
+          <w:bCs/>
+        </w:rPr>
+        <w:t>Expected Results:</w:t>
+      </w:r>
+      <w:r>
+        <w:t xml:space="preserve"> The </w:t>
+      </w:r>
+      <w:r>
+        <w:t>player moves forward with Right arrow key/D, backward with Left arrow key/A, jumps with Up arrow key/</w:t>
+      </w:r>
+      <w:r>
+        <w:t>W,</w:t>
+      </w:r>
+      <w:r>
+        <w:t xml:space="preserve"> crouch with c and attack with Left mouse click/R and the game is paused or resume with spacebar.</w:t>
+      </w:r>
+    </w:p>
+    <w:p/>
+    <w:p>
+      <w:pPr>
+        <w:rPr>
+          <w:b/>
+          <w:bCs/>
+        </w:rPr>
+      </w:pPr>
+      <w:r>
+        <w:rPr>
+          <w:b/>
+          <w:bCs/>
+        </w:rPr>
+        <w:t xml:space="preserve">TEST </w:t>
+      </w:r>
+      <w:r>
+        <w:rPr>
+          <w:b/>
+          <w:bCs/>
+        </w:rPr>
+        <w:t>3</w:t>
+      </w:r>
+    </w:p>
+    <w:p>
+      <w:pPr>
+        <w:rPr>
+          <w:b/>
+          <w:bCs/>
+        </w:rPr>
+      </w:pPr>
+    </w:p>
+    <w:p>
+      <w:r>
+        <w:rPr>
+          <w:b/>
+          <w:bCs/>
+        </w:rPr>
+        <w:t>Test Objective:</w:t>
+      </w:r>
+      <w:r>
+        <w:t xml:space="preserve">   Test that lives work appropriately</w:t>
+      </w:r>
+    </w:p>
+    <w:p/>
+    <w:p>
+      <w:r>
+        <w:rPr>
+          <w:b/>
+          <w:bCs/>
+        </w:rPr>
+        <w:t>Test Description:</w:t>
+      </w:r>
+      <w:r>
         <w:t xml:space="preserve">  The tester will play through the game and ensure that the player loses lives upon collision with enemy projectile. and gains lives when collides with health pickup. </w:t>
       </w:r>
     </w:p>
@@ -5586,11 +6252,11 @@
       <w:pPr>
         <w:pStyle w:val="Heading2"/>
       </w:pPr>
-      <w:bookmarkStart w:id="16" w:name="_Toc40381640"/>
+      <w:bookmarkStart w:id="17" w:name="_Toc40389817"/>
       <w:r>
         <w:t>System and Integration Testing</w:t>
       </w:r>
-      <w:bookmarkEnd w:id="16"/>
+      <w:bookmarkEnd w:id="17"/>
     </w:p>
     <w:p/>
     <w:p>
@@ -5626,7 +6292,7 @@
       <w:pPr>
         <w:pStyle w:val="Heading3"/>
       </w:pPr>
-      <w:bookmarkStart w:id="17" w:name="_Toc40381641"/>
+      <w:bookmarkStart w:id="18" w:name="_Toc40389818"/>
       <w:r>
         <w:t xml:space="preserve">Integration </w:t>
       </w:r>
@@ -5639,7 +6305,7 @@
       <w:r>
         <w:t>:</w:t>
       </w:r>
-      <w:bookmarkEnd w:id="17"/>
+      <w:bookmarkEnd w:id="18"/>
     </w:p>
     <w:p>
       <w:r>
@@ -5673,11 +6339,11 @@
       <w:pPr>
         <w:pStyle w:val="Heading3"/>
       </w:pPr>
-      <w:bookmarkStart w:id="18" w:name="_Toc40381642"/>
+      <w:bookmarkStart w:id="19" w:name="_Toc40389819"/>
       <w:r>
         <w:t>Methodology:</w:t>
       </w:r>
-      <w:bookmarkEnd w:id="18"/>
+      <w:bookmarkEnd w:id="19"/>
     </w:p>
     <w:p>
       <w:r>
@@ -5770,7 +6436,7 @@
       <w:pPr>
         <w:pStyle w:val="Heading3"/>
       </w:pPr>
-      <w:bookmarkStart w:id="19" w:name="_Toc40381643"/>
+      <w:bookmarkStart w:id="20" w:name="_Toc40389820"/>
       <w:r>
         <w:t>System Testing</w:t>
       </w:r>
@@ -5780,7 +6446,7 @@
       <w:r>
         <w:t>:</w:t>
       </w:r>
-      <w:bookmarkEnd w:id="19"/>
+      <w:bookmarkEnd w:id="20"/>
     </w:p>
     <w:p>
       <w:r>
@@ -5803,15 +6469,14 @@
       <w:pPr>
         <w:pStyle w:val="Heading3"/>
       </w:pPr>
-      <w:bookmarkStart w:id="20" w:name="_Toc40381644"/>
+      <w:bookmarkStart w:id="21" w:name="_Toc40389821"/>
       <w:r>
         <w:t>Methodology:</w:t>
       </w:r>
-      <w:bookmarkEnd w:id="20"/>
-    </w:p>
-    <w:p>
-      <w:r>
-        <w:lastRenderedPageBreak/>
+      <w:bookmarkEnd w:id="21"/>
+    </w:p>
+    <w:p>
+      <w:r>
         <w:tab/>
         <w:t xml:space="preserve">In this all the functionalities of the game such as Main Menu </w:t>
       </w:r>
@@ -5967,11 +6632,11 @@
       <w:pPr>
         <w:pStyle w:val="Heading2"/>
       </w:pPr>
-      <w:bookmarkStart w:id="21" w:name="_Toc40381645"/>
+      <w:bookmarkStart w:id="22" w:name="_Toc40389822"/>
       <w:r>
         <w:t>Performance and Stress Testing</w:t>
       </w:r>
-      <w:bookmarkEnd w:id="21"/>
+      <w:bookmarkEnd w:id="22"/>
     </w:p>
     <w:p>
       <w:pPr>
@@ -6014,7 +6679,7 @@
       <w:pPr>
         <w:pStyle w:val="Heading3"/>
       </w:pPr>
-      <w:bookmarkStart w:id="22" w:name="_Toc40381646"/>
+      <w:bookmarkStart w:id="23" w:name="_Toc40389823"/>
       <w:r>
         <w:t>Performance Testing</w:t>
       </w:r>
@@ -6024,7 +6689,7 @@
       <w:r>
         <w:t>:</w:t>
       </w:r>
-      <w:bookmarkEnd w:id="22"/>
+      <w:bookmarkEnd w:id="23"/>
     </w:p>
     <w:p>
       <w:r>
@@ -6048,11 +6713,11 @@
       <w:pPr>
         <w:pStyle w:val="Heading3"/>
       </w:pPr>
-      <w:bookmarkStart w:id="23" w:name="_Toc40381647"/>
+      <w:bookmarkStart w:id="24" w:name="_Toc40389824"/>
       <w:r>
         <w:t>Methodology:</w:t>
       </w:r>
-      <w:bookmarkEnd w:id="23"/>
+      <w:bookmarkEnd w:id="24"/>
     </w:p>
     <w:p>
       <w:r>
@@ -6135,6 +6800,7 @@
           <w:b/>
           <w:bCs/>
         </w:rPr>
+        <w:lastRenderedPageBreak/>
         <w:t xml:space="preserve">Test </w:t>
       </w:r>
       <w:r>
@@ -6235,7 +6901,7 @@
       <w:pPr>
         <w:pStyle w:val="Heading3"/>
       </w:pPr>
-      <w:bookmarkStart w:id="24" w:name="_Toc40381648"/>
+      <w:bookmarkStart w:id="25" w:name="_Toc40389825"/>
       <w:r>
         <w:t>Stress Testing</w:t>
       </w:r>
@@ -6245,7 +6911,7 @@
       <w:r>
         <w:t>:</w:t>
       </w:r>
-      <w:bookmarkEnd w:id="24"/>
+      <w:bookmarkEnd w:id="25"/>
     </w:p>
     <w:p>
       <w:r>
@@ -6299,11 +6965,11 @@
       <w:pPr>
         <w:pStyle w:val="Heading3"/>
       </w:pPr>
-      <w:bookmarkStart w:id="25" w:name="_Toc40381649"/>
+      <w:bookmarkStart w:id="26" w:name="_Toc40389826"/>
       <w:r>
         <w:t>Methodology:</w:t>
       </w:r>
-      <w:bookmarkEnd w:id="25"/>
+      <w:bookmarkEnd w:id="26"/>
     </w:p>
     <w:p>
       <w:r>
@@ -6327,7 +6993,6 @@
           <w:b/>
           <w:bCs/>
         </w:rPr>
-        <w:lastRenderedPageBreak/>
         <w:t>Test Description:</w:t>
       </w:r>
       <w:r>
@@ -6425,11 +7090,11 @@
       <w:pPr>
         <w:pStyle w:val="Heading2"/>
       </w:pPr>
-      <w:bookmarkStart w:id="26" w:name="_Toc40381650"/>
+      <w:bookmarkStart w:id="27" w:name="_Toc40389827"/>
       <w:r>
         <w:t>User Acceptance Testing</w:t>
       </w:r>
-      <w:bookmarkEnd w:id="26"/>
+      <w:bookmarkEnd w:id="27"/>
     </w:p>
     <w:p/>
     <w:p>
@@ -6450,11 +7115,9 @@
       <w:r>
         <w:t xml:space="preserve">All </w:t>
       </w:r>
-      <w:proofErr w:type="gramStart"/>
-      <w:r>
-        <w:t>Volunteered  users</w:t>
-      </w:r>
-      <w:proofErr w:type="gramEnd"/>
+      <w:r>
+        <w:t>Volunteered users</w:t>
+      </w:r>
       <w:r>
         <w:t>.</w:t>
       </w:r>
@@ -6464,11 +7127,11 @@
       <w:pPr>
         <w:pStyle w:val="Heading3"/>
       </w:pPr>
-      <w:bookmarkStart w:id="27" w:name="_Toc40381651"/>
+      <w:bookmarkStart w:id="28" w:name="_Toc40389828"/>
       <w:r>
         <w:t>Definition:</w:t>
       </w:r>
-      <w:bookmarkEnd w:id="27"/>
+      <w:bookmarkEnd w:id="28"/>
     </w:p>
     <w:p>
       <w:r>
@@ -6481,11 +7144,11 @@
       <w:pPr>
         <w:pStyle w:val="Heading3"/>
       </w:pPr>
-      <w:bookmarkStart w:id="28" w:name="_Toc40381652"/>
+      <w:bookmarkStart w:id="29" w:name="_Toc40389829"/>
       <w:r>
         <w:t>Methodology:</w:t>
       </w:r>
-      <w:bookmarkEnd w:id="28"/>
+      <w:bookmarkEnd w:id="29"/>
     </w:p>
     <w:p>
       <w:pPr>
@@ -6599,11 +7262,11 @@
       <w:pPr>
         <w:pStyle w:val="Heading2"/>
       </w:pPr>
-      <w:bookmarkStart w:id="29" w:name="_Toc40381653"/>
+      <w:bookmarkStart w:id="30" w:name="_Toc40389830"/>
       <w:r>
         <w:t>Beta Testing</w:t>
       </w:r>
-      <w:bookmarkEnd w:id="29"/>
+      <w:bookmarkEnd w:id="30"/>
     </w:p>
     <w:p/>
     <w:p>
@@ -6630,11 +7293,11 @@
       <w:pPr>
         <w:pStyle w:val="Heading3"/>
       </w:pPr>
-      <w:bookmarkStart w:id="30" w:name="_Toc40381654"/>
+      <w:bookmarkStart w:id="31" w:name="_Toc40389831"/>
       <w:r>
         <w:t>Methodology:</w:t>
       </w:r>
-      <w:bookmarkEnd w:id="30"/>
+      <w:bookmarkEnd w:id="31"/>
     </w:p>
     <w:p>
       <w:r>
@@ -6687,11 +7350,7 @@
         <w:t xml:space="preserve"> will</w:t>
       </w:r>
       <w:r>
-        <w:t xml:space="preserve"> send records </w:t>
-      </w:r>
-      <w:r>
-        <w:lastRenderedPageBreak/>
-        <w:t xml:space="preserve">of incidents with the </w:t>
+        <w:t xml:space="preserve"> send records of incidents with the </w:t>
       </w:r>
       <w:r>
         <w:t>Game</w:t>
@@ -6713,11 +7372,16 @@
       <w:pPr>
         <w:pStyle w:val="Heading1"/>
       </w:pPr>
-      <w:bookmarkStart w:id="31" w:name="_Toc40381655"/>
+    </w:p>
+    <w:p>
+      <w:pPr>
+        <w:pStyle w:val="Heading1"/>
+      </w:pPr>
+      <w:bookmarkStart w:id="32" w:name="_Toc40389832"/>
       <w:r>
         <w:t>TEST SCHEDULE</w:t>
       </w:r>
-      <w:bookmarkEnd w:id="31"/>
+      <w:bookmarkEnd w:id="32"/>
     </w:p>
     <w:p/>
     <w:p>
@@ -6804,7 +7468,13 @@
         <w:t>Performance and Stress Testing</w:t>
       </w:r>
       <w:r>
-        <w:t xml:space="preserve"> assigned to (Team 1) to be completed by 29/05/2020.</w:t>
+        <w:t xml:space="preserve"> assigned to (Team </w:t>
+      </w:r>
+      <w:r>
+        <w:t>5</w:t>
+      </w:r>
+      <w:r>
+        <w:t>) to be completed by 29/05/2020.</w:t>
       </w:r>
     </w:p>
     <w:p>
@@ -6836,21 +7506,25 @@
       <w:pPr>
         <w:pStyle w:val="Heading1"/>
       </w:pPr>
+      <w:bookmarkStart w:id="33" w:name="_Toc40389833"/>
       <w:r>
         <w:t>CONTROL PROCEDURES</w:t>
       </w:r>
+      <w:bookmarkEnd w:id="33"/>
     </w:p>
     <w:p/>
     <w:p>
       <w:pPr>
         <w:pStyle w:val="Heading3"/>
       </w:pPr>
+      <w:bookmarkStart w:id="34" w:name="_Toc40389834"/>
       <w:r>
         <w:t>Problem Reporting</w:t>
       </w:r>
       <w:r>
         <w:t>:</w:t>
       </w:r>
+      <w:bookmarkEnd w:id="34"/>
     </w:p>
     <w:p>
       <w:r>
@@ -6979,6 +7653,7 @@
           <w:lang w:val="en-GB" w:eastAsia="en-GB"/>
         </w:rPr>
       </w:pPr>
+      <w:bookmarkStart w:id="35" w:name="_Toc40389835"/>
       <w:r>
         <w:rPr>
           <w:lang w:val="en-GB" w:eastAsia="en-GB"/>
@@ -6991,24 +7666,18 @@
         </w:rPr>
         <w:t>:</w:t>
       </w:r>
+      <w:bookmarkEnd w:id="35"/>
     </w:p>
     <w:p/>
     <w:p>
       <w:r>
-        <w:lastRenderedPageBreak/>
         <w:t>The following form will be used for Change Request and will be signed by the development team manager.</w:t>
       </w:r>
     </w:p>
     <w:p/>
     <w:p>
       <w:r>
-        <w:t xml:space="preserve">The CR </w:t>
-      </w:r>
-      <w:r>
-        <w:t xml:space="preserve">form </w:t>
-      </w:r>
-      <w:r>
-        <w:t>would normally contain the following entries:</w:t>
+        <w:t>The CR form would normally contain the following entries:</w:t>
       </w:r>
     </w:p>
     <w:p/>
@@ -7021,10 +7690,7 @@
         </w:numPr>
       </w:pPr>
       <w:r>
-        <w:t>The CR Id, which could be a serial number</w:t>
-      </w:r>
-      <w:r>
-        <w:t>.</w:t>
+        <w:t>The CR Id, which could be a serial number.</w:t>
       </w:r>
     </w:p>
     <w:p>
@@ -7036,10 +7702,7 @@
         </w:numPr>
       </w:pPr>
       <w:r>
-        <w:t>The CR description</w:t>
-      </w:r>
-      <w:r>
-        <w:t>.</w:t>
+        <w:t>The CR description.</w:t>
       </w:r>
     </w:p>
     <w:p>
@@ -7051,10 +7714,7 @@
         </w:numPr>
       </w:pPr>
       <w:r>
-        <w:t>Date on which the CR is received</w:t>
-      </w:r>
-      <w:r>
-        <w:t>.</w:t>
+        <w:t>Date on which the CR is received.</w:t>
       </w:r>
     </w:p>
     <w:p>
@@ -7066,10 +7726,7 @@
         </w:numPr>
       </w:pPr>
       <w:r>
-        <w:t>Allocation details for Analysis including date of allocation, completion date, to whom it is allocated</w:t>
-      </w:r>
-      <w:r>
-        <w:t>.</w:t>
+        <w:t>Allocation details for Analysis including date of allocation, completion date, to whom it is allocated.</w:t>
       </w:r>
     </w:p>
     <w:p>
@@ -7081,10 +7738,7 @@
         </w:numPr>
       </w:pPr>
       <w:r>
-        <w:t>Allocation details for Approval of CR including date of allocation, completion date, to whom it is allocated</w:t>
-      </w:r>
-      <w:r>
-        <w:t>.</w:t>
+        <w:t>Allocation details for Approval of CR including date of allocation, completion date, to whom it is allocated.</w:t>
       </w:r>
     </w:p>
     <w:p>
@@ -7096,10 +7750,7 @@
         </w:numPr>
       </w:pPr>
       <w:r>
-        <w:t>Allocation details for Resolution of CR including date of allocation, completion date, to whom it is allocated</w:t>
-      </w:r>
-      <w:r>
-        <w:t>.</w:t>
+        <w:t>Allocation details for Resolution of CR including date of allocation, completion date, to whom it is allocated.</w:t>
       </w:r>
     </w:p>
     <w:p>
@@ -7111,10 +7762,7 @@
         </w:numPr>
       </w:pPr>
       <w:r>
-        <w:t>Allocation details for peer review including date of allocation, completion date, to whom it is allocated</w:t>
-      </w:r>
-      <w:r>
-        <w:t>.</w:t>
+        <w:t>Allocation details for peer review including date of allocation, completion date, to whom it is allocated.</w:t>
       </w:r>
     </w:p>
     <w:p>
@@ -7126,10 +7774,7 @@
         </w:numPr>
       </w:pPr>
       <w:r>
-        <w:t>Allocation details for regression testing including date of allocation, completion date, to whom it is allocated</w:t>
-      </w:r>
-      <w:r>
-        <w:t>.</w:t>
+        <w:t>Allocation details for regression testing including date of allocation, completion date, to whom it is allocated.</w:t>
       </w:r>
     </w:p>
     <w:p>
@@ -7141,10 +7786,7 @@
         </w:numPr>
       </w:pPr>
       <w:r>
-        <w:t>Status – open, closed or under analysis / approval / resolution / peer review / regression testing</w:t>
-      </w:r>
-      <w:r>
-        <w:t>.</w:t>
+        <w:t>Status – open, closed or under analysis / approval / resolution / peer review / regression testing.</w:t>
       </w:r>
     </w:p>
     <w:p>
@@ -7156,25 +7798,814 @@
         </w:numPr>
       </w:pPr>
       <w:r>
-        <w:t>Date on which CR is closed</w:t>
+        <w:t>Date on which CR is closed.</w:t>
+      </w:r>
+    </w:p>
+    <w:p/>
+    <w:p>
+      <w:pPr>
+        <w:pStyle w:val="Heading1"/>
+      </w:pPr>
+      <w:bookmarkStart w:id="36" w:name="_Toc40389836"/>
+      <w:r>
+        <w:lastRenderedPageBreak/>
+        <w:t>FEATURES TO BE TESTED</w:t>
+      </w:r>
+      <w:bookmarkEnd w:id="36"/>
+    </w:p>
+    <w:p>
+      <w:pPr>
+        <w:pStyle w:val="ListParagraph"/>
+        <w:numPr>
+          <w:ilvl w:val="0"/>
+          <w:numId w:val="12"/>
+        </w:numPr>
+      </w:pPr>
+      <w:r>
+        <w:t>art (world, texture etc.)</w:t>
+      </w:r>
+    </w:p>
+    <w:p>
+      <w:pPr>
+        <w:pStyle w:val="ListParagraph"/>
+        <w:numPr>
+          <w:ilvl w:val="0"/>
+          <w:numId w:val="12"/>
+        </w:numPr>
+      </w:pPr>
+      <w:r>
+        <w:t>musi</w:t>
+      </w:r>
+      <w:r>
+        <w:t xml:space="preserve">c, </w:t>
+      </w:r>
+      <w:r>
+        <w:t>audio and the sound effect</w:t>
       </w:r>
       <w:r>
         <w:t>.</w:t>
       </w:r>
     </w:p>
+    <w:p>
+      <w:pPr>
+        <w:pStyle w:val="ListParagraph"/>
+        <w:numPr>
+          <w:ilvl w:val="0"/>
+          <w:numId w:val="12"/>
+        </w:numPr>
+      </w:pPr>
+      <w:r>
+        <w:t>title screens</w:t>
+      </w:r>
+      <w:r>
+        <w:t>.</w:t>
+      </w:r>
+    </w:p>
+    <w:p>
+      <w:pPr>
+        <w:pStyle w:val="ListParagraph"/>
+        <w:numPr>
+          <w:ilvl w:val="0"/>
+          <w:numId w:val="12"/>
+        </w:numPr>
+      </w:pPr>
+      <w:r>
+        <w:t>Buttons and Functions.</w:t>
+      </w:r>
+    </w:p>
+    <w:p>
+      <w:pPr>
+        <w:pStyle w:val="ListParagraph"/>
+        <w:numPr>
+          <w:ilvl w:val="0"/>
+          <w:numId w:val="12"/>
+        </w:numPr>
+      </w:pPr>
+      <w:r>
+        <w:t>musi</w:t>
+      </w:r>
+      <w:r>
+        <w:t xml:space="preserve">c, </w:t>
+      </w:r>
+      <w:r>
+        <w:t>audio and the sound effect</w:t>
+      </w:r>
+      <w:r>
+        <w:t>.</w:t>
+      </w:r>
+    </w:p>
+    <w:p>
+      <w:pPr>
+        <w:pStyle w:val="ListParagraph"/>
+        <w:numPr>
+          <w:ilvl w:val="0"/>
+          <w:numId w:val="12"/>
+        </w:numPr>
+      </w:pPr>
+      <w:r>
+        <w:t>Buttons and Functions.</w:t>
+      </w:r>
+    </w:p>
+    <w:p>
+      <w:pPr>
+        <w:pStyle w:val="ListParagraph"/>
+        <w:numPr>
+          <w:ilvl w:val="0"/>
+          <w:numId w:val="12"/>
+        </w:numPr>
+      </w:pPr>
+      <w:r>
+        <w:t>Health pickups.</w:t>
+      </w:r>
+    </w:p>
+    <w:p>
+      <w:pPr>
+        <w:pStyle w:val="ListParagraph"/>
+        <w:numPr>
+          <w:ilvl w:val="0"/>
+          <w:numId w:val="12"/>
+        </w:numPr>
+      </w:pPr>
+      <w:r>
+        <w:t>animation (the like and quality of the realism, movement, and frame rate)</w:t>
+      </w:r>
+    </w:p>
+    <w:p>
+      <w:pPr>
+        <w:pStyle w:val="ListParagraph"/>
+        <w:numPr>
+          <w:ilvl w:val="0"/>
+          <w:numId w:val="12"/>
+        </w:numPr>
+      </w:pPr>
+      <w:r>
+        <w:t>art (character model, terrain or world, texture, objects, etc.)</w:t>
+      </w:r>
+    </w:p>
+    <w:p>
+      <w:pPr>
+        <w:pStyle w:val="ListParagraph"/>
+        <w:numPr>
+          <w:ilvl w:val="0"/>
+          <w:numId w:val="12"/>
+        </w:numPr>
+      </w:pPr>
+      <w:r>
+        <w:t>game logic and flow</w:t>
+      </w:r>
+      <w:r>
+        <w:t>.</w:t>
+      </w:r>
+    </w:p>
+    <w:p>
+      <w:pPr>
+        <w:pStyle w:val="ListParagraph"/>
+        <w:numPr>
+          <w:ilvl w:val="0"/>
+          <w:numId w:val="12"/>
+        </w:numPr>
+      </w:pPr>
+      <w:r>
+        <w:t>scene/level</w:t>
+      </w:r>
+      <w:r>
+        <w:t>.</w:t>
+      </w:r>
+    </w:p>
+    <w:p>
+      <w:pPr>
+        <w:pStyle w:val="ListParagraph"/>
+        <w:numPr>
+          <w:ilvl w:val="0"/>
+          <w:numId w:val="12"/>
+        </w:numPr>
+      </w:pPr>
+      <w:r>
+        <w:t>the action properties.</w:t>
+      </w:r>
+    </w:p>
+    <w:p>
+      <w:pPr>
+        <w:pStyle w:val="ListParagraph"/>
+        <w:numPr>
+          <w:ilvl w:val="0"/>
+          <w:numId w:val="12"/>
+        </w:numPr>
+      </w:pPr>
+      <w:r>
+        <w:t>the player properties.</w:t>
+      </w:r>
+    </w:p>
+    <w:p>
+      <w:pPr>
+        <w:pStyle w:val="ListParagraph"/>
+        <w:numPr>
+          <w:ilvl w:val="0"/>
+          <w:numId w:val="12"/>
+        </w:numPr>
+      </w:pPr>
+      <w:r>
+        <w:t>the situation to advance to the subsequent level</w:t>
+      </w:r>
+      <w:r>
+        <w:t>.</w:t>
+      </w:r>
+    </w:p>
+    <w:p>
+      <w:pPr>
+        <w:pStyle w:val="ListParagraph"/>
+        <w:numPr>
+          <w:ilvl w:val="0"/>
+          <w:numId w:val="12"/>
+        </w:numPr>
+      </w:pPr>
+      <w:r>
+        <w:t>increasing levels of difficulty.</w:t>
+      </w:r>
+    </w:p>
+    <w:p>
+      <w:pPr>
+        <w:pStyle w:val="ListParagraph"/>
+        <w:numPr>
+          <w:ilvl w:val="0"/>
+          <w:numId w:val="12"/>
+        </w:numPr>
+      </w:pPr>
+      <w:r>
+        <w:t>Boss enemy movement.</w:t>
+      </w:r>
+    </w:p>
+    <w:p>
+      <w:pPr>
+        <w:pStyle w:val="ListParagraph"/>
+        <w:numPr>
+          <w:ilvl w:val="0"/>
+          <w:numId w:val="12"/>
+        </w:numPr>
+      </w:pPr>
+      <w:r>
+        <w:t xml:space="preserve">Enemy projectile </w:t>
+      </w:r>
+    </w:p>
+    <w:p>
+      <w:pPr>
+        <w:pStyle w:val="ListParagraph"/>
+        <w:numPr>
+          <w:ilvl w:val="0"/>
+          <w:numId w:val="12"/>
+        </w:numPr>
+      </w:pPr>
+      <w:r>
+        <w:t>Player movements and control mechanisms</w:t>
+      </w:r>
+    </w:p>
+    <w:p>
+      <w:pPr>
+        <w:pStyle w:val="ListParagraph"/>
+        <w:numPr>
+          <w:ilvl w:val="0"/>
+          <w:numId w:val="12"/>
+        </w:numPr>
+      </w:pPr>
+      <w:r>
+        <w:t>the scoring</w:t>
+      </w:r>
+    </w:p>
+    <w:p>
+      <w:pPr>
+        <w:pStyle w:val="ListParagraph"/>
+        <w:numPr>
+          <w:ilvl w:val="0"/>
+          <w:numId w:val="12"/>
+        </w:numPr>
+      </w:pPr>
+      <w:r>
+        <w:t>the AI logic (for both offensive play and defensive play; player positioning and movement).</w:t>
+      </w:r>
+    </w:p>
+    <w:p>
+      <w:pPr>
+        <w:pStyle w:val="ListParagraph"/>
+        <w:numPr>
+          <w:ilvl w:val="0"/>
+          <w:numId w:val="12"/>
+        </w:numPr>
+      </w:pPr>
+      <w:r>
+        <w:t>statistics (pre-game and in-game like high score and player statistics)</w:t>
+      </w:r>
+      <w:r>
+        <w:t>.</w:t>
+      </w:r>
+    </w:p>
+    <w:p>
+      <w:pPr>
+        <w:pStyle w:val="ListParagraph"/>
+        <w:numPr>
+          <w:ilvl w:val="0"/>
+          <w:numId w:val="12"/>
+        </w:numPr>
+      </w:pPr>
+      <w:r>
+        <w:t>the gamepad</w:t>
+      </w:r>
+      <w:r>
+        <w:t>.</w:t>
+      </w:r>
+    </w:p>
+    <w:p>
+      <w:pPr>
+        <w:pStyle w:val="ListParagraph"/>
+        <w:numPr>
+          <w:ilvl w:val="0"/>
+          <w:numId w:val="12"/>
+        </w:numPr>
+      </w:pPr>
+      <w:r>
+        <w:t>the usability of the button functions</w:t>
+      </w:r>
+      <w:r>
+        <w:t>.</w:t>
+      </w:r>
+    </w:p>
+    <w:p>
+      <w:pPr>
+        <w:pStyle w:val="ListParagraph"/>
+        <w:numPr>
+          <w:ilvl w:val="0"/>
+          <w:numId w:val="12"/>
+        </w:numPr>
+      </w:pPr>
+      <w:r>
+        <w:t>Mobile arrows.</w:t>
+      </w:r>
+    </w:p>
     <w:p/>
     <w:p>
       <w:pPr>
         <w:pStyle w:val="Heading1"/>
       </w:pPr>
-      <w:r>
-        <w:t>FEATURES TO BE TESTED</w:t>
-      </w:r>
-    </w:p>
-    <w:p>
-      <w:bookmarkStart w:id="32" w:name="_GoBack"/>
-      <w:bookmarkEnd w:id="32"/>
-    </w:p>
+      <w:bookmarkStart w:id="37" w:name="_Toc40389837"/>
+      <w:r>
+        <w:t>ROLES &amp; RESPONSIBILITIES</w:t>
+      </w:r>
+      <w:bookmarkEnd w:id="37"/>
+    </w:p>
+    <w:p/>
+    <w:p>
+      <w:r>
+        <w:rPr>
+          <w:b/>
+          <w:bCs/>
+        </w:rPr>
+        <w:t>Team of Developers and Testers</w:t>
+      </w:r>
+      <w:r>
+        <w:t xml:space="preserve"> (Martin, John, Smith) will be </w:t>
+      </w:r>
+      <w:r>
+        <w:t>managing, designing, preparing, executing, and resolving the test activities as well as related issues</w:t>
+      </w:r>
+      <w:r>
+        <w:t>.</w:t>
+      </w:r>
+    </w:p>
+    <w:p/>
+    <w:p>
+      <w:r>
+        <w:rPr>
+          <w:b/>
+          <w:bCs/>
+        </w:rPr>
+        <w:t>Team 1</w:t>
+      </w:r>
+      <w:r>
+        <w:t>(Joe, Leo, Anna).</w:t>
+      </w:r>
+    </w:p>
+    <w:p>
+      <w:r>
+        <w:rPr>
+          <w:b/>
+          <w:bCs/>
+        </w:rPr>
+        <w:lastRenderedPageBreak/>
+        <w:t>Roles</w:t>
+      </w:r>
+      <w:r>
+        <w:t>:</w:t>
+      </w:r>
+      <w:r>
+        <w:t xml:space="preserve"> Unit Testing</w:t>
+      </w:r>
+      <w:r>
+        <w:t>,</w:t>
+      </w:r>
+      <w:r>
+        <w:t xml:space="preserve"> </w:t>
+      </w:r>
+      <w:r>
+        <w:t>Integration Testing on Main Menu and Gameplay</w:t>
+      </w:r>
+      <w:r>
+        <w:t>,</w:t>
+      </w:r>
+      <w:r>
+        <w:t xml:space="preserve"> </w:t>
+      </w:r>
+      <w:r>
+        <w:t>Integration Testing on Main Menu, Pause Menu and Gameplay</w:t>
+      </w:r>
+    </w:p>
+    <w:p>
+      <w:pPr>
+        <w:rPr>
+          <w:b/>
+          <w:bCs/>
+        </w:rPr>
+      </w:pPr>
+    </w:p>
+    <w:p>
+      <w:r>
+        <w:rPr>
+          <w:b/>
+          <w:bCs/>
+        </w:rPr>
+        <w:t>Team 2</w:t>
+      </w:r>
+      <w:r>
+        <w:t>(</w:t>
+      </w:r>
+      <w:r>
+        <w:t>Simon, Peter, Valerie)</w:t>
+      </w:r>
+    </w:p>
+    <w:p>
+      <w:r>
+        <w:rPr>
+          <w:b/>
+          <w:bCs/>
+        </w:rPr>
+        <w:t>Roles:</w:t>
+      </w:r>
+      <w:r>
+        <w:t xml:space="preserve"> Unit Testing</w:t>
+      </w:r>
+      <w:r>
+        <w:t>,</w:t>
+      </w:r>
+      <w:r>
+        <w:t xml:space="preserve"> </w:t>
+      </w:r>
+      <w:r>
+        <w:t>Integration Testing on Pause Menu and Gameplay</w:t>
+      </w:r>
+      <w:r>
+        <w:t>,</w:t>
+      </w:r>
+      <w:r>
+        <w:t xml:space="preserve"> </w:t>
+      </w:r>
+      <w:r>
+        <w:t>Integration Testing on Main Menu, Pause Menu and Gameplay</w:t>
+      </w:r>
+    </w:p>
+    <w:p>
+      <w:pPr>
+        <w:rPr>
+          <w:b/>
+          <w:bCs/>
+        </w:rPr>
+      </w:pPr>
+    </w:p>
+    <w:p>
+      <w:r>
+        <w:rPr>
+          <w:b/>
+          <w:bCs/>
+        </w:rPr>
+        <w:t>Team 3</w:t>
+      </w:r>
+      <w:r>
+        <w:t>(Luqman, Chloe, Tom)</w:t>
+      </w:r>
+    </w:p>
+    <w:p>
+      <w:r>
+        <w:rPr>
+          <w:b/>
+          <w:bCs/>
+        </w:rPr>
+        <w:t>Roles:</w:t>
+      </w:r>
+      <w:r>
+        <w:t xml:space="preserve"> Unit Testing</w:t>
+      </w:r>
+      <w:r>
+        <w:t>,</w:t>
+      </w:r>
+      <w:r>
+        <w:t xml:space="preserve"> </w:t>
+      </w:r>
+      <w:r>
+        <w:t>Integration Testing on Main Menu and Gameplay</w:t>
+      </w:r>
+      <w:r>
+        <w:t>,</w:t>
+      </w:r>
+      <w:r>
+        <w:t xml:space="preserve"> </w:t>
+      </w:r>
+      <w:r>
+        <w:t>Integration Testing on Main Menu, Pause Menu and Gameplay</w:t>
+      </w:r>
+    </w:p>
+    <w:p/>
+    <w:p>
+      <w:r>
+        <w:rPr>
+          <w:b/>
+          <w:bCs/>
+        </w:rPr>
+        <w:t>Team 4</w:t>
+      </w:r>
+      <w:r>
+        <w:t>(Brandan, Ashlyn, Gerald)</w:t>
+      </w:r>
+    </w:p>
+    <w:p>
+      <w:r>
+        <w:t>Roles:</w:t>
+      </w:r>
+      <w:r>
+        <w:t xml:space="preserve"> </w:t>
+      </w:r>
+      <w:r>
+        <w:t>Integration Testing on Pause Menu and Gameplay</w:t>
+      </w:r>
+    </w:p>
+    <w:p/>
+    <w:p>
+      <w:r>
+        <w:rPr>
+          <w:b/>
+          <w:bCs/>
+        </w:rPr>
+        <w:t>Team 5</w:t>
+      </w:r>
+      <w:r>
+        <w:t>(Darragh, Noel, Grace)</w:t>
+      </w:r>
+    </w:p>
+    <w:p>
+      <w:r>
+        <w:t>Roles:</w:t>
+      </w:r>
+      <w:r>
+        <w:t xml:space="preserve"> </w:t>
+      </w:r>
+      <w:r>
+        <w:t>Performance and Stress testing</w:t>
+      </w:r>
+    </w:p>
+    <w:p/>
+    <w:p>
+      <w:pPr>
+        <w:pStyle w:val="Heading1"/>
+      </w:pPr>
+      <w:bookmarkStart w:id="38" w:name="_Toc40389838"/>
+      <w:r>
+        <w:t>RISKS/ASSUMPTIONS</w:t>
+      </w:r>
+      <w:bookmarkEnd w:id="38"/>
+    </w:p>
+    <w:p>
+      <w:pPr>
+        <w:pStyle w:val="Heading3"/>
+      </w:pPr>
+      <w:bookmarkStart w:id="39" w:name="_Toc40389839"/>
+      <w:r>
+        <w:t>Risks connected with the staff:</w:t>
+      </w:r>
+      <w:bookmarkEnd w:id="39"/>
+    </w:p>
+    <w:p>
+      <w:r>
+        <w:tab/>
+        <w:t>Tester or Developer fell ill at the critical times.</w:t>
+      </w:r>
+    </w:p>
+    <w:p>
+      <w:r>
+        <w:rPr>
+          <w:b/>
+          <w:bCs/>
+        </w:rPr>
+        <w:t>C</w:t>
+      </w:r>
+      <w:r>
+        <w:rPr>
+          <w:b/>
+          <w:bCs/>
+        </w:rPr>
+        <w:t>ontingency</w:t>
+      </w:r>
+      <w:r>
+        <w:rPr>
+          <w:b/>
+          <w:bCs/>
+        </w:rPr>
+        <w:t xml:space="preserve"> plan:</w:t>
+      </w:r>
+      <w:r>
+        <w:rPr>
+          <w:b/>
+          <w:bCs/>
+        </w:rPr>
+        <w:t xml:space="preserve"> </w:t>
+      </w:r>
+      <w:r>
+        <w:t>Increased night shift.</w:t>
+      </w:r>
+    </w:p>
+    <w:p/>
+    <w:p>
+      <w:pPr>
+        <w:pStyle w:val="Heading3"/>
+      </w:pPr>
+      <w:bookmarkStart w:id="40" w:name="_Toc40389840"/>
+      <w:r>
+        <w:t>Organizational Risks:</w:t>
+      </w:r>
+      <w:bookmarkEnd w:id="40"/>
+    </w:p>
+    <w:p>
+      <w:r>
+        <w:tab/>
+        <w:t>Financial difficulties in the organization led to a shortening of the staff.</w:t>
+      </w:r>
+    </w:p>
+    <w:p>
+      <w:r>
+        <w:rPr>
+          <w:b/>
+          <w:bCs/>
+        </w:rPr>
+        <w:t>Contingency plan:</w:t>
+      </w:r>
+      <w:r>
+        <w:rPr>
+          <w:b/>
+          <w:bCs/>
+        </w:rPr>
+        <w:t xml:space="preserve"> </w:t>
+      </w:r>
+      <w:r>
+        <w:t>Increased night shift.</w:t>
+      </w:r>
+    </w:p>
+    <w:p/>
+    <w:p>
+      <w:pPr>
+        <w:pStyle w:val="Heading3"/>
+      </w:pPr>
+      <w:bookmarkStart w:id="41" w:name="_Toc40389841"/>
+      <w:r>
+        <w:t>Estimation risks:</w:t>
+      </w:r>
+      <w:bookmarkEnd w:id="41"/>
+    </w:p>
+    <w:p>
+      <w:r>
+        <w:tab/>
+        <w:t>Underestimation of time necessary to complete testing.</w:t>
+      </w:r>
+    </w:p>
+    <w:p>
+      <w:r>
+        <w:rPr>
+          <w:b/>
+          <w:bCs/>
+        </w:rPr>
+        <w:t>Contingency plan:</w:t>
+      </w:r>
+      <w:r>
+        <w:rPr>
+          <w:b/>
+          <w:bCs/>
+        </w:rPr>
+        <w:t xml:space="preserve"> </w:t>
+      </w:r>
+      <w:r>
+        <w:t>Hire more Staff and i</w:t>
+      </w:r>
+      <w:r>
+        <w:t>ncrease night shift.</w:t>
+      </w:r>
+    </w:p>
+    <w:p/>
+    <w:p>
+      <w:pPr>
+        <w:pStyle w:val="Heading1"/>
+      </w:pPr>
+      <w:bookmarkStart w:id="42" w:name="_Toc40389842"/>
+      <w:r>
+        <w:t>TOOLS</w:t>
+      </w:r>
+      <w:bookmarkEnd w:id="42"/>
+    </w:p>
+    <w:p>
+      <w:pPr>
+        <w:pStyle w:val="ListParagraph"/>
+        <w:numPr>
+          <w:ilvl w:val="0"/>
+          <w:numId w:val="13"/>
+        </w:numPr>
+      </w:pPr>
+      <w:r>
+        <w:t>Unity.</w:t>
+      </w:r>
+    </w:p>
+    <w:p>
+      <w:pPr>
+        <w:pStyle w:val="ListParagraph"/>
+        <w:numPr>
+          <w:ilvl w:val="0"/>
+          <w:numId w:val="13"/>
+        </w:numPr>
+      </w:pPr>
+      <w:r>
+        <w:rPr>
+          <w:shd w:val="clear" w:color="auto" w:fill="FFFFFF"/>
+        </w:rPr>
+        <w:t>Unity Performance Test Extension</w:t>
+      </w:r>
+      <w:r>
+        <w:rPr>
+          <w:shd w:val="clear" w:color="auto" w:fill="FFFFFF"/>
+        </w:rPr>
+        <w:t>.</w:t>
+      </w:r>
+    </w:p>
+    <w:p>
+      <w:pPr>
+        <w:pStyle w:val="ListParagraph"/>
+        <w:numPr>
+          <w:ilvl w:val="0"/>
+          <w:numId w:val="13"/>
+        </w:numPr>
+      </w:pPr>
+      <w:r>
+        <w:rPr>
+          <w:shd w:val="clear" w:color="auto" w:fill="FFFFFF"/>
+        </w:rPr>
+        <w:t>Unity Test Runner</w:t>
+      </w:r>
+      <w:r>
+        <w:rPr>
+          <w:shd w:val="clear" w:color="auto" w:fill="FFFFFF"/>
+        </w:rPr>
+        <w:t>.</w:t>
+      </w:r>
+    </w:p>
+    <w:p>
+      <w:pPr>
+        <w:pStyle w:val="ListParagraph"/>
+        <w:numPr>
+          <w:ilvl w:val="0"/>
+          <w:numId w:val="13"/>
+        </w:numPr>
+      </w:pPr>
+      <w:r>
+        <w:rPr>
+          <w:shd w:val="clear" w:color="auto" w:fill="FFFFFF"/>
+        </w:rPr>
+        <w:t>Unity Performance Benchmark Reporter</w:t>
+      </w:r>
+      <w:r>
+        <w:rPr>
+          <w:shd w:val="clear" w:color="auto" w:fill="FFFFFF"/>
+        </w:rPr>
+        <w:t>.</w:t>
+      </w:r>
+    </w:p>
+    <w:p>
+      <w:pPr>
+        <w:pStyle w:val="ListParagraph"/>
+        <w:numPr>
+          <w:ilvl w:val="0"/>
+          <w:numId w:val="13"/>
+        </w:numPr>
+      </w:pPr>
+      <w:r>
+        <w:t>Unity Profiler</w:t>
+      </w:r>
+      <w:r>
+        <w:t>.</w:t>
+      </w:r>
+    </w:p>
+    <w:p/>
+    <w:p/>
     <w:p/>
     <w:p/>
     <w:p/>
@@ -7655,95 +9086,9 @@
     </w:lvl>
   </w:abstractNum>
   <w:abstractNum w:abstractNumId="1" w15:restartNumberingAfterBreak="0">
-    <w:nsid w:val="1795578F"/>
+    <w:nsid w:val="0EE1715A"/>
     <w:multiLevelType w:val="hybridMultilevel"/>
-    <w:tmpl w:val="016E359E"/>
-    <w:lvl w:ilvl="0" w:tplc="0809000F">
-      <w:start w:val="1"/>
-      <w:numFmt w:val="decimal"/>
-      <w:lvlText w:val="%1."/>
-      <w:lvlJc w:val="left"/>
-      <w:pPr>
-        <w:ind w:left="720" w:hanging="360"/>
-      </w:pPr>
-    </w:lvl>
-    <w:lvl w:ilvl="1" w:tplc="08090019" w:tentative="1">
-      <w:start w:val="1"/>
-      <w:numFmt w:val="lowerLetter"/>
-      <w:lvlText w:val="%2."/>
-      <w:lvlJc w:val="left"/>
-      <w:pPr>
-        <w:ind w:left="1440" w:hanging="360"/>
-      </w:pPr>
-    </w:lvl>
-    <w:lvl w:ilvl="2" w:tplc="0809001B" w:tentative="1">
-      <w:start w:val="1"/>
-      <w:numFmt w:val="lowerRoman"/>
-      <w:lvlText w:val="%3."/>
-      <w:lvlJc w:val="right"/>
-      <w:pPr>
-        <w:ind w:left="2160" w:hanging="180"/>
-      </w:pPr>
-    </w:lvl>
-    <w:lvl w:ilvl="3" w:tplc="0809000F" w:tentative="1">
-      <w:start w:val="1"/>
-      <w:numFmt w:val="decimal"/>
-      <w:lvlText w:val="%4."/>
-      <w:lvlJc w:val="left"/>
-      <w:pPr>
-        <w:ind w:left="2880" w:hanging="360"/>
-      </w:pPr>
-    </w:lvl>
-    <w:lvl w:ilvl="4" w:tplc="08090019" w:tentative="1">
-      <w:start w:val="1"/>
-      <w:numFmt w:val="lowerLetter"/>
-      <w:lvlText w:val="%5."/>
-      <w:lvlJc w:val="left"/>
-      <w:pPr>
-        <w:ind w:left="3600" w:hanging="360"/>
-      </w:pPr>
-    </w:lvl>
-    <w:lvl w:ilvl="5" w:tplc="0809001B" w:tentative="1">
-      <w:start w:val="1"/>
-      <w:numFmt w:val="lowerRoman"/>
-      <w:lvlText w:val="%6."/>
-      <w:lvlJc w:val="right"/>
-      <w:pPr>
-        <w:ind w:left="4320" w:hanging="180"/>
-      </w:pPr>
-    </w:lvl>
-    <w:lvl w:ilvl="6" w:tplc="0809000F" w:tentative="1">
-      <w:start w:val="1"/>
-      <w:numFmt w:val="decimal"/>
-      <w:lvlText w:val="%7."/>
-      <w:lvlJc w:val="left"/>
-      <w:pPr>
-        <w:ind w:left="5040" w:hanging="360"/>
-      </w:pPr>
-    </w:lvl>
-    <w:lvl w:ilvl="7" w:tplc="08090019" w:tentative="1">
-      <w:start w:val="1"/>
-      <w:numFmt w:val="lowerLetter"/>
-      <w:lvlText w:val="%8."/>
-      <w:lvlJc w:val="left"/>
-      <w:pPr>
-        <w:ind w:left="5760" w:hanging="360"/>
-      </w:pPr>
-    </w:lvl>
-    <w:lvl w:ilvl="8" w:tplc="0809001B" w:tentative="1">
-      <w:start w:val="1"/>
-      <w:numFmt w:val="lowerRoman"/>
-      <w:lvlText w:val="%9."/>
-      <w:lvlJc w:val="right"/>
-      <w:pPr>
-        <w:ind w:left="6480" w:hanging="180"/>
-      </w:pPr>
-    </w:lvl>
-  </w:abstractNum>
-  <w:abstractNum w:abstractNumId="2" w15:restartNumberingAfterBreak="0">
-    <w:nsid w:val="186473D0"/>
-    <w:multiLevelType w:val="hybridMultilevel"/>
-    <w:tmpl w:val="6F98A536"/>
+    <w:tmpl w:val="C3F41896"/>
     <w:lvl w:ilvl="0" w:tplc="08090001">
       <w:start w:val="1"/>
       <w:numFmt w:val="bullet"/>
@@ -7853,10 +9198,10 @@
       </w:rPr>
     </w:lvl>
   </w:abstractNum>
-  <w:abstractNum w:abstractNumId="3" w15:restartNumberingAfterBreak="0">
-    <w:nsid w:val="1D625D71"/>
+  <w:abstractNum w:abstractNumId="2" w15:restartNumberingAfterBreak="0">
+    <w:nsid w:val="1795578F"/>
     <w:multiLevelType w:val="hybridMultilevel"/>
-    <w:tmpl w:val="677C7A44"/>
+    <w:tmpl w:val="016E359E"/>
     <w:lvl w:ilvl="0" w:tplc="0809000F">
       <w:start w:val="1"/>
       <w:numFmt w:val="decimal"/>
@@ -7939,10 +9284,10 @@
       </w:pPr>
     </w:lvl>
   </w:abstractNum>
-  <w:abstractNum w:abstractNumId="4" w15:restartNumberingAfterBreak="0">
-    <w:nsid w:val="33C95188"/>
+  <w:abstractNum w:abstractNumId="3" w15:restartNumberingAfterBreak="0">
+    <w:nsid w:val="186473D0"/>
     <w:multiLevelType w:val="hybridMultilevel"/>
-    <w:tmpl w:val="0B0078C0"/>
+    <w:tmpl w:val="6F98A536"/>
     <w:lvl w:ilvl="0" w:tplc="08090001">
       <w:start w:val="1"/>
       <w:numFmt w:val="bullet"/>
@@ -8052,10 +9397,96 @@
       </w:rPr>
     </w:lvl>
   </w:abstractNum>
+  <w:abstractNum w:abstractNumId="4" w15:restartNumberingAfterBreak="0">
+    <w:nsid w:val="1D625D71"/>
+    <w:multiLevelType w:val="hybridMultilevel"/>
+    <w:tmpl w:val="677C7A44"/>
+    <w:lvl w:ilvl="0" w:tplc="0809000F">
+      <w:start w:val="1"/>
+      <w:numFmt w:val="decimal"/>
+      <w:lvlText w:val="%1."/>
+      <w:lvlJc w:val="left"/>
+      <w:pPr>
+        <w:ind w:left="720" w:hanging="360"/>
+      </w:pPr>
+    </w:lvl>
+    <w:lvl w:ilvl="1" w:tplc="08090019" w:tentative="1">
+      <w:start w:val="1"/>
+      <w:numFmt w:val="lowerLetter"/>
+      <w:lvlText w:val="%2."/>
+      <w:lvlJc w:val="left"/>
+      <w:pPr>
+        <w:ind w:left="1440" w:hanging="360"/>
+      </w:pPr>
+    </w:lvl>
+    <w:lvl w:ilvl="2" w:tplc="0809001B" w:tentative="1">
+      <w:start w:val="1"/>
+      <w:numFmt w:val="lowerRoman"/>
+      <w:lvlText w:val="%3."/>
+      <w:lvlJc w:val="right"/>
+      <w:pPr>
+        <w:ind w:left="2160" w:hanging="180"/>
+      </w:pPr>
+    </w:lvl>
+    <w:lvl w:ilvl="3" w:tplc="0809000F" w:tentative="1">
+      <w:start w:val="1"/>
+      <w:numFmt w:val="decimal"/>
+      <w:lvlText w:val="%4."/>
+      <w:lvlJc w:val="left"/>
+      <w:pPr>
+        <w:ind w:left="2880" w:hanging="360"/>
+      </w:pPr>
+    </w:lvl>
+    <w:lvl w:ilvl="4" w:tplc="08090019" w:tentative="1">
+      <w:start w:val="1"/>
+      <w:numFmt w:val="lowerLetter"/>
+      <w:lvlText w:val="%5."/>
+      <w:lvlJc w:val="left"/>
+      <w:pPr>
+        <w:ind w:left="3600" w:hanging="360"/>
+      </w:pPr>
+    </w:lvl>
+    <w:lvl w:ilvl="5" w:tplc="0809001B" w:tentative="1">
+      <w:start w:val="1"/>
+      <w:numFmt w:val="lowerRoman"/>
+      <w:lvlText w:val="%6."/>
+      <w:lvlJc w:val="right"/>
+      <w:pPr>
+        <w:ind w:left="4320" w:hanging="180"/>
+      </w:pPr>
+    </w:lvl>
+    <w:lvl w:ilvl="6" w:tplc="0809000F" w:tentative="1">
+      <w:start w:val="1"/>
+      <w:numFmt w:val="decimal"/>
+      <w:lvlText w:val="%7."/>
+      <w:lvlJc w:val="left"/>
+      <w:pPr>
+        <w:ind w:left="5040" w:hanging="360"/>
+      </w:pPr>
+    </w:lvl>
+    <w:lvl w:ilvl="7" w:tplc="08090019" w:tentative="1">
+      <w:start w:val="1"/>
+      <w:numFmt w:val="lowerLetter"/>
+      <w:lvlText w:val="%8."/>
+      <w:lvlJc w:val="left"/>
+      <w:pPr>
+        <w:ind w:left="5760" w:hanging="360"/>
+      </w:pPr>
+    </w:lvl>
+    <w:lvl w:ilvl="8" w:tplc="0809001B" w:tentative="1">
+      <w:start w:val="1"/>
+      <w:numFmt w:val="lowerRoman"/>
+      <w:lvlText w:val="%9."/>
+      <w:lvlJc w:val="right"/>
+      <w:pPr>
+        <w:ind w:left="6480" w:hanging="180"/>
+      </w:pPr>
+    </w:lvl>
+  </w:abstractNum>
   <w:abstractNum w:abstractNumId="5" w15:restartNumberingAfterBreak="0">
-    <w:nsid w:val="3B876649"/>
+    <w:nsid w:val="33C95188"/>
     <w:multiLevelType w:val="hybridMultilevel"/>
-    <w:tmpl w:val="A37AE978"/>
+    <w:tmpl w:val="0B0078C0"/>
     <w:lvl w:ilvl="0" w:tplc="08090001">
       <w:start w:val="1"/>
       <w:numFmt w:val="bullet"/>
@@ -8166,6 +9597,119 @@
     </w:lvl>
   </w:abstractNum>
   <w:abstractNum w:abstractNumId="6" w15:restartNumberingAfterBreak="0">
+    <w:nsid w:val="3B876649"/>
+    <w:multiLevelType w:val="hybridMultilevel"/>
+    <w:tmpl w:val="A37AE978"/>
+    <w:lvl w:ilvl="0" w:tplc="08090001">
+      <w:start w:val="1"/>
+      <w:numFmt w:val="bullet"/>
+      <w:lvlText w:val=""/>
+      <w:lvlJc w:val="left"/>
+      <w:pPr>
+        <w:ind w:left="720" w:hanging="360"/>
+      </w:pPr>
+      <w:rPr>
+        <w:rFonts w:ascii="Symbol" w:hAnsi="Symbol" w:hint="default"/>
+      </w:rPr>
+    </w:lvl>
+    <w:lvl w:ilvl="1" w:tplc="08090003" w:tentative="1">
+      <w:start w:val="1"/>
+      <w:numFmt w:val="bullet"/>
+      <w:lvlText w:val="o"/>
+      <w:lvlJc w:val="left"/>
+      <w:pPr>
+        <w:ind w:left="1440" w:hanging="360"/>
+      </w:pPr>
+      <w:rPr>
+        <w:rFonts w:ascii="Courier New" w:hAnsi="Courier New" w:cs="Courier New" w:hint="default"/>
+      </w:rPr>
+    </w:lvl>
+    <w:lvl w:ilvl="2" w:tplc="08090005" w:tentative="1">
+      <w:start w:val="1"/>
+      <w:numFmt w:val="bullet"/>
+      <w:lvlText w:val=""/>
+      <w:lvlJc w:val="left"/>
+      <w:pPr>
+        <w:ind w:left="2160" w:hanging="360"/>
+      </w:pPr>
+      <w:rPr>
+        <w:rFonts w:ascii="Wingdings" w:hAnsi="Wingdings" w:hint="default"/>
+      </w:rPr>
+    </w:lvl>
+    <w:lvl w:ilvl="3" w:tplc="08090001" w:tentative="1">
+      <w:start w:val="1"/>
+      <w:numFmt w:val="bullet"/>
+      <w:lvlText w:val=""/>
+      <w:lvlJc w:val="left"/>
+      <w:pPr>
+        <w:ind w:left="2880" w:hanging="360"/>
+      </w:pPr>
+      <w:rPr>
+        <w:rFonts w:ascii="Symbol" w:hAnsi="Symbol" w:hint="default"/>
+      </w:rPr>
+    </w:lvl>
+    <w:lvl w:ilvl="4" w:tplc="08090003" w:tentative="1">
+      <w:start w:val="1"/>
+      <w:numFmt w:val="bullet"/>
+      <w:lvlText w:val="o"/>
+      <w:lvlJc w:val="left"/>
+      <w:pPr>
+        <w:ind w:left="3600" w:hanging="360"/>
+      </w:pPr>
+      <w:rPr>
+        <w:rFonts w:ascii="Courier New" w:hAnsi="Courier New" w:cs="Courier New" w:hint="default"/>
+      </w:rPr>
+    </w:lvl>
+    <w:lvl w:ilvl="5" w:tplc="08090005" w:tentative="1">
+      <w:start w:val="1"/>
+      <w:numFmt w:val="bullet"/>
+      <w:lvlText w:val=""/>
+      <w:lvlJc w:val="left"/>
+      <w:pPr>
+        <w:ind w:left="4320" w:hanging="360"/>
+      </w:pPr>
+      <w:rPr>
+        <w:rFonts w:ascii="Wingdings" w:hAnsi="Wingdings" w:hint="default"/>
+      </w:rPr>
+    </w:lvl>
+    <w:lvl w:ilvl="6" w:tplc="08090001" w:tentative="1">
+      <w:start w:val="1"/>
+      <w:numFmt w:val="bullet"/>
+      <w:lvlText w:val=""/>
+      <w:lvlJc w:val="left"/>
+      <w:pPr>
+        <w:ind w:left="5040" w:hanging="360"/>
+      </w:pPr>
+      <w:rPr>
+        <w:rFonts w:ascii="Symbol" w:hAnsi="Symbol" w:hint="default"/>
+      </w:rPr>
+    </w:lvl>
+    <w:lvl w:ilvl="7" w:tplc="08090003" w:tentative="1">
+      <w:start w:val="1"/>
+      <w:numFmt w:val="bullet"/>
+      <w:lvlText w:val="o"/>
+      <w:lvlJc w:val="left"/>
+      <w:pPr>
+        <w:ind w:left="5760" w:hanging="360"/>
+      </w:pPr>
+      <w:rPr>
+        <w:rFonts w:ascii="Courier New" w:hAnsi="Courier New" w:cs="Courier New" w:hint="default"/>
+      </w:rPr>
+    </w:lvl>
+    <w:lvl w:ilvl="8" w:tplc="08090005" w:tentative="1">
+      <w:start w:val="1"/>
+      <w:numFmt w:val="bullet"/>
+      <w:lvlText w:val=""/>
+      <w:lvlJc w:val="left"/>
+      <w:pPr>
+        <w:ind w:left="6480" w:hanging="360"/>
+      </w:pPr>
+      <w:rPr>
+        <w:rFonts w:ascii="Wingdings" w:hAnsi="Wingdings" w:hint="default"/>
+      </w:rPr>
+    </w:lvl>
+  </w:abstractNum>
+  <w:abstractNum w:abstractNumId="7" w15:restartNumberingAfterBreak="0">
     <w:nsid w:val="42992565"/>
     <w:multiLevelType w:val="multilevel"/>
     <w:tmpl w:val="9F7ABDC4"/>
@@ -8314,7 +9858,7 @@
       </w:rPr>
     </w:lvl>
   </w:abstractNum>
-  <w:abstractNum w:abstractNumId="7" w15:restartNumberingAfterBreak="0">
+  <w:abstractNum w:abstractNumId="8" w15:restartNumberingAfterBreak="0">
     <w:nsid w:val="47CD445D"/>
     <w:multiLevelType w:val="multilevel"/>
     <w:tmpl w:val="B204B0B0"/>
@@ -8427,7 +9971,7 @@
       </w:pPr>
     </w:lvl>
   </w:abstractNum>
-  <w:abstractNum w:abstractNumId="8" w15:restartNumberingAfterBreak="0">
+  <w:abstractNum w:abstractNumId="9" w15:restartNumberingAfterBreak="0">
     <w:nsid w:val="48CB460D"/>
     <w:multiLevelType w:val="hybridMultilevel"/>
     <w:tmpl w:val="461C35D0"/>
@@ -8540,7 +10084,7 @@
       </w:rPr>
     </w:lvl>
   </w:abstractNum>
-  <w:abstractNum w:abstractNumId="9" w15:restartNumberingAfterBreak="0">
+  <w:abstractNum w:abstractNumId="10" w15:restartNumberingAfterBreak="0">
     <w:nsid w:val="560127D2"/>
     <w:multiLevelType w:val="hybridMultilevel"/>
     <w:tmpl w:val="BC0467B0"/>
@@ -8653,11 +10197,124 @@
       </w:rPr>
     </w:lvl>
   </w:abstractNum>
+  <w:abstractNum w:abstractNumId="11" w15:restartNumberingAfterBreak="0">
+    <w:nsid w:val="7C116053"/>
+    <w:multiLevelType w:val="hybridMultilevel"/>
+    <w:tmpl w:val="120A720A"/>
+    <w:lvl w:ilvl="0" w:tplc="08090001">
+      <w:start w:val="1"/>
+      <w:numFmt w:val="bullet"/>
+      <w:lvlText w:val=""/>
+      <w:lvlJc w:val="left"/>
+      <w:pPr>
+        <w:ind w:left="720" w:hanging="360"/>
+      </w:pPr>
+      <w:rPr>
+        <w:rFonts w:ascii="Symbol" w:hAnsi="Symbol" w:hint="default"/>
+      </w:rPr>
+    </w:lvl>
+    <w:lvl w:ilvl="1" w:tplc="08090003" w:tentative="1">
+      <w:start w:val="1"/>
+      <w:numFmt w:val="bullet"/>
+      <w:lvlText w:val="o"/>
+      <w:lvlJc w:val="left"/>
+      <w:pPr>
+        <w:ind w:left="1440" w:hanging="360"/>
+      </w:pPr>
+      <w:rPr>
+        <w:rFonts w:ascii="Courier New" w:hAnsi="Courier New" w:cs="Courier New" w:hint="default"/>
+      </w:rPr>
+    </w:lvl>
+    <w:lvl w:ilvl="2" w:tplc="08090005" w:tentative="1">
+      <w:start w:val="1"/>
+      <w:numFmt w:val="bullet"/>
+      <w:lvlText w:val=""/>
+      <w:lvlJc w:val="left"/>
+      <w:pPr>
+        <w:ind w:left="2160" w:hanging="360"/>
+      </w:pPr>
+      <w:rPr>
+        <w:rFonts w:ascii="Wingdings" w:hAnsi="Wingdings" w:hint="default"/>
+      </w:rPr>
+    </w:lvl>
+    <w:lvl w:ilvl="3" w:tplc="08090001" w:tentative="1">
+      <w:start w:val="1"/>
+      <w:numFmt w:val="bullet"/>
+      <w:lvlText w:val=""/>
+      <w:lvlJc w:val="left"/>
+      <w:pPr>
+        <w:ind w:left="2880" w:hanging="360"/>
+      </w:pPr>
+      <w:rPr>
+        <w:rFonts w:ascii="Symbol" w:hAnsi="Symbol" w:hint="default"/>
+      </w:rPr>
+    </w:lvl>
+    <w:lvl w:ilvl="4" w:tplc="08090003" w:tentative="1">
+      <w:start w:val="1"/>
+      <w:numFmt w:val="bullet"/>
+      <w:lvlText w:val="o"/>
+      <w:lvlJc w:val="left"/>
+      <w:pPr>
+        <w:ind w:left="3600" w:hanging="360"/>
+      </w:pPr>
+      <w:rPr>
+        <w:rFonts w:ascii="Courier New" w:hAnsi="Courier New" w:cs="Courier New" w:hint="default"/>
+      </w:rPr>
+    </w:lvl>
+    <w:lvl w:ilvl="5" w:tplc="08090005" w:tentative="1">
+      <w:start w:val="1"/>
+      <w:numFmt w:val="bullet"/>
+      <w:lvlText w:val=""/>
+      <w:lvlJc w:val="left"/>
+      <w:pPr>
+        <w:ind w:left="4320" w:hanging="360"/>
+      </w:pPr>
+      <w:rPr>
+        <w:rFonts w:ascii="Wingdings" w:hAnsi="Wingdings" w:hint="default"/>
+      </w:rPr>
+    </w:lvl>
+    <w:lvl w:ilvl="6" w:tplc="08090001" w:tentative="1">
+      <w:start w:val="1"/>
+      <w:numFmt w:val="bullet"/>
+      <w:lvlText w:val=""/>
+      <w:lvlJc w:val="left"/>
+      <w:pPr>
+        <w:ind w:left="5040" w:hanging="360"/>
+      </w:pPr>
+      <w:rPr>
+        <w:rFonts w:ascii="Symbol" w:hAnsi="Symbol" w:hint="default"/>
+      </w:rPr>
+    </w:lvl>
+    <w:lvl w:ilvl="7" w:tplc="08090003" w:tentative="1">
+      <w:start w:val="1"/>
+      <w:numFmt w:val="bullet"/>
+      <w:lvlText w:val="o"/>
+      <w:lvlJc w:val="left"/>
+      <w:pPr>
+        <w:ind w:left="5760" w:hanging="360"/>
+      </w:pPr>
+      <w:rPr>
+        <w:rFonts w:ascii="Courier New" w:hAnsi="Courier New" w:cs="Courier New" w:hint="default"/>
+      </w:rPr>
+    </w:lvl>
+    <w:lvl w:ilvl="8" w:tplc="08090005" w:tentative="1">
+      <w:start w:val="1"/>
+      <w:numFmt w:val="bullet"/>
+      <w:lvlText w:val=""/>
+      <w:lvlJc w:val="left"/>
+      <w:pPr>
+        <w:ind w:left="6480" w:hanging="360"/>
+      </w:pPr>
+      <w:rPr>
+        <w:rFonts w:ascii="Wingdings" w:hAnsi="Wingdings" w:hint="default"/>
+      </w:rPr>
+    </w:lvl>
+  </w:abstractNum>
   <w:num w:numId="1">
-    <w:abstractNumId w:val="6"/>
+    <w:abstractNumId w:val="7"/>
   </w:num>
   <w:num w:numId="2">
-    <w:abstractNumId w:val="6"/>
+    <w:abstractNumId w:val="7"/>
     <w:lvlOverride w:ilvl="1">
       <w:lvl w:ilvl="1">
         <w:numFmt w:val="bullet"/>
@@ -8677,31 +10334,37 @@
     </w:lvlOverride>
   </w:num>
   <w:num w:numId="3">
-    <w:abstractNumId w:val="2"/>
+    <w:abstractNumId w:val="3"/>
   </w:num>
   <w:num w:numId="4">
+    <w:abstractNumId w:val="10"/>
+  </w:num>
+  <w:num w:numId="5">
     <w:abstractNumId w:val="9"/>
   </w:num>
-  <w:num w:numId="5">
+  <w:num w:numId="6">
+    <w:abstractNumId w:val="6"/>
+  </w:num>
+  <w:num w:numId="7">
     <w:abstractNumId w:val="8"/>
   </w:num>
-  <w:num w:numId="6">
+  <w:num w:numId="8">
     <w:abstractNumId w:val="5"/>
-  </w:num>
-  <w:num w:numId="7">
-    <w:abstractNumId w:val="7"/>
-  </w:num>
-  <w:num w:numId="8">
-    <w:abstractNumId w:val="4"/>
   </w:num>
   <w:num w:numId="9">
     <w:abstractNumId w:val="0"/>
   </w:num>
   <w:num w:numId="10">
-    <w:abstractNumId w:val="3"/>
+    <w:abstractNumId w:val="4"/>
   </w:num>
   <w:num w:numId="11">
+    <w:abstractNumId w:val="2"/>
+  </w:num>
+  <w:num w:numId="12">
     <w:abstractNumId w:val="1"/>
+  </w:num>
+  <w:num w:numId="13">
+    <w:abstractNumId w:val="11"/>
   </w:num>
 </w:numbering>
 </file>
@@ -9220,6 +10883,7 @@
   <w:style w:type="character" w:default="1" w:styleId="DefaultParagraphFont">
     <w:name w:val="Default Paragraph Font"/>
     <w:uiPriority w:val="1"/>
+    <w:semiHidden/>
     <w:unhideWhenUsed/>
   </w:style>
   <w:style w:type="table" w:default="1" w:styleId="TableNormal">
@@ -9790,7 +11454,7 @@
 </file>
 
 <file path=customXml/itemProps1.xml><?xml version="1.0" encoding="utf-8"?>
-<ds:datastoreItem xmlns:ds="http://schemas.openxmlformats.org/officeDocument/2006/customXml" ds:itemID="{270041BA-76F4-408E-B8DD-133074E6D0FA}">
+<ds:datastoreItem xmlns:ds="http://schemas.openxmlformats.org/officeDocument/2006/customXml" ds:itemID="{2911E963-778D-46F2-A7C2-9509C57F119D}">
   <ds:schemaRefs>
     <ds:schemaRef ds:uri="http://schemas.openxmlformats.org/officeDocument/2006/bibliography"/>
   </ds:schemaRefs>

</xml_diff>